<commit_message>
Fix relatorio + export pdf
Adicionado novos subcapitulos ao relatorio
</commit_message>
<xml_diff>
--- a/Relatorio_Desenvolvimento_Agente_21140_21152_21145.docx
+++ b/Relatorio_Desenvolvimento_Agente_21140_21152_21145.docx
@@ -231,6 +231,10 @@
     <w:p>
       <w:pPr>
         <w:pStyle w:val="Ttulo1"/>
+        <w:numPr>
+          <w:ilvl w:val="0"/>
+          <w:numId w:val="34"/>
+        </w:numPr>
       </w:pPr>
       <w:bookmarkStart w:id="1" w:name="_Toc32927584"/>
       <w:r>
@@ -239,6 +243,32 @@
       <w:bookmarkEnd w:id="1"/>
       <w:r>
         <w:t>dução</w:t>
+      </w:r>
+    </w:p>
+    <w:p>
+      <w:pPr>
+        <w:spacing w:before="120" w:line="312" w:lineRule="auto"/>
+        <w:rPr>
+          <w:rFonts w:asciiTheme="minorHAnsi" w:eastAsia="Times New Roman" w:hAnsiTheme="minorHAnsi" w:cstheme="minorHAnsi"/>
+        </w:rPr>
+      </w:pPr>
+      <w:r>
+        <w:rPr>
+          <w:rFonts w:asciiTheme="minorHAnsi" w:eastAsia="Times New Roman" w:hAnsiTheme="minorHAnsi" w:cstheme="minorHAnsi"/>
+        </w:rPr>
+        <w:t xml:space="preserve">Este trabalho prático, relativo à unidade curricular de Inteligência </w:t>
+      </w:r>
+      <w:r>
+        <w:rPr>
+          <w:rFonts w:asciiTheme="minorHAnsi" w:eastAsia="Times New Roman" w:hAnsiTheme="minorHAnsi" w:cstheme="minorHAnsi"/>
+        </w:rPr>
+        <w:t>A</w:t>
+      </w:r>
+      <w:r>
+        <w:rPr>
+          <w:rFonts w:asciiTheme="minorHAnsi" w:eastAsia="Times New Roman" w:hAnsiTheme="minorHAnsi" w:cstheme="minorHAnsi"/>
+        </w:rPr>
+        <w:t>rtificial, visa impulsionar a melhoria de performance do trabalho em grupo, num desafio que irá explorar as necessidades de conhecimento relativo ao desenvolvimento de agentes inteligentes e algoritmos CSP.</w:t>
       </w:r>
     </w:p>
     <w:p>
@@ -250,39 +280,42 @@
           <w:szCs w:val="24"/>
         </w:rPr>
       </w:pPr>
-      <w:r>
+    </w:p>
+    <w:p>
+      <w:pPr>
+        <w:pStyle w:val="Ttulo2"/>
+      </w:pPr>
+      <w:r>
+        <w:t>Contextualização</w:t>
+      </w:r>
+    </w:p>
+    <w:p>
+      <w:pPr>
+        <w:rPr>
+          <w:rFonts w:asciiTheme="minorHAnsi" w:eastAsia="Times New Roman" w:hAnsiTheme="minorHAnsi" w:cstheme="minorHAnsi"/>
+        </w:rPr>
+      </w:pPr>
+      <w:r>
+        <w:rPr>
+          <w:rFonts w:asciiTheme="minorHAnsi" w:eastAsia="Times New Roman" w:hAnsiTheme="minorHAnsi" w:cstheme="minorHAnsi"/>
+        </w:rPr>
+        <w:t xml:space="preserve">Como referido anteriormente, este trabalho foi realizado no âmbito da disciplina de inteligência artificial e propende aplicar os conhecimentos relativos a algoritmos de busca CSP implementando-os num agente inteligente capaz de resolver um problema relativo a agendamento de horários </w:t>
+      </w:r>
+      <w:r>
+        <w:rPr>
+          <w:rFonts w:asciiTheme="minorHAnsi" w:eastAsia="Times New Roman" w:hAnsiTheme="minorHAnsi" w:cstheme="minorHAnsi"/>
+        </w:rPr>
+        <w:t>de aulas.</w:t>
+      </w:r>
+    </w:p>
+    <w:p>
+      <w:pPr>
+        <w:ind w:left="578"/>
         <w:rPr>
           <w:rFonts w:asciiTheme="minorHAnsi" w:eastAsia="Times New Roman" w:hAnsiTheme="minorHAnsi" w:cstheme="minorHAnsi"/>
           <w:sz w:val="24"/>
           <w:szCs w:val="24"/>
         </w:rPr>
-        <w:t xml:space="preserve">Este trabalho prático, relativo à unidade curricular de Inteligência </w:t>
-      </w:r>
-      <w:r>
-        <w:rPr>
-          <w:rFonts w:asciiTheme="minorHAnsi" w:eastAsia="Times New Roman" w:hAnsiTheme="minorHAnsi" w:cstheme="minorHAnsi"/>
-          <w:sz w:val="24"/>
-          <w:szCs w:val="24"/>
-        </w:rPr>
-        <w:t>A</w:t>
-      </w:r>
-      <w:r>
-        <w:rPr>
-          <w:rFonts w:asciiTheme="minorHAnsi" w:eastAsia="Times New Roman" w:hAnsiTheme="minorHAnsi" w:cstheme="minorHAnsi"/>
-          <w:sz w:val="24"/>
-          <w:szCs w:val="24"/>
-        </w:rPr>
-        <w:t>rtificial, visa impulsionar a melhoria de performance do trabalho em grupo, num desafio que irá explorar as necessidades de conhecimento relativo ao desenvolvimento de agentes inteligentes e algoritmos CSP.</w:t>
-      </w:r>
-    </w:p>
-    <w:p>
-      <w:pPr>
-        <w:spacing w:before="120" w:line="312" w:lineRule="auto"/>
-        <w:rPr>
-          <w:rFonts w:asciiTheme="minorHAnsi" w:eastAsia="Times New Roman" w:hAnsiTheme="minorHAnsi" w:cstheme="minorHAnsi"/>
-          <w:sz w:val="24"/>
-          <w:szCs w:val="24"/>
-        </w:rPr>
       </w:pPr>
     </w:p>
     <w:p>
@@ -290,42 +323,46 @@
         <w:pStyle w:val="Ttulo2"/>
       </w:pPr>
       <w:r>
-        <w:t>Contextualização</w:t>
-      </w:r>
-    </w:p>
-    <w:p>
-      <w:pPr>
-        <w:ind w:left="578"/>
-        <w:rPr>
-          <w:rFonts w:asciiTheme="minorHAnsi" w:eastAsia="Times New Roman" w:hAnsiTheme="minorHAnsi" w:cstheme="minorHAnsi"/>
-          <w:sz w:val="24"/>
-          <w:szCs w:val="24"/>
-        </w:rPr>
-      </w:pPr>
-      <w:r>
-        <w:rPr>
-          <w:rFonts w:asciiTheme="minorHAnsi" w:eastAsia="Times New Roman" w:hAnsiTheme="minorHAnsi" w:cstheme="minorHAnsi"/>
-          <w:sz w:val="24"/>
-          <w:szCs w:val="24"/>
-        </w:rPr>
-        <w:t xml:space="preserve">Como referido anteriormente, este trabalho foi realizado no âmbito da disciplina de inteligência artificial e propende aplicar os conhecimentos relativos a algoritmos de busca CSP implementando-os num agente inteligente capaz de resolver um problema relativo a agendamento de horários </w:t>
-      </w:r>
-      <w:r>
-        <w:rPr>
-          <w:rFonts w:asciiTheme="minorHAnsi" w:eastAsia="Times New Roman" w:hAnsiTheme="minorHAnsi" w:cstheme="minorHAnsi"/>
-          <w:sz w:val="24"/>
-          <w:szCs w:val="24"/>
-        </w:rPr>
-        <w:t>de aulas.</w:t>
-      </w:r>
-    </w:p>
-    <w:p>
-      <w:pPr>
-        <w:ind w:left="578"/>
-        <w:rPr>
-          <w:rFonts w:asciiTheme="minorHAnsi" w:eastAsia="Times New Roman" w:hAnsiTheme="minorHAnsi" w:cstheme="minorHAnsi"/>
-          <w:sz w:val="24"/>
-          <w:szCs w:val="24"/>
+        <w:t>Problema a resolver</w:t>
+      </w:r>
+    </w:p>
+    <w:p>
+      <w:pPr>
+        <w:rPr>
+          <w:rFonts w:asciiTheme="minorHAnsi" w:eastAsia="Times New Roman" w:hAnsiTheme="minorHAnsi" w:cstheme="minorHAnsi"/>
+        </w:rPr>
+      </w:pPr>
+      <w:r>
+        <w:rPr>
+          <w:rFonts w:asciiTheme="minorHAnsi" w:eastAsia="Times New Roman" w:hAnsiTheme="minorHAnsi" w:cstheme="minorHAnsi"/>
+        </w:rPr>
+        <w:t xml:space="preserve">Entre uma lista de problemas propostas pelo professor, decidimos escolher o tema que achávamos que nos traria mais criatividade para explorar e pensar em soluções diversas. </w:t>
+      </w:r>
+    </w:p>
+    <w:p>
+      <w:pPr>
+        <w:rPr>
+          <w:rFonts w:asciiTheme="minorHAnsi" w:eastAsia="Times New Roman" w:hAnsiTheme="minorHAnsi" w:cstheme="minorHAnsi"/>
+        </w:rPr>
+      </w:pPr>
+    </w:p>
+    <w:p>
+      <w:pPr>
+        <w:rPr>
+          <w:rFonts w:asciiTheme="minorHAnsi" w:eastAsia="Times New Roman" w:hAnsiTheme="minorHAnsi" w:cstheme="minorHAnsi"/>
+        </w:rPr>
+      </w:pPr>
+      <w:r>
+        <w:rPr>
+          <w:rFonts w:asciiTheme="minorHAnsi" w:eastAsia="Times New Roman" w:hAnsiTheme="minorHAnsi" w:cstheme="minorHAnsi"/>
+        </w:rPr>
+        <w:t>No cenário atual de crise energética pretendeu-se então construir um agente capaz de remarcar os horários para os cursos de graduação da escola de tecnologia, a fim de reduzir o deslocamento para o campo e a necessidades de utilização de ar condicionado.</w:t>
+      </w:r>
+    </w:p>
+    <w:p>
+      <w:pPr>
+        <w:rPr>
+          <w:rFonts w:asciiTheme="minorHAnsi" w:eastAsia="Times New Roman" w:hAnsiTheme="minorHAnsi" w:cstheme="minorHAnsi"/>
         </w:rPr>
       </w:pPr>
     </w:p>
@@ -334,129 +371,36 @@
         <w:pStyle w:val="Ttulo2"/>
       </w:pPr>
       <w:r>
-        <w:t>Problema a resolver</w:t>
-      </w:r>
-    </w:p>
-    <w:p>
-      <w:pPr>
-        <w:ind w:left="578"/>
-        <w:rPr>
-          <w:rFonts w:asciiTheme="minorHAnsi" w:eastAsia="Times New Roman" w:hAnsiTheme="minorHAnsi" w:cstheme="minorHAnsi"/>
-          <w:sz w:val="24"/>
-          <w:szCs w:val="24"/>
-        </w:rPr>
-      </w:pPr>
-      <w:r>
-        <w:rPr>
-          <w:rFonts w:asciiTheme="minorHAnsi" w:eastAsia="Times New Roman" w:hAnsiTheme="minorHAnsi" w:cstheme="minorHAnsi"/>
-          <w:sz w:val="24"/>
-          <w:szCs w:val="24"/>
-        </w:rPr>
-        <w:t xml:space="preserve">Entre uma lista de problemas propostas pelo professor, decidimos escolher o tema que achávamos que nos traria mais criatividade para explorar e pensar em soluções diversas. </w:t>
-      </w:r>
-    </w:p>
-    <w:p>
-      <w:pPr>
-        <w:ind w:left="578"/>
-        <w:rPr>
-          <w:rFonts w:asciiTheme="minorHAnsi" w:eastAsia="Times New Roman" w:hAnsiTheme="minorHAnsi" w:cstheme="minorHAnsi"/>
-          <w:sz w:val="24"/>
-          <w:szCs w:val="24"/>
-        </w:rPr>
-      </w:pPr>
-    </w:p>
-    <w:p>
-      <w:pPr>
-        <w:ind w:left="578"/>
-        <w:rPr>
-          <w:rFonts w:asciiTheme="minorHAnsi" w:eastAsia="Times New Roman" w:hAnsiTheme="minorHAnsi" w:cstheme="minorHAnsi"/>
-          <w:sz w:val="24"/>
-          <w:szCs w:val="24"/>
-        </w:rPr>
-      </w:pPr>
-      <w:r>
-        <w:rPr>
-          <w:rFonts w:asciiTheme="minorHAnsi" w:eastAsia="Times New Roman" w:hAnsiTheme="minorHAnsi" w:cstheme="minorHAnsi"/>
-          <w:sz w:val="24"/>
-          <w:szCs w:val="24"/>
-        </w:rPr>
-        <w:t>No cenário atual de crise energética pretendeu-se então construir um agente capaz de remarcar os horários para os cursos de graduação da escola de tecnologia, a fim de reduzir o deslocamento para o campo e a necessidades de utilização de ar condicionado.</w:t>
-      </w:r>
-    </w:p>
-    <w:p>
-      <w:pPr>
-        <w:rPr>
-          <w:rFonts w:asciiTheme="minorHAnsi" w:eastAsia="Times New Roman" w:hAnsiTheme="minorHAnsi" w:cstheme="minorHAnsi"/>
-          <w:sz w:val="24"/>
-          <w:szCs w:val="24"/>
-        </w:rPr>
-      </w:pPr>
-    </w:p>
-    <w:p>
-      <w:pPr>
-        <w:rPr>
-          <w:rFonts w:asciiTheme="minorHAnsi" w:eastAsia="Times New Roman" w:hAnsiTheme="minorHAnsi" w:cstheme="minorHAnsi"/>
-          <w:sz w:val="24"/>
-          <w:szCs w:val="24"/>
-        </w:rPr>
-      </w:pPr>
-    </w:p>
-    <w:p>
-      <w:pPr>
-        <w:rPr>
-          <w:rFonts w:asciiTheme="minorHAnsi" w:eastAsia="Times New Roman" w:hAnsiTheme="minorHAnsi" w:cstheme="minorHAnsi"/>
-          <w:sz w:val="24"/>
-          <w:szCs w:val="24"/>
-        </w:rPr>
-      </w:pPr>
-    </w:p>
-    <w:p>
-      <w:pPr>
-        <w:pStyle w:val="Ttulo2"/>
-      </w:pPr>
-      <w:r>
-        <w:lastRenderedPageBreak/>
         <w:t>Objetivos</w:t>
       </w:r>
     </w:p>
     <w:p>
       <w:pPr>
-        <w:ind w:left="578"/>
-        <w:rPr>
-          <w:rFonts w:asciiTheme="minorHAnsi" w:eastAsia="Times New Roman" w:hAnsiTheme="minorHAnsi" w:cstheme="minorHAnsi"/>
-          <w:sz w:val="24"/>
-          <w:szCs w:val="24"/>
-        </w:rPr>
-      </w:pPr>
-      <w:r>
-        <w:rPr>
-          <w:rFonts w:asciiTheme="minorHAnsi" w:eastAsia="Times New Roman" w:hAnsiTheme="minorHAnsi" w:cstheme="minorHAnsi"/>
-          <w:sz w:val="24"/>
-          <w:szCs w:val="24"/>
+        <w:rPr>
+          <w:rFonts w:asciiTheme="minorHAnsi" w:eastAsia="Times New Roman" w:hAnsiTheme="minorHAnsi" w:cstheme="minorHAnsi"/>
+        </w:rPr>
+      </w:pPr>
+      <w:r>
+        <w:rPr>
+          <w:rFonts w:asciiTheme="minorHAnsi" w:eastAsia="Times New Roman" w:hAnsiTheme="minorHAnsi" w:cstheme="minorHAnsi"/>
         </w:rPr>
         <w:t xml:space="preserve">Desenvolver um agente que implemente </w:t>
       </w:r>
       <w:r>
         <w:rPr>
           <w:rFonts w:asciiTheme="minorHAnsi" w:eastAsia="Times New Roman" w:hAnsiTheme="minorHAnsi" w:cstheme="minorHAnsi"/>
-          <w:sz w:val="24"/>
-          <w:szCs w:val="24"/>
         </w:rPr>
         <w:t xml:space="preserve">o algoritmo de busca CSP, </w:t>
       </w:r>
       <w:r>
         <w:rPr>
           <w:rFonts w:asciiTheme="minorHAnsi" w:eastAsia="Times New Roman" w:hAnsiTheme="minorHAnsi" w:cstheme="minorHAnsi"/>
-          <w:sz w:val="24"/>
-          <w:szCs w:val="24"/>
         </w:rPr>
         <w:t>com objetivo de</w:t>
       </w:r>
       <w:r>
         <w:rPr>
           <w:rFonts w:asciiTheme="minorHAnsi" w:eastAsia="Times New Roman" w:hAnsiTheme="minorHAnsi" w:cstheme="minorHAnsi"/>
-          <w:sz w:val="24"/>
-          <w:szCs w:val="24"/>
         </w:rPr>
         <w:t>:</w:t>
       </w:r>
@@ -468,17 +412,14 @@
           <w:ilvl w:val="0"/>
           <w:numId w:val="24"/>
         </w:numPr>
-        <w:rPr>
-          <w:rFonts w:asciiTheme="minorHAnsi" w:eastAsia="Times New Roman" w:hAnsiTheme="minorHAnsi" w:cstheme="minorHAnsi"/>
-          <w:sz w:val="24"/>
-          <w:szCs w:val="24"/>
-        </w:rPr>
-      </w:pPr>
-      <w:r>
-        <w:rPr>
-          <w:rFonts w:asciiTheme="minorHAnsi" w:eastAsia="Times New Roman" w:hAnsiTheme="minorHAnsi" w:cstheme="minorHAnsi"/>
-          <w:sz w:val="24"/>
-          <w:szCs w:val="24"/>
+        <w:ind w:left="360"/>
+        <w:rPr>
+          <w:rFonts w:asciiTheme="minorHAnsi" w:eastAsia="Times New Roman" w:hAnsiTheme="minorHAnsi" w:cstheme="minorHAnsi"/>
+        </w:rPr>
+      </w:pPr>
+      <w:r>
+        <w:rPr>
+          <w:rFonts w:asciiTheme="minorHAnsi" w:eastAsia="Times New Roman" w:hAnsiTheme="minorHAnsi" w:cstheme="minorHAnsi"/>
         </w:rPr>
         <w:t xml:space="preserve">Todas as aulas que tenham 2 horas estejam dispersas durante a semana; </w:t>
       </w:r>
@@ -490,17 +431,14 @@
           <w:ilvl w:val="1"/>
           <w:numId w:val="24"/>
         </w:numPr>
-        <w:rPr>
-          <w:rFonts w:asciiTheme="minorHAnsi" w:eastAsia="Times New Roman" w:hAnsiTheme="minorHAnsi" w:cstheme="minorHAnsi"/>
-          <w:sz w:val="24"/>
-          <w:szCs w:val="24"/>
-        </w:rPr>
-      </w:pPr>
-      <w:r>
-        <w:rPr>
-          <w:rFonts w:asciiTheme="minorHAnsi" w:eastAsia="Times New Roman" w:hAnsiTheme="minorHAnsi" w:cstheme="minorHAnsi"/>
-          <w:sz w:val="24"/>
-          <w:szCs w:val="24"/>
+        <w:ind w:left="1080"/>
+        <w:rPr>
+          <w:rFonts w:asciiTheme="minorHAnsi" w:eastAsia="Times New Roman" w:hAnsiTheme="minorHAnsi" w:cstheme="minorHAnsi"/>
+        </w:rPr>
+      </w:pPr>
+      <w:r>
+        <w:rPr>
+          <w:rFonts w:asciiTheme="minorHAnsi" w:eastAsia="Times New Roman" w:hAnsiTheme="minorHAnsi" w:cstheme="minorHAnsi"/>
         </w:rPr>
         <w:t>(10 aulas por semana sendo que pelo menos 1 aula é online);</w:t>
       </w:r>
@@ -512,17 +450,14 @@
           <w:ilvl w:val="0"/>
           <w:numId w:val="24"/>
         </w:numPr>
-        <w:rPr>
-          <w:rFonts w:asciiTheme="minorHAnsi" w:eastAsia="Times New Roman" w:hAnsiTheme="minorHAnsi" w:cstheme="minorHAnsi"/>
-          <w:sz w:val="24"/>
-          <w:szCs w:val="24"/>
-        </w:rPr>
-      </w:pPr>
-      <w:r>
-        <w:rPr>
-          <w:rFonts w:asciiTheme="minorHAnsi" w:eastAsia="Times New Roman" w:hAnsiTheme="minorHAnsi" w:cstheme="minorHAnsi"/>
-          <w:sz w:val="24"/>
-          <w:szCs w:val="24"/>
+        <w:ind w:left="360"/>
+        <w:rPr>
+          <w:rFonts w:asciiTheme="minorHAnsi" w:eastAsia="Times New Roman" w:hAnsiTheme="minorHAnsi" w:cstheme="minorHAnsi"/>
+        </w:rPr>
+      </w:pPr>
+      <w:r>
+        <w:rPr>
+          <w:rFonts w:asciiTheme="minorHAnsi" w:eastAsia="Times New Roman" w:hAnsiTheme="minorHAnsi" w:cstheme="minorHAnsi"/>
         </w:rPr>
         <w:t>Uma turma não deve ter mais que 3 aulas por dia;</w:t>
       </w:r>
@@ -534,17 +469,14 @@
           <w:ilvl w:val="0"/>
           <w:numId w:val="24"/>
         </w:numPr>
-        <w:rPr>
-          <w:rFonts w:asciiTheme="minorHAnsi" w:eastAsia="Times New Roman" w:hAnsiTheme="minorHAnsi" w:cstheme="minorHAnsi"/>
-          <w:sz w:val="24"/>
-          <w:szCs w:val="24"/>
-        </w:rPr>
-      </w:pPr>
-      <w:r>
-        <w:rPr>
-          <w:rFonts w:asciiTheme="minorHAnsi" w:eastAsia="Times New Roman" w:hAnsiTheme="minorHAnsi" w:cstheme="minorHAnsi"/>
-          <w:sz w:val="24"/>
-          <w:szCs w:val="24"/>
+        <w:ind w:left="360"/>
+        <w:rPr>
+          <w:rFonts w:asciiTheme="minorHAnsi" w:eastAsia="Times New Roman" w:hAnsiTheme="minorHAnsi" w:cstheme="minorHAnsi"/>
+        </w:rPr>
+      </w:pPr>
+      <w:r>
+        <w:rPr>
+          <w:rFonts w:asciiTheme="minorHAnsi" w:eastAsia="Times New Roman" w:hAnsiTheme="minorHAnsi" w:cstheme="minorHAnsi"/>
         </w:rPr>
         <w:t>As aulas online não podem ser colocadas após aulas presenciais;</w:t>
       </w:r>
@@ -556,17 +488,14 @@
           <w:ilvl w:val="0"/>
           <w:numId w:val="24"/>
         </w:numPr>
-        <w:rPr>
-          <w:rFonts w:asciiTheme="minorHAnsi" w:eastAsia="Times New Roman" w:hAnsiTheme="minorHAnsi" w:cstheme="minorHAnsi"/>
-          <w:sz w:val="24"/>
-          <w:szCs w:val="24"/>
-        </w:rPr>
-      </w:pPr>
-      <w:r>
-        <w:rPr>
-          <w:rFonts w:asciiTheme="minorHAnsi" w:eastAsia="Times New Roman" w:hAnsiTheme="minorHAnsi" w:cstheme="minorHAnsi"/>
-          <w:sz w:val="24"/>
-          <w:szCs w:val="24"/>
+        <w:ind w:left="360"/>
+        <w:rPr>
+          <w:rFonts w:asciiTheme="minorHAnsi" w:eastAsia="Times New Roman" w:hAnsiTheme="minorHAnsi" w:cstheme="minorHAnsi"/>
+        </w:rPr>
+      </w:pPr>
+      <w:r>
+        <w:rPr>
+          <w:rFonts w:asciiTheme="minorHAnsi" w:eastAsia="Times New Roman" w:hAnsiTheme="minorHAnsi" w:cstheme="minorHAnsi"/>
         </w:rPr>
         <w:t>Apenas 2 aulas podem ocorrer de manhã e até 2 à tarde;</w:t>
       </w:r>
@@ -578,26 +507,24 @@
           <w:ilvl w:val="0"/>
           <w:numId w:val="24"/>
         </w:numPr>
-        <w:rPr>
-          <w:rFonts w:asciiTheme="minorHAnsi" w:eastAsia="Times New Roman" w:hAnsiTheme="minorHAnsi" w:cstheme="minorHAnsi"/>
-          <w:sz w:val="24"/>
-          <w:szCs w:val="24"/>
-        </w:rPr>
-      </w:pPr>
-      <w:r>
-        <w:rPr>
-          <w:rFonts w:asciiTheme="minorHAnsi" w:eastAsia="Times New Roman" w:hAnsiTheme="minorHAnsi" w:cstheme="minorHAnsi"/>
-          <w:sz w:val="24"/>
-          <w:szCs w:val="24"/>
+        <w:ind w:left="360"/>
+        <w:rPr>
+          <w:rFonts w:asciiTheme="minorHAnsi" w:eastAsia="Times New Roman" w:hAnsiTheme="minorHAnsi" w:cstheme="minorHAnsi"/>
+        </w:rPr>
+      </w:pPr>
+      <w:r>
+        <w:rPr>
+          <w:rFonts w:asciiTheme="minorHAnsi" w:eastAsia="Times New Roman" w:hAnsiTheme="minorHAnsi" w:cstheme="minorHAnsi"/>
         </w:rPr>
         <w:t>Cada turma tem de 2 a 4 aulas em uma sala específica.</w:t>
       </w:r>
     </w:p>
     <w:p>
       <w:pPr>
-        <w:pStyle w:val="Ttulo1"/>
-      </w:pPr>
-      <w:r>
+        <w:pStyle w:val="Ttulo2"/>
+      </w:pPr>
+      <w:r>
+        <w:lastRenderedPageBreak/>
         <w:t>Objetivo da formulação</w:t>
       </w:r>
     </w:p>
@@ -606,58 +533,25 @@
         <w:t>A formulação do objetivo deste agente, baseia-se em, após receber os dados de um horário (as respetivas disciplinas, salas, dias e horas para cada aula de cada turma), desenvolver um horário que cumpra com as restrições fornecidas no enunciado</w:t>
       </w:r>
     </w:p>
-    <w:p>
-      <w:pPr>
-        <w:pStyle w:val="Ttulo1"/>
+    <w:p/>
+    <w:p>
+      <w:pPr>
+        <w:pStyle w:val="Ttulo2"/>
       </w:pPr>
       <w:r>
         <w:t>Funções e estruturação do agente</w:t>
       </w:r>
     </w:p>
-    <w:p/>
     <w:p>
       <w:pPr>
         <w:pStyle w:val="Ttulo2"/>
-      </w:pPr>
-      <w:r>
-        <w:t>Variáveis</w:t>
-      </w:r>
-    </w:p>
-    <w:p>
-      <w:pPr>
-        <w:ind w:left="578"/>
-        <w:rPr>
-          <w:rFonts w:asciiTheme="minorHAnsi" w:eastAsia="Times New Roman" w:hAnsiTheme="minorHAnsi" w:cstheme="minorHAnsi"/>
-          <w:sz w:val="24"/>
-          <w:szCs w:val="24"/>
-        </w:rPr>
-      </w:pPr>
-      <w:r>
-        <w:t>P</w:t>
-      </w:r>
-      <w:r>
-        <w:rPr>
-          <w:rFonts w:asciiTheme="minorHAnsi" w:eastAsia="Times New Roman" w:hAnsiTheme="minorHAnsi" w:cstheme="minorHAnsi"/>
-          <w:sz w:val="24"/>
-          <w:szCs w:val="24"/>
-        </w:rPr>
-        <w:t xml:space="preserve">ara a construção deste agente utilizamos </w:t>
-      </w:r>
-      <w:r>
-        <w:rPr>
-          <w:rFonts w:asciiTheme="minorHAnsi" w:eastAsia="Times New Roman" w:hAnsiTheme="minorHAnsi" w:cstheme="minorHAnsi"/>
-          <w:sz w:val="24"/>
-          <w:szCs w:val="24"/>
-        </w:rPr>
-        <w:t>as seguintes</w:t>
-      </w:r>
-      <w:r>
-        <w:rPr>
-          <w:rFonts w:asciiTheme="minorHAnsi" w:eastAsia="Times New Roman" w:hAnsiTheme="minorHAnsi" w:cstheme="minorHAnsi"/>
-          <w:sz w:val="24"/>
-          <w:szCs w:val="24"/>
-        </w:rPr>
-        <w:t xml:space="preserve"> variáveis:</w:t>
+        <w:numPr>
+          <w:ilvl w:val="2"/>
+          <w:numId w:val="5"/>
+        </w:numPr>
+      </w:pPr>
+      <w:r>
+        <w:t>Atributos do agente (PEAS)</w:t>
       </w:r>
     </w:p>
     <w:p>
@@ -665,37 +559,43 @@
         <w:pStyle w:val="PargrafodaLista"/>
         <w:numPr>
           <w:ilvl w:val="0"/>
-          <w:numId w:val="25"/>
+          <w:numId w:val="33"/>
         </w:numPr>
-        <w:rPr>
-          <w:rFonts w:asciiTheme="minorHAnsi" w:eastAsia="Times New Roman" w:hAnsiTheme="minorHAnsi" w:cstheme="minorHAnsi"/>
-          <w:sz w:val="24"/>
-          <w:szCs w:val="24"/>
-        </w:rPr>
-      </w:pPr>
-      <w:r>
-        <w:rPr>
-          <w:rFonts w:asciiTheme="minorHAnsi" w:eastAsia="Times New Roman" w:hAnsiTheme="minorHAnsi" w:cstheme="minorHAnsi"/>
-          <w:sz w:val="24"/>
-          <w:szCs w:val="24"/>
-        </w:rPr>
-        <w:t>Turma -&gt;</w:t>
-      </w:r>
-      <w:r>
-        <w:rPr>
-          <w:rFonts w:asciiTheme="minorHAnsi" w:eastAsia="Times New Roman" w:hAnsiTheme="minorHAnsi" w:cstheme="minorHAnsi"/>
-          <w:sz w:val="24"/>
-          <w:szCs w:val="24"/>
-        </w:rPr>
-        <w:t xml:space="preserve"> </w:t>
-      </w:r>
-      <w:r>
-        <w:rPr>
-          <w:rFonts w:asciiTheme="minorHAnsi" w:eastAsia="Times New Roman" w:hAnsiTheme="minorHAnsi" w:cstheme="minorHAnsi"/>
-          <w:sz w:val="24"/>
-          <w:szCs w:val="24"/>
-        </w:rPr>
-        <w:t xml:space="preserve">armazenar dados relativos às respetivas turmas existentes na escola de tecnologia </w:t>
+        <w:spacing w:line="240" w:lineRule="auto"/>
+        <w:jc w:val="left"/>
+        <w:rPr>
+          <w:rFonts w:asciiTheme="minorHAnsi" w:eastAsia="Times New Roman" w:hAnsiTheme="minorHAnsi" w:cstheme="minorHAnsi"/>
+        </w:rPr>
+      </w:pPr>
+      <w:r>
+        <w:rPr>
+          <w:rFonts w:asciiTheme="minorHAnsi" w:eastAsia="Times New Roman" w:hAnsiTheme="minorHAnsi" w:cstheme="minorHAnsi"/>
+          <w:b/>
+          <w:bCs/>
+        </w:rPr>
+        <w:t xml:space="preserve">Medidas de </w:t>
+      </w:r>
+      <w:r>
+        <w:rPr>
+          <w:rFonts w:asciiTheme="minorHAnsi" w:eastAsia="Times New Roman" w:hAnsiTheme="minorHAnsi" w:cstheme="minorHAnsi"/>
+          <w:b/>
+          <w:bCs/>
+        </w:rPr>
+        <w:t>Desempenho</w:t>
+      </w:r>
+      <w:r>
+        <w:rPr>
+          <w:rFonts w:asciiTheme="minorHAnsi" w:eastAsia="Times New Roman" w:hAnsiTheme="minorHAnsi" w:cstheme="minorHAnsi"/>
+          <w:b/>
+          <w:bCs/>
+        </w:rPr>
+        <w:t xml:space="preserve"> -</w:t>
+      </w:r>
+      <w:r>
+        <w:rPr>
+          <w:rFonts w:asciiTheme="minorHAnsi" w:eastAsia="Times New Roman" w:hAnsiTheme="minorHAnsi" w:cstheme="minorHAnsi"/>
+        </w:rPr>
+        <w:t xml:space="preserve"> Horário mais eficiente ao nível de restrições implícitas;</w:t>
       </w:r>
     </w:p>
     <w:p>
@@ -703,37 +603,47 @@
         <w:pStyle w:val="PargrafodaLista"/>
         <w:numPr>
           <w:ilvl w:val="0"/>
-          <w:numId w:val="25"/>
+          <w:numId w:val="33"/>
         </w:numPr>
-        <w:rPr>
-          <w:rFonts w:asciiTheme="minorHAnsi" w:eastAsia="Times New Roman" w:hAnsiTheme="minorHAnsi" w:cstheme="minorHAnsi"/>
-          <w:sz w:val="24"/>
-          <w:szCs w:val="24"/>
-        </w:rPr>
-      </w:pPr>
-      <w:r>
-        <w:rPr>
-          <w:rFonts w:asciiTheme="minorHAnsi" w:eastAsia="Times New Roman" w:hAnsiTheme="minorHAnsi" w:cstheme="minorHAnsi"/>
-          <w:sz w:val="24"/>
-          <w:szCs w:val="24"/>
-        </w:rPr>
-        <w:t xml:space="preserve">UC -&gt; armazenar dados das </w:t>
-      </w:r>
-      <w:r>
-        <w:rPr>
-          <w:rFonts w:asciiTheme="minorHAnsi" w:eastAsia="Times New Roman" w:hAnsiTheme="minorHAnsi" w:cstheme="minorHAnsi"/>
-          <w:sz w:val="24"/>
-          <w:szCs w:val="24"/>
-        </w:rPr>
-        <w:t>disciplinas</w:t>
-      </w:r>
-      <w:r>
-        <w:rPr>
-          <w:rFonts w:asciiTheme="minorHAnsi" w:eastAsia="Times New Roman" w:hAnsiTheme="minorHAnsi" w:cstheme="minorHAnsi"/>
-          <w:sz w:val="24"/>
-          <w:szCs w:val="24"/>
-        </w:rPr>
-        <w:t xml:space="preserve"> frequentadas pelas respetivas turmas</w:t>
+        <w:spacing w:line="240" w:lineRule="auto"/>
+        <w:jc w:val="left"/>
+        <w:rPr>
+          <w:rFonts w:asciiTheme="minorHAnsi" w:eastAsia="Times New Roman" w:hAnsiTheme="minorHAnsi" w:cstheme="minorHAnsi"/>
+        </w:rPr>
+      </w:pPr>
+      <w:r>
+        <w:rPr>
+          <w:rFonts w:asciiTheme="minorHAnsi" w:eastAsia="Times New Roman" w:hAnsiTheme="minorHAnsi" w:cstheme="minorHAnsi"/>
+          <w:b/>
+          <w:bCs/>
+        </w:rPr>
+        <w:t>Ambiente</w:t>
+      </w:r>
+      <w:r>
+        <w:rPr>
+          <w:rFonts w:asciiTheme="minorHAnsi" w:eastAsia="Times New Roman" w:hAnsiTheme="minorHAnsi" w:cstheme="minorHAnsi"/>
+          <w:b/>
+          <w:bCs/>
+        </w:rPr>
+        <w:t xml:space="preserve"> -</w:t>
+      </w:r>
+      <w:r>
+        <w:rPr>
+          <w:rFonts w:asciiTheme="minorHAnsi" w:eastAsia="Times New Roman" w:hAnsiTheme="minorHAnsi" w:cstheme="minorHAnsi"/>
+        </w:rPr>
+        <w:t xml:space="preserve"> </w:t>
+      </w:r>
+      <w:r>
+        <w:rPr>
+          <w:rFonts w:asciiTheme="minorHAnsi" w:eastAsia="Times New Roman" w:hAnsiTheme="minorHAnsi" w:cstheme="minorHAnsi"/>
+        </w:rPr>
+        <w:t>Turmas, UC’s, Salas</w:t>
+      </w:r>
+      <w:r>
+        <w:rPr>
+          <w:rFonts w:asciiTheme="minorHAnsi" w:eastAsia="Times New Roman" w:hAnsiTheme="minorHAnsi" w:cstheme="minorHAnsi"/>
+        </w:rPr>
+        <w:t>;</w:t>
       </w:r>
     </w:p>
     <w:p>
@@ -741,37 +651,35 @@
         <w:pStyle w:val="PargrafodaLista"/>
         <w:numPr>
           <w:ilvl w:val="0"/>
-          <w:numId w:val="25"/>
+          <w:numId w:val="33"/>
         </w:numPr>
-        <w:rPr>
-          <w:rFonts w:asciiTheme="minorHAnsi" w:eastAsia="Times New Roman" w:hAnsiTheme="minorHAnsi" w:cstheme="minorHAnsi"/>
-          <w:sz w:val="24"/>
-          <w:szCs w:val="24"/>
-        </w:rPr>
-      </w:pPr>
-      <w:r>
-        <w:rPr>
-          <w:rFonts w:asciiTheme="minorHAnsi" w:eastAsia="Times New Roman" w:hAnsiTheme="minorHAnsi" w:cstheme="minorHAnsi"/>
-          <w:sz w:val="24"/>
-          <w:szCs w:val="24"/>
-        </w:rPr>
-        <w:t>Sala -&gt;</w:t>
-      </w:r>
-      <w:r>
-        <w:rPr>
-          <w:rFonts w:asciiTheme="minorHAnsi" w:eastAsia="Times New Roman" w:hAnsiTheme="minorHAnsi" w:cstheme="minorHAnsi"/>
-          <w:sz w:val="24"/>
-          <w:szCs w:val="24"/>
-        </w:rPr>
-        <w:t xml:space="preserve"> </w:t>
-      </w:r>
-      <w:r>
-        <w:rPr>
-          <w:rFonts w:asciiTheme="minorHAnsi" w:eastAsia="Times New Roman" w:hAnsiTheme="minorHAnsi" w:cstheme="minorHAnsi"/>
-          <w:sz w:val="24"/>
-          <w:szCs w:val="24"/>
-        </w:rPr>
-        <w:t>armazenar dados relativos às salas que as turmas vão ocupar</w:t>
+        <w:spacing w:line="240" w:lineRule="auto"/>
+        <w:jc w:val="left"/>
+        <w:rPr>
+          <w:rFonts w:asciiTheme="minorHAnsi" w:eastAsia="Times New Roman" w:hAnsiTheme="minorHAnsi" w:cstheme="minorHAnsi"/>
+        </w:rPr>
+      </w:pPr>
+      <w:r>
+        <w:rPr>
+          <w:rFonts w:asciiTheme="minorHAnsi" w:eastAsia="Times New Roman" w:hAnsiTheme="minorHAnsi" w:cstheme="minorHAnsi"/>
+          <w:b/>
+          <w:bCs/>
+        </w:rPr>
+        <w:t>Atuadores</w:t>
+      </w:r>
+      <w:r>
+        <w:rPr>
+          <w:rFonts w:asciiTheme="minorHAnsi" w:eastAsia="Times New Roman" w:hAnsiTheme="minorHAnsi" w:cstheme="minorHAnsi"/>
+          <w:b/>
+          <w:bCs/>
+        </w:rPr>
+        <w:t xml:space="preserve"> -</w:t>
+      </w:r>
+      <w:r>
+        <w:rPr>
+          <w:rFonts w:asciiTheme="minorHAnsi" w:eastAsia="Times New Roman" w:hAnsiTheme="minorHAnsi" w:cstheme="minorHAnsi"/>
+        </w:rPr>
+        <w:t xml:space="preserve"> Código python desenvolvido;</w:t>
       </w:r>
     </w:p>
     <w:p>
@@ -779,73 +687,62 @@
         <w:pStyle w:val="PargrafodaLista"/>
         <w:numPr>
           <w:ilvl w:val="0"/>
-          <w:numId w:val="25"/>
+          <w:numId w:val="33"/>
         </w:numPr>
-        <w:rPr>
-          <w:rFonts w:asciiTheme="minorHAnsi" w:eastAsia="Times New Roman" w:hAnsiTheme="minorHAnsi" w:cstheme="minorHAnsi"/>
-          <w:sz w:val="24"/>
-          <w:szCs w:val="24"/>
-        </w:rPr>
-      </w:pPr>
-      <w:proofErr w:type="spellStart"/>
-      <w:r>
-        <w:rPr>
-          <w:rFonts w:asciiTheme="minorHAnsi" w:eastAsia="Times New Roman" w:hAnsiTheme="minorHAnsi" w:cstheme="minorHAnsi"/>
-          <w:sz w:val="24"/>
-          <w:szCs w:val="24"/>
-        </w:rPr>
-        <w:t>Dia_Semana</w:t>
-      </w:r>
-      <w:proofErr w:type="spellEnd"/>
-      <w:r>
-        <w:rPr>
-          <w:rFonts w:asciiTheme="minorHAnsi" w:eastAsia="Times New Roman" w:hAnsiTheme="minorHAnsi" w:cstheme="minorHAnsi"/>
-          <w:sz w:val="24"/>
-          <w:szCs w:val="24"/>
-        </w:rPr>
-        <w:t xml:space="preserve"> </w:t>
-      </w:r>
-      <w:r>
-        <w:rPr>
-          <w:rFonts w:asciiTheme="minorHAnsi" w:eastAsia="Times New Roman" w:hAnsiTheme="minorHAnsi" w:cstheme="minorHAnsi"/>
-          <w:sz w:val="24"/>
-          <w:szCs w:val="24"/>
-        </w:rPr>
-        <w:t>-&gt;</w:t>
-      </w:r>
-      <w:r>
-        <w:rPr>
-          <w:rFonts w:asciiTheme="minorHAnsi" w:eastAsia="Times New Roman" w:hAnsiTheme="minorHAnsi" w:cstheme="minorHAnsi"/>
-          <w:sz w:val="24"/>
-          <w:szCs w:val="24"/>
-        </w:rPr>
-        <w:t xml:space="preserve"> </w:t>
-      </w:r>
-      <w:r>
-        <w:rPr>
-          <w:rFonts w:asciiTheme="minorHAnsi" w:eastAsia="Times New Roman" w:hAnsiTheme="minorHAnsi" w:cstheme="minorHAnsi"/>
-          <w:sz w:val="24"/>
-          <w:szCs w:val="24"/>
-        </w:rPr>
-        <w:t xml:space="preserve">armazenar dados relativos à disposição das </w:t>
-      </w:r>
-      <w:proofErr w:type="spellStart"/>
-      <w:r>
-        <w:rPr>
-          <w:rFonts w:asciiTheme="minorHAnsi" w:eastAsia="Times New Roman" w:hAnsiTheme="minorHAnsi" w:cstheme="minorHAnsi"/>
-          <w:sz w:val="24"/>
-          <w:szCs w:val="24"/>
-        </w:rPr>
-        <w:t>UCs</w:t>
-      </w:r>
-      <w:proofErr w:type="spellEnd"/>
-      <w:r>
-        <w:rPr>
-          <w:rFonts w:asciiTheme="minorHAnsi" w:eastAsia="Times New Roman" w:hAnsiTheme="minorHAnsi" w:cstheme="minorHAnsi"/>
-          <w:sz w:val="24"/>
-          <w:szCs w:val="24"/>
-        </w:rPr>
-        <w:t xml:space="preserve"> ao longo da semana</w:t>
+        <w:spacing w:line="240" w:lineRule="auto"/>
+        <w:jc w:val="left"/>
+        <w:rPr>
+          <w:rFonts w:asciiTheme="minorHAnsi" w:eastAsia="Times New Roman" w:hAnsiTheme="minorHAnsi" w:cstheme="minorHAnsi"/>
+        </w:rPr>
+      </w:pPr>
+      <w:r>
+        <w:rPr>
+          <w:rFonts w:asciiTheme="minorHAnsi" w:eastAsia="Times New Roman" w:hAnsiTheme="minorHAnsi" w:cstheme="minorHAnsi"/>
+          <w:b/>
+          <w:bCs/>
+        </w:rPr>
+        <w:t>Sensores</w:t>
+      </w:r>
+      <w:r>
+        <w:rPr>
+          <w:rFonts w:asciiTheme="minorHAnsi" w:eastAsia="Times New Roman" w:hAnsiTheme="minorHAnsi" w:cstheme="minorHAnsi"/>
+          <w:b/>
+          <w:bCs/>
+        </w:rPr>
+        <w:t xml:space="preserve"> -</w:t>
+      </w:r>
+      <w:r>
+        <w:rPr>
+          <w:rFonts w:asciiTheme="minorHAnsi" w:eastAsia="Times New Roman" w:hAnsiTheme="minorHAnsi" w:cstheme="minorHAnsi"/>
+        </w:rPr>
+        <w:t xml:space="preserve"> Dados inseridos.</w:t>
+      </w:r>
+    </w:p>
+    <w:p>
+      <w:pPr>
+        <w:pStyle w:val="PargrafodaLista"/>
+        <w:spacing w:line="240" w:lineRule="auto"/>
+        <w:ind w:left="1068"/>
+        <w:jc w:val="left"/>
+        <w:rPr>
+          <w:rFonts w:asciiTheme="minorHAnsi" w:eastAsia="Times New Roman" w:hAnsiTheme="minorHAnsi" w:cstheme="minorHAnsi"/>
+        </w:rPr>
+      </w:pPr>
+    </w:p>
+    <w:p>
+      <w:pPr>
+        <w:pStyle w:val="Ttulo2"/>
+        <w:numPr>
+          <w:ilvl w:val="2"/>
+          <w:numId w:val="5"/>
+        </w:numPr>
+        <w:rPr>
+          <w:sz w:val="22"/>
+          <w:lang w:val="en-US"/>
+        </w:rPr>
+      </w:pPr>
+      <w:r>
+        <w:t>Características de ambiente</w:t>
       </w:r>
     </w:p>
     <w:p>
@@ -853,55 +750,25 @@
         <w:pStyle w:val="PargrafodaLista"/>
         <w:numPr>
           <w:ilvl w:val="0"/>
-          <w:numId w:val="25"/>
+          <w:numId w:val="28"/>
         </w:numPr>
         <w:rPr>
-          <w:rFonts w:asciiTheme="minorHAnsi" w:eastAsia="Times New Roman" w:hAnsiTheme="minorHAnsi" w:cstheme="minorHAnsi"/>
-          <w:sz w:val="24"/>
-          <w:szCs w:val="24"/>
-        </w:rPr>
-      </w:pPr>
-      <w:proofErr w:type="spellStart"/>
-      <w:r>
-        <w:rPr>
-          <w:rFonts w:asciiTheme="minorHAnsi" w:eastAsia="Times New Roman" w:hAnsiTheme="minorHAnsi" w:cstheme="minorHAnsi"/>
-          <w:sz w:val="24"/>
-          <w:szCs w:val="24"/>
-        </w:rPr>
-        <w:t>Duracao</w:t>
-      </w:r>
-      <w:proofErr w:type="spellEnd"/>
-      <w:r>
-        <w:rPr>
-          <w:rFonts w:asciiTheme="minorHAnsi" w:eastAsia="Times New Roman" w:hAnsiTheme="minorHAnsi" w:cstheme="minorHAnsi"/>
-          <w:sz w:val="24"/>
-          <w:szCs w:val="24"/>
-        </w:rPr>
-        <w:t xml:space="preserve"> </w:t>
-      </w:r>
-      <w:r>
-        <w:rPr>
-          <w:rFonts w:asciiTheme="minorHAnsi" w:eastAsia="Times New Roman" w:hAnsiTheme="minorHAnsi" w:cstheme="minorHAnsi"/>
-          <w:sz w:val="24"/>
-          <w:szCs w:val="24"/>
-        </w:rPr>
-        <w:t>-&gt;</w:t>
-      </w:r>
-      <w:r>
-        <w:rPr>
-          <w:rFonts w:asciiTheme="minorHAnsi" w:eastAsia="Times New Roman" w:hAnsiTheme="minorHAnsi" w:cstheme="minorHAnsi"/>
-          <w:sz w:val="24"/>
-          <w:szCs w:val="24"/>
-        </w:rPr>
-        <w:t xml:space="preserve"> </w:t>
-      </w:r>
-      <w:r>
-        <w:rPr>
-          <w:rFonts w:asciiTheme="minorHAnsi" w:eastAsia="Times New Roman" w:hAnsiTheme="minorHAnsi" w:cstheme="minorHAnsi"/>
-          <w:sz w:val="24"/>
-          <w:szCs w:val="24"/>
-        </w:rPr>
-        <w:t>armazenar dados relativos ao tempo que cada UC demora a ser realizada</w:t>
+          <w:rStyle w:val="notion-enable-hover"/>
+        </w:rPr>
+      </w:pPr>
+      <w:r>
+        <w:rPr>
+          <w:rStyle w:val="notion-enable-hover"/>
+          <w:b/>
+          <w:bCs/>
+        </w:rPr>
+        <w:t>Totalmente observável</w:t>
+      </w:r>
+      <w:r>
+        <w:rPr>
+          <w:rStyle w:val="notion-enable-hover"/>
+        </w:rPr>
+        <w:t xml:space="preserve"> – acesso ao estado completo em cada momento;</w:t>
       </w:r>
     </w:p>
     <w:p>
@@ -909,134 +776,200 @@
         <w:pStyle w:val="PargrafodaLista"/>
         <w:numPr>
           <w:ilvl w:val="0"/>
-          <w:numId w:val="25"/>
+          <w:numId w:val="28"/>
         </w:numPr>
-        <w:rPr>
-          <w:rFonts w:asciiTheme="minorHAnsi" w:eastAsia="Times New Roman" w:hAnsiTheme="minorHAnsi" w:cstheme="minorHAnsi"/>
-          <w:sz w:val="24"/>
-          <w:szCs w:val="24"/>
-        </w:rPr>
-      </w:pPr>
-      <w:proofErr w:type="spellStart"/>
-      <w:r>
-        <w:rPr>
-          <w:rFonts w:asciiTheme="minorHAnsi" w:eastAsia="Times New Roman" w:hAnsiTheme="minorHAnsi" w:cstheme="minorHAnsi"/>
-          <w:sz w:val="24"/>
-          <w:szCs w:val="24"/>
-        </w:rPr>
-        <w:t>InicioAula</w:t>
-      </w:r>
-      <w:proofErr w:type="spellEnd"/>
-      <w:r>
-        <w:rPr>
-          <w:rFonts w:asciiTheme="minorHAnsi" w:eastAsia="Times New Roman" w:hAnsiTheme="minorHAnsi" w:cstheme="minorHAnsi"/>
-          <w:sz w:val="24"/>
-          <w:szCs w:val="24"/>
-        </w:rPr>
-        <w:t xml:space="preserve"> </w:t>
-      </w:r>
-      <w:r>
-        <w:rPr>
-          <w:rFonts w:asciiTheme="minorHAnsi" w:eastAsia="Times New Roman" w:hAnsiTheme="minorHAnsi" w:cstheme="minorHAnsi"/>
-          <w:sz w:val="24"/>
-          <w:szCs w:val="24"/>
-        </w:rPr>
-        <w:t>-&gt;</w:t>
-      </w:r>
-      <w:r>
-        <w:rPr>
-          <w:rFonts w:asciiTheme="minorHAnsi" w:eastAsia="Times New Roman" w:hAnsiTheme="minorHAnsi" w:cstheme="minorHAnsi"/>
-          <w:sz w:val="24"/>
-          <w:szCs w:val="24"/>
-        </w:rPr>
-        <w:t xml:space="preserve"> </w:t>
-      </w:r>
-      <w:r>
-        <w:rPr>
-          <w:rFonts w:asciiTheme="minorHAnsi" w:eastAsia="Times New Roman" w:hAnsiTheme="minorHAnsi" w:cstheme="minorHAnsi"/>
-          <w:sz w:val="24"/>
-          <w:szCs w:val="24"/>
-        </w:rPr>
-        <w:t>armazenar dados relativos à hora de início da aula</w:t>
-      </w:r>
-    </w:p>
-    <w:p>
-      <w:pPr>
-        <w:rPr>
-          <w:rFonts w:asciiTheme="minorHAnsi" w:eastAsia="Times New Roman" w:hAnsiTheme="minorHAnsi" w:cstheme="minorHAnsi"/>
-          <w:sz w:val="24"/>
-          <w:szCs w:val="24"/>
-        </w:rPr>
-      </w:pPr>
-    </w:p>
-    <w:p>
-      <w:pPr>
-        <w:rPr>
-          <w:rFonts w:asciiTheme="minorHAnsi" w:eastAsia="Times New Roman" w:hAnsiTheme="minorHAnsi" w:cstheme="minorHAnsi"/>
-          <w:sz w:val="24"/>
-          <w:szCs w:val="24"/>
-        </w:rPr>
-      </w:pPr>
-    </w:p>
-    <w:p>
-      <w:pPr>
-        <w:rPr>
-          <w:rFonts w:asciiTheme="minorHAnsi" w:eastAsia="Times New Roman" w:hAnsiTheme="minorHAnsi" w:cstheme="minorHAnsi"/>
-          <w:sz w:val="24"/>
-          <w:szCs w:val="24"/>
-        </w:rPr>
-      </w:pPr>
-    </w:p>
-    <w:p>
-      <w:pPr>
-        <w:rPr>
-          <w:rFonts w:asciiTheme="minorHAnsi" w:eastAsia="Times New Roman" w:hAnsiTheme="minorHAnsi" w:cstheme="minorHAnsi"/>
-          <w:sz w:val="24"/>
-          <w:szCs w:val="24"/>
-          <w:u w:val="single"/>
-        </w:rPr>
-      </w:pPr>
-    </w:p>
-    <w:p>
-      <w:pPr>
-        <w:rPr>
-          <w:rFonts w:asciiTheme="minorHAnsi" w:eastAsia="Times New Roman" w:hAnsiTheme="minorHAnsi" w:cstheme="minorHAnsi"/>
-          <w:sz w:val="24"/>
-          <w:szCs w:val="24"/>
-        </w:rPr>
-      </w:pPr>
-    </w:p>
-    <w:p>
-      <w:pPr>
-        <w:rPr>
-          <w:rFonts w:asciiTheme="minorHAnsi" w:eastAsia="Times New Roman" w:hAnsiTheme="minorHAnsi" w:cstheme="minorHAnsi"/>
-          <w:sz w:val="24"/>
-          <w:szCs w:val="24"/>
-        </w:rPr>
-      </w:pPr>
-    </w:p>
-    <w:p>
-      <w:pPr>
-        <w:rPr>
-          <w:rFonts w:asciiTheme="minorHAnsi" w:eastAsia="Times New Roman" w:hAnsiTheme="minorHAnsi" w:cstheme="minorHAnsi"/>
-          <w:sz w:val="24"/>
-          <w:szCs w:val="24"/>
-        </w:rPr>
-      </w:pPr>
-    </w:p>
-    <w:p>
-      <w:pPr>
-        <w:rPr>
-          <w:rFonts w:asciiTheme="minorHAnsi" w:eastAsia="Times New Roman" w:hAnsiTheme="minorHAnsi" w:cstheme="minorHAnsi"/>
-          <w:sz w:val="24"/>
-          <w:szCs w:val="24"/>
-          <w:u w:val="single"/>
-        </w:rPr>
+      </w:pPr>
+      <w:r>
+        <w:rPr>
+          <w:b/>
+          <w:bCs/>
+        </w:rPr>
+        <w:t>Determinístico</w:t>
+      </w:r>
+      <w:r>
+        <w:t xml:space="preserve"> – o próximo estado será determinado pelo atual;</w:t>
+      </w:r>
+    </w:p>
+    <w:p>
+      <w:pPr>
+        <w:pStyle w:val="PargrafodaLista"/>
+        <w:numPr>
+          <w:ilvl w:val="0"/>
+          <w:numId w:val="28"/>
+        </w:numPr>
+      </w:pPr>
+      <w:r>
+        <w:rPr>
+          <w:b/>
+          <w:bCs/>
+        </w:rPr>
+        <w:t>Agente único</w:t>
+      </w:r>
+      <w:r>
+        <w:t xml:space="preserve"> – ambiente consiste em apenas um agente;</w:t>
+      </w:r>
+    </w:p>
+    <w:p>
+      <w:pPr>
+        <w:pStyle w:val="PargrafodaLista"/>
+        <w:numPr>
+          <w:ilvl w:val="0"/>
+          <w:numId w:val="28"/>
+        </w:numPr>
+      </w:pPr>
+      <w:r>
+        <w:rPr>
+          <w:b/>
+          <w:bCs/>
+        </w:rPr>
+        <w:t>Sequencial</w:t>
+      </w:r>
+      <w:r>
+        <w:t xml:space="preserve"> – a decisão que o agente toma irá afetar as futuras tendo em conta as restrições presentes no problema;</w:t>
+      </w:r>
+    </w:p>
+    <w:p>
+      <w:pPr>
+        <w:pStyle w:val="PargrafodaLista"/>
+        <w:numPr>
+          <w:ilvl w:val="0"/>
+          <w:numId w:val="28"/>
+        </w:numPr>
+      </w:pPr>
+      <w:r>
+        <w:rPr>
+          <w:b/>
+          <w:bCs/>
+        </w:rPr>
+        <w:t>Estático</w:t>
+      </w:r>
+      <w:r>
+        <w:t xml:space="preserve"> – O ambiente não altera enquanto o agente toma decisões;</w:t>
+      </w:r>
+    </w:p>
+    <w:p>
+      <w:pPr>
+        <w:pStyle w:val="PargrafodaLista"/>
+        <w:numPr>
+          <w:ilvl w:val="0"/>
+          <w:numId w:val="28"/>
+        </w:numPr>
+      </w:pPr>
+      <w:r>
+        <w:rPr>
+          <w:b/>
+          <w:bCs/>
+        </w:rPr>
+        <w:t>Discreto</w:t>
+      </w:r>
+      <w:r>
+        <w:t xml:space="preserve"> – Finito número de ações para obter o resultado;</w:t>
+      </w:r>
+    </w:p>
+    <w:p>
+      <w:pPr>
+        <w:pStyle w:val="PargrafodaLista"/>
+        <w:numPr>
+          <w:ilvl w:val="0"/>
+          <w:numId w:val="28"/>
+        </w:numPr>
+      </w:pPr>
+      <w:r>
+        <w:rPr>
+          <w:b/>
+          <w:bCs/>
+        </w:rPr>
+        <w:t>Conhecido</w:t>
+      </w:r>
+      <w:r>
+        <w:t xml:space="preserve"> – Todos os resultados são fornecidos pelas ações do agente.</w:t>
+      </w:r>
+    </w:p>
+    <w:p>
+      <w:pPr>
+        <w:pStyle w:val="PargrafodaLista"/>
+        <w:ind w:left="1068"/>
+      </w:pPr>
+    </w:p>
+    <w:p>
+      <w:pPr>
+        <w:pStyle w:val="PargrafodaLista"/>
+        <w:ind w:left="1068"/>
+      </w:pPr>
+    </w:p>
+    <w:p>
+      <w:pPr>
+        <w:pStyle w:val="PargrafodaLista"/>
+        <w:ind w:left="1068"/>
+      </w:pPr>
+    </w:p>
+    <w:p>
+      <w:pPr>
+        <w:pStyle w:val="PargrafodaLista"/>
+        <w:ind w:left="1068"/>
+      </w:pPr>
+    </w:p>
+    <w:p>
+      <w:pPr>
+        <w:pStyle w:val="PargrafodaLista"/>
+        <w:ind w:left="1068"/>
+      </w:pPr>
+    </w:p>
+    <w:p>
+      <w:pPr>
+        <w:pStyle w:val="PargrafodaLista"/>
+        <w:ind w:left="1068"/>
+      </w:pPr>
+    </w:p>
+    <w:p>
+      <w:pPr>
+        <w:pStyle w:val="PargrafodaLista"/>
+        <w:ind w:left="1068"/>
+      </w:pPr>
+    </w:p>
+    <w:p>
+      <w:pPr>
+        <w:pStyle w:val="PargrafodaLista"/>
+        <w:ind w:left="1068"/>
+      </w:pPr>
+    </w:p>
+    <w:p>
+      <w:pPr>
+        <w:pStyle w:val="PargrafodaLista"/>
+        <w:ind w:left="1068"/>
+      </w:pPr>
+    </w:p>
+    <w:p>
+      <w:pPr>
+        <w:pStyle w:val="PargrafodaLista"/>
+        <w:ind w:left="1068"/>
+      </w:pPr>
+    </w:p>
+    <w:p>
+      <w:pPr>
+        <w:pStyle w:val="PargrafodaLista"/>
+        <w:ind w:left="1068"/>
+      </w:pPr>
+    </w:p>
+    <w:p>
+      <w:pPr>
+        <w:pStyle w:val="PargrafodaLista"/>
+        <w:ind w:left="1068"/>
+      </w:pPr>
+    </w:p>
+    <w:p>
+      <w:pPr>
+        <w:pStyle w:val="PargrafodaLista"/>
+        <w:ind w:left="1068"/>
       </w:pPr>
     </w:p>
     <w:p>
       <w:pPr>
         <w:pStyle w:val="Ttulo2"/>
+        <w:numPr>
+          <w:ilvl w:val="2"/>
+          <w:numId w:val="5"/>
+        </w:numPr>
       </w:pPr>
       <w:r>
         <w:lastRenderedPageBreak/>
@@ -1051,83 +984,16 @@
           <w:numId w:val="26"/>
         </w:numPr>
         <w:spacing w:before="240"/>
-        <w:rPr>
-          <w:rFonts w:asciiTheme="minorHAnsi" w:eastAsia="Times New Roman" w:hAnsiTheme="minorHAnsi" w:cstheme="minorHAnsi"/>
-          <w:sz w:val="24"/>
-          <w:szCs w:val="24"/>
-        </w:rPr>
-      </w:pPr>
-      <w:r>
-        <w:rPr>
-          <w:rFonts w:asciiTheme="minorHAnsi" w:eastAsia="Times New Roman" w:hAnsiTheme="minorHAnsi" w:cstheme="minorHAnsi"/>
-          <w:sz w:val="24"/>
-          <w:szCs w:val="24"/>
-        </w:rPr>
-        <w:t xml:space="preserve">Domínio (Turma[n]) -&gt; </w:t>
-      </w:r>
-      <w:r>
-        <w:rPr>
-          <w:rFonts w:asciiTheme="minorHAnsi" w:eastAsia="Times New Roman" w:hAnsiTheme="minorHAnsi" w:cstheme="minorHAnsi"/>
-          <w:sz w:val="24"/>
-          <w:szCs w:val="24"/>
-        </w:rPr>
-        <w:t>{</w:t>
-      </w:r>
-      <w:r>
-        <w:rPr>
-          <w:rFonts w:asciiTheme="minorHAnsi" w:eastAsia="Times New Roman" w:hAnsiTheme="minorHAnsi" w:cstheme="minorHAnsi"/>
-          <w:sz w:val="24"/>
-          <w:szCs w:val="24"/>
-        </w:rPr>
-        <w:t xml:space="preserve"> </w:t>
-      </w:r>
-      <w:r>
-        <w:rPr>
-          <w:rFonts w:asciiTheme="minorHAnsi" w:eastAsia="Times New Roman" w:hAnsiTheme="minorHAnsi" w:cstheme="minorHAnsi"/>
-          <w:sz w:val="24"/>
-          <w:szCs w:val="24"/>
-        </w:rPr>
-        <w:t>a</w:t>
-      </w:r>
-      <w:r>
-        <w:rPr>
-          <w:rFonts w:asciiTheme="minorHAnsi" w:eastAsia="Times New Roman" w:hAnsiTheme="minorHAnsi" w:cstheme="minorHAnsi"/>
-          <w:sz w:val="24"/>
-          <w:szCs w:val="24"/>
-        </w:rPr>
-        <w:t>,</w:t>
-      </w:r>
-      <w:r>
-        <w:rPr>
-          <w:rFonts w:asciiTheme="minorHAnsi" w:eastAsia="Times New Roman" w:hAnsiTheme="minorHAnsi" w:cstheme="minorHAnsi"/>
-          <w:sz w:val="24"/>
-          <w:szCs w:val="24"/>
-        </w:rPr>
-        <w:t xml:space="preserve"> </w:t>
-      </w:r>
-      <w:r>
-        <w:rPr>
-          <w:rFonts w:asciiTheme="minorHAnsi" w:eastAsia="Times New Roman" w:hAnsiTheme="minorHAnsi" w:cstheme="minorHAnsi"/>
-          <w:sz w:val="24"/>
-          <w:szCs w:val="24"/>
-        </w:rPr>
-        <w:t>b</w:t>
-      </w:r>
-      <w:r>
-        <w:rPr>
-          <w:rFonts w:asciiTheme="minorHAnsi" w:eastAsia="Times New Roman" w:hAnsiTheme="minorHAnsi" w:cstheme="minorHAnsi"/>
-          <w:sz w:val="24"/>
-          <w:szCs w:val="24"/>
-        </w:rPr>
-        <w:t xml:space="preserve"> </w:t>
-      </w:r>
-      <w:r>
-        <w:rPr>
-          <w:rFonts w:asciiTheme="minorHAnsi" w:eastAsia="Times New Roman" w:hAnsiTheme="minorHAnsi" w:cstheme="minorHAnsi"/>
-          <w:sz w:val="24"/>
-          <w:szCs w:val="24"/>
-        </w:rPr>
-        <w:t>}</w:t>
+        <w:ind w:left="1068"/>
+        <w:rPr>
+          <w:rFonts w:asciiTheme="minorHAnsi" w:eastAsia="Times New Roman" w:hAnsiTheme="minorHAnsi" w:cstheme="minorHAnsi"/>
+        </w:rPr>
+      </w:pPr>
+      <w:r>
+        <w:rPr>
+          <w:rFonts w:asciiTheme="minorHAnsi" w:eastAsia="Times New Roman" w:hAnsiTheme="minorHAnsi" w:cstheme="minorHAnsi"/>
+        </w:rPr>
+        <w:t>Domínio (Turma[n]) -&gt; { a, b }</w:t>
       </w:r>
     </w:p>
     <w:p>
@@ -1138,67 +1004,16 @@
           <w:numId w:val="26"/>
         </w:numPr>
         <w:spacing w:before="240"/>
-        <w:rPr>
-          <w:rFonts w:asciiTheme="minorHAnsi" w:eastAsia="Times New Roman" w:hAnsiTheme="minorHAnsi" w:cstheme="minorHAnsi"/>
-          <w:sz w:val="24"/>
-          <w:szCs w:val="24"/>
-        </w:rPr>
-      </w:pPr>
-      <w:r>
-        <w:rPr>
-          <w:rFonts w:asciiTheme="minorHAnsi" w:eastAsia="Times New Roman" w:hAnsiTheme="minorHAnsi" w:cstheme="minorHAnsi"/>
-          <w:sz w:val="24"/>
-          <w:szCs w:val="24"/>
-        </w:rPr>
-        <w:t xml:space="preserve">Domínio (UC[n]) -&gt; </w:t>
-      </w:r>
-      <w:r>
-        <w:rPr>
-          <w:rFonts w:asciiTheme="minorHAnsi" w:eastAsia="Times New Roman" w:hAnsiTheme="minorHAnsi" w:cstheme="minorHAnsi"/>
-          <w:sz w:val="24"/>
-          <w:szCs w:val="24"/>
-        </w:rPr>
-        <w:t>{</w:t>
-      </w:r>
-      <w:r>
-        <w:rPr>
-          <w:rFonts w:asciiTheme="minorHAnsi" w:eastAsia="Times New Roman" w:hAnsiTheme="minorHAnsi" w:cstheme="minorHAnsi"/>
-          <w:sz w:val="24"/>
-          <w:szCs w:val="24"/>
-        </w:rPr>
-        <w:t xml:space="preserve"> </w:t>
-      </w:r>
-      <w:r>
-        <w:rPr>
-          <w:rFonts w:asciiTheme="minorHAnsi" w:eastAsia="Times New Roman" w:hAnsiTheme="minorHAnsi" w:cstheme="minorHAnsi"/>
-          <w:sz w:val="24"/>
-          <w:szCs w:val="24"/>
-        </w:rPr>
-        <w:t>matemática</w:t>
-      </w:r>
-      <w:r>
-        <w:rPr>
-          <w:rFonts w:asciiTheme="minorHAnsi" w:eastAsia="Times New Roman" w:hAnsiTheme="minorHAnsi" w:cstheme="minorHAnsi"/>
-          <w:sz w:val="24"/>
-          <w:szCs w:val="24"/>
-        </w:rPr>
-        <w:t>, ciências, inglês, história</w:t>
-      </w:r>
-      <w:r>
-        <w:rPr>
-          <w:rFonts w:asciiTheme="minorHAnsi" w:eastAsia="Times New Roman" w:hAnsiTheme="minorHAnsi" w:cstheme="minorHAnsi"/>
-          <w:sz w:val="24"/>
-          <w:szCs w:val="24"/>
-        </w:rPr>
-        <w:t xml:space="preserve"> </w:t>
-      </w:r>
-      <w:r>
-        <w:rPr>
-          <w:rFonts w:asciiTheme="minorHAnsi" w:eastAsia="Times New Roman" w:hAnsiTheme="minorHAnsi" w:cstheme="minorHAnsi"/>
-          <w:sz w:val="24"/>
-          <w:szCs w:val="24"/>
-        </w:rPr>
-        <w:t>}</w:t>
+        <w:ind w:left="1068"/>
+        <w:rPr>
+          <w:rFonts w:asciiTheme="minorHAnsi" w:eastAsia="Times New Roman" w:hAnsiTheme="minorHAnsi" w:cstheme="minorHAnsi"/>
+        </w:rPr>
+      </w:pPr>
+      <w:r>
+        <w:rPr>
+          <w:rFonts w:asciiTheme="minorHAnsi" w:eastAsia="Times New Roman" w:hAnsiTheme="minorHAnsi" w:cstheme="minorHAnsi"/>
+        </w:rPr>
+        <w:t>Domínio (UC[n]) -&gt; { matemática, ciências, inglês, história }</w:t>
       </w:r>
     </w:p>
     <w:p>
@@ -1208,59 +1023,16 @@
           <w:ilvl w:val="0"/>
           <w:numId w:val="26"/>
         </w:numPr>
-        <w:rPr>
-          <w:rFonts w:asciiTheme="minorHAnsi" w:eastAsia="Times New Roman" w:hAnsiTheme="minorHAnsi" w:cstheme="minorHAnsi"/>
-          <w:sz w:val="24"/>
-          <w:szCs w:val="24"/>
-        </w:rPr>
-      </w:pPr>
-      <w:r>
-        <w:rPr>
-          <w:rFonts w:asciiTheme="minorHAnsi" w:eastAsia="Times New Roman" w:hAnsiTheme="minorHAnsi" w:cstheme="minorHAnsi"/>
-          <w:sz w:val="24"/>
-          <w:szCs w:val="24"/>
-        </w:rPr>
-        <w:t xml:space="preserve">Domínio (Sala[n]) -&gt; </w:t>
-      </w:r>
-      <w:r>
-        <w:rPr>
-          <w:rFonts w:asciiTheme="minorHAnsi" w:eastAsia="Times New Roman" w:hAnsiTheme="minorHAnsi" w:cstheme="minorHAnsi"/>
-          <w:sz w:val="24"/>
-          <w:szCs w:val="24"/>
-        </w:rPr>
-        <w:t>{</w:t>
-      </w:r>
-      <w:r>
-        <w:rPr>
-          <w:rFonts w:asciiTheme="minorHAnsi" w:eastAsia="Times New Roman" w:hAnsiTheme="minorHAnsi" w:cstheme="minorHAnsi"/>
-          <w:sz w:val="24"/>
-          <w:szCs w:val="24"/>
-        </w:rPr>
-        <w:t>201</w:t>
-      </w:r>
-      <w:r>
-        <w:rPr>
-          <w:rFonts w:asciiTheme="minorHAnsi" w:eastAsia="Times New Roman" w:hAnsiTheme="minorHAnsi" w:cstheme="minorHAnsi"/>
-          <w:sz w:val="24"/>
-          <w:szCs w:val="24"/>
-        </w:rPr>
-        <w:t xml:space="preserve">, 202, 104, 108, </w:t>
-      </w:r>
-      <w:r>
-        <w:rPr>
-          <w:rFonts w:asciiTheme="minorHAnsi" w:eastAsia="Times New Roman" w:hAnsiTheme="minorHAnsi" w:cstheme="minorHAnsi"/>
-          <w:sz w:val="24"/>
-          <w:szCs w:val="24"/>
-        </w:rPr>
-        <w:t>online</w:t>
-      </w:r>
-      <w:r>
-        <w:rPr>
-          <w:rFonts w:asciiTheme="minorHAnsi" w:eastAsia="Times New Roman" w:hAnsiTheme="minorHAnsi" w:cstheme="minorHAnsi"/>
-          <w:sz w:val="24"/>
-          <w:szCs w:val="24"/>
-        </w:rPr>
-        <w:t>}</w:t>
+        <w:ind w:left="1068"/>
+        <w:rPr>
+          <w:rFonts w:asciiTheme="minorHAnsi" w:eastAsia="Times New Roman" w:hAnsiTheme="minorHAnsi" w:cstheme="minorHAnsi"/>
+        </w:rPr>
+      </w:pPr>
+      <w:r>
+        <w:rPr>
+          <w:rFonts w:asciiTheme="minorHAnsi" w:eastAsia="Times New Roman" w:hAnsiTheme="minorHAnsi" w:cstheme="minorHAnsi"/>
+        </w:rPr>
+        <w:t>Domínio (Sala[n]) -&gt; {201, 202, 104, 108, online}</w:t>
       </w:r>
     </w:p>
     <w:p>
@@ -1270,83 +1042,16 @@
           <w:ilvl w:val="0"/>
           <w:numId w:val="26"/>
         </w:numPr>
-        <w:rPr>
-          <w:rFonts w:asciiTheme="minorHAnsi" w:eastAsia="Times New Roman" w:hAnsiTheme="minorHAnsi" w:cstheme="minorHAnsi"/>
-          <w:sz w:val="24"/>
-          <w:szCs w:val="24"/>
-        </w:rPr>
-      </w:pPr>
-      <w:r>
-        <w:rPr>
-          <w:rFonts w:asciiTheme="minorHAnsi" w:eastAsia="Times New Roman" w:hAnsiTheme="minorHAnsi" w:cstheme="minorHAnsi"/>
-          <w:sz w:val="24"/>
-          <w:szCs w:val="24"/>
-        </w:rPr>
-        <w:t>Domínio (Aulas[</w:t>
-      </w:r>
-      <w:r>
-        <w:rPr>
-          <w:rFonts w:asciiTheme="minorHAnsi" w:eastAsia="Times New Roman" w:hAnsiTheme="minorHAnsi" w:cstheme="minorHAnsi"/>
-          <w:sz w:val="24"/>
-          <w:szCs w:val="24"/>
-        </w:rPr>
-        <w:t>i</w:t>
-      </w:r>
-      <w:r>
-        <w:rPr>
-          <w:rFonts w:asciiTheme="minorHAnsi" w:eastAsia="Times New Roman" w:hAnsiTheme="minorHAnsi" w:cstheme="minorHAnsi"/>
-          <w:sz w:val="24"/>
-          <w:szCs w:val="24"/>
-        </w:rPr>
-        <w:t xml:space="preserve">]) -&gt; </w:t>
-      </w:r>
-      <w:r>
-        <w:rPr>
-          <w:rFonts w:asciiTheme="minorHAnsi" w:eastAsia="Times New Roman" w:hAnsiTheme="minorHAnsi" w:cstheme="minorHAnsi"/>
-          <w:sz w:val="24"/>
-          <w:szCs w:val="24"/>
-        </w:rPr>
-        <w:t>{</w:t>
-      </w:r>
-      <w:r>
-        <w:rPr>
-          <w:rFonts w:asciiTheme="minorHAnsi" w:eastAsia="Times New Roman" w:hAnsiTheme="minorHAnsi" w:cstheme="minorHAnsi"/>
-          <w:sz w:val="24"/>
-          <w:szCs w:val="24"/>
-        </w:rPr>
-        <w:t>Aula:</w:t>
-      </w:r>
-      <w:r>
-        <w:rPr>
-          <w:rFonts w:asciiTheme="minorHAnsi" w:eastAsia="Times New Roman" w:hAnsiTheme="minorHAnsi" w:cstheme="minorHAnsi"/>
-          <w:sz w:val="24"/>
-          <w:szCs w:val="24"/>
-        </w:rPr>
-        <w:t xml:space="preserve"> O</w:t>
-      </w:r>
-      <w:r>
-        <w:rPr>
-          <w:rFonts w:asciiTheme="minorHAnsi" w:eastAsia="Times New Roman" w:hAnsiTheme="minorHAnsi" w:cstheme="minorHAnsi"/>
-          <w:sz w:val="24"/>
-          <w:szCs w:val="24"/>
-        </w:rPr>
-        <w:t>bject</w:t>
-      </w:r>
-      <w:r>
-        <w:rPr>
-          <w:rFonts w:asciiTheme="minorHAnsi" w:eastAsia="Times New Roman" w:hAnsiTheme="minorHAnsi" w:cstheme="minorHAnsi"/>
-          <w:sz w:val="24"/>
-          <w:szCs w:val="24"/>
-        </w:rPr>
-        <w:t xml:space="preserve"> </w:t>
-      </w:r>
-      <w:r>
-        <w:rPr>
-          <w:rFonts w:asciiTheme="minorHAnsi" w:eastAsia="Times New Roman" w:hAnsiTheme="minorHAnsi" w:cstheme="minorHAnsi"/>
-          <w:sz w:val="24"/>
-          <w:szCs w:val="24"/>
-        </w:rPr>
-        <w:t>}</w:t>
+        <w:ind w:left="1068"/>
+        <w:rPr>
+          <w:rFonts w:asciiTheme="minorHAnsi" w:eastAsia="Times New Roman" w:hAnsiTheme="minorHAnsi" w:cstheme="minorHAnsi"/>
+        </w:rPr>
+      </w:pPr>
+      <w:r>
+        <w:rPr>
+          <w:rFonts w:asciiTheme="minorHAnsi" w:eastAsia="Times New Roman" w:hAnsiTheme="minorHAnsi" w:cstheme="minorHAnsi"/>
+        </w:rPr>
+        <w:t>Domínio (Aulas[i]) -&gt; {Aula: Object }</w:t>
       </w:r>
     </w:p>
     <w:p>
@@ -1356,17 +1061,14 @@
           <w:ilvl w:val="1"/>
           <w:numId w:val="26"/>
         </w:numPr>
-        <w:rPr>
-          <w:rFonts w:asciiTheme="minorHAnsi" w:eastAsia="Times New Roman" w:hAnsiTheme="minorHAnsi" w:cstheme="minorHAnsi"/>
-          <w:sz w:val="24"/>
-          <w:szCs w:val="24"/>
-        </w:rPr>
-      </w:pPr>
-      <w:r>
-        <w:rPr>
-          <w:rFonts w:asciiTheme="minorHAnsi" w:eastAsia="Times New Roman" w:hAnsiTheme="minorHAnsi" w:cstheme="minorHAnsi"/>
-          <w:sz w:val="24"/>
-          <w:szCs w:val="24"/>
+        <w:ind w:left="1788"/>
+        <w:rPr>
+          <w:rFonts w:asciiTheme="minorHAnsi" w:eastAsia="Times New Roman" w:hAnsiTheme="minorHAnsi" w:cstheme="minorHAnsi"/>
+        </w:rPr>
+      </w:pPr>
+      <w:r>
+        <w:rPr>
+          <w:rFonts w:asciiTheme="minorHAnsi" w:eastAsia="Times New Roman" w:hAnsiTheme="minorHAnsi" w:cstheme="minorHAnsi"/>
         </w:rPr>
         <w:t>Aula é um objeto composto por:</w:t>
       </w:r>
@@ -1378,27 +1080,16 @@
           <w:ilvl w:val="2"/>
           <w:numId w:val="26"/>
         </w:numPr>
-        <w:rPr>
-          <w:rFonts w:asciiTheme="minorHAnsi" w:eastAsia="Times New Roman" w:hAnsiTheme="minorHAnsi" w:cstheme="minorHAnsi"/>
-          <w:sz w:val="24"/>
-          <w:szCs w:val="24"/>
-        </w:rPr>
-      </w:pPr>
-      <w:r>
-        <w:rPr>
-          <w:rFonts w:asciiTheme="minorHAnsi" w:eastAsia="Times New Roman" w:hAnsiTheme="minorHAnsi" w:cstheme="minorHAnsi"/>
-          <w:sz w:val="24"/>
-          <w:szCs w:val="24"/>
-        </w:rPr>
-        <w:t>Turma</w:t>
-      </w:r>
-      <w:r>
-        <w:rPr>
-          <w:rFonts w:asciiTheme="minorHAnsi" w:eastAsia="Times New Roman" w:hAnsiTheme="minorHAnsi" w:cstheme="minorHAnsi"/>
-          <w:sz w:val="24"/>
-          <w:szCs w:val="24"/>
-        </w:rPr>
-        <w:t>[n]</w:t>
+        <w:ind w:left="2508"/>
+        <w:rPr>
+          <w:rFonts w:asciiTheme="minorHAnsi" w:eastAsia="Times New Roman" w:hAnsiTheme="minorHAnsi" w:cstheme="minorHAnsi"/>
+        </w:rPr>
+      </w:pPr>
+      <w:r>
+        <w:rPr>
+          <w:rFonts w:asciiTheme="minorHAnsi" w:eastAsia="Times New Roman" w:hAnsiTheme="minorHAnsi" w:cstheme="minorHAnsi"/>
+        </w:rPr>
+        <w:t>Turma[n]</w:t>
       </w:r>
     </w:p>
     <w:p>
@@ -1408,18 +1099,15 @@
           <w:ilvl w:val="2"/>
           <w:numId w:val="26"/>
         </w:numPr>
-        <w:rPr>
-          <w:rFonts w:asciiTheme="minorHAnsi" w:eastAsia="Times New Roman" w:hAnsiTheme="minorHAnsi" w:cstheme="minorHAnsi"/>
-          <w:sz w:val="24"/>
-          <w:szCs w:val="24"/>
+        <w:ind w:left="2508"/>
+        <w:rPr>
+          <w:rFonts w:asciiTheme="minorHAnsi" w:eastAsia="Times New Roman" w:hAnsiTheme="minorHAnsi" w:cstheme="minorHAnsi"/>
         </w:rPr>
       </w:pPr>
       <w:proofErr w:type="spellStart"/>
       <w:r>
         <w:rPr>
           <w:rFonts w:asciiTheme="minorHAnsi" w:eastAsia="Times New Roman" w:hAnsiTheme="minorHAnsi" w:cstheme="minorHAnsi"/>
-          <w:sz w:val="24"/>
-          <w:szCs w:val="24"/>
         </w:rPr>
         <w:t>Uc</w:t>
       </w:r>
@@ -1427,8 +1115,6 @@
       <w:r>
         <w:rPr>
           <w:rFonts w:asciiTheme="minorHAnsi" w:eastAsia="Times New Roman" w:hAnsiTheme="minorHAnsi" w:cstheme="minorHAnsi"/>
-          <w:sz w:val="24"/>
-          <w:szCs w:val="24"/>
         </w:rPr>
         <w:t>[n]</w:t>
       </w:r>
@@ -1440,27 +1126,16 @@
           <w:ilvl w:val="2"/>
           <w:numId w:val="26"/>
         </w:numPr>
-        <w:rPr>
-          <w:rFonts w:asciiTheme="minorHAnsi" w:eastAsia="Times New Roman" w:hAnsiTheme="minorHAnsi" w:cstheme="minorHAnsi"/>
-          <w:sz w:val="24"/>
-          <w:szCs w:val="24"/>
-        </w:rPr>
-      </w:pPr>
-      <w:r>
-        <w:rPr>
-          <w:rFonts w:asciiTheme="minorHAnsi" w:eastAsia="Times New Roman" w:hAnsiTheme="minorHAnsi" w:cstheme="minorHAnsi"/>
-          <w:sz w:val="24"/>
-          <w:szCs w:val="24"/>
-        </w:rPr>
-        <w:t>Sala</w:t>
-      </w:r>
-      <w:r>
-        <w:rPr>
-          <w:rFonts w:asciiTheme="minorHAnsi" w:eastAsia="Times New Roman" w:hAnsiTheme="minorHAnsi" w:cstheme="minorHAnsi"/>
-          <w:sz w:val="24"/>
-          <w:szCs w:val="24"/>
-        </w:rPr>
-        <w:t>[n]</w:t>
+        <w:ind w:left="2508"/>
+        <w:rPr>
+          <w:rFonts w:asciiTheme="minorHAnsi" w:eastAsia="Times New Roman" w:hAnsiTheme="minorHAnsi" w:cstheme="minorHAnsi"/>
+        </w:rPr>
+      </w:pPr>
+      <w:r>
+        <w:rPr>
+          <w:rFonts w:asciiTheme="minorHAnsi" w:eastAsia="Times New Roman" w:hAnsiTheme="minorHAnsi" w:cstheme="minorHAnsi"/>
+        </w:rPr>
+        <w:t>Sala[n]</w:t>
       </w:r>
     </w:p>
     <w:p>
@@ -1470,18 +1145,15 @@
           <w:ilvl w:val="2"/>
           <w:numId w:val="26"/>
         </w:numPr>
-        <w:rPr>
-          <w:rFonts w:asciiTheme="minorHAnsi" w:eastAsia="Times New Roman" w:hAnsiTheme="minorHAnsi" w:cstheme="minorHAnsi"/>
-          <w:sz w:val="24"/>
-          <w:szCs w:val="24"/>
+        <w:ind w:left="2508"/>
+        <w:rPr>
+          <w:rFonts w:asciiTheme="minorHAnsi" w:eastAsia="Times New Roman" w:hAnsiTheme="minorHAnsi" w:cstheme="minorHAnsi"/>
         </w:rPr>
       </w:pPr>
       <w:proofErr w:type="spellStart"/>
       <w:r>
         <w:rPr>
           <w:rFonts w:asciiTheme="minorHAnsi" w:eastAsia="Times New Roman" w:hAnsiTheme="minorHAnsi" w:cstheme="minorHAnsi"/>
-          <w:sz w:val="24"/>
-          <w:szCs w:val="24"/>
         </w:rPr>
         <w:t>Dia_semana</w:t>
       </w:r>
@@ -1489,8 +1161,6 @@
       <w:r>
         <w:rPr>
           <w:rFonts w:asciiTheme="minorHAnsi" w:eastAsia="Times New Roman" w:hAnsiTheme="minorHAnsi" w:cstheme="minorHAnsi"/>
-          <w:sz w:val="24"/>
-          <w:szCs w:val="24"/>
         </w:rPr>
         <w:t>[n]</w:t>
       </w:r>
@@ -1502,27 +1172,16 @@
           <w:ilvl w:val="2"/>
           <w:numId w:val="26"/>
         </w:numPr>
-        <w:rPr>
-          <w:rFonts w:asciiTheme="minorHAnsi" w:eastAsia="Times New Roman" w:hAnsiTheme="minorHAnsi" w:cstheme="minorHAnsi"/>
-          <w:sz w:val="24"/>
-          <w:szCs w:val="24"/>
-        </w:rPr>
-      </w:pPr>
-      <w:r>
-        <w:rPr>
-          <w:rFonts w:asciiTheme="minorHAnsi" w:eastAsia="Times New Roman" w:hAnsiTheme="minorHAnsi" w:cstheme="minorHAnsi"/>
-          <w:sz w:val="24"/>
-          <w:szCs w:val="24"/>
-        </w:rPr>
-        <w:t>Duração</w:t>
-      </w:r>
-      <w:r>
-        <w:rPr>
-          <w:rFonts w:asciiTheme="minorHAnsi" w:eastAsia="Times New Roman" w:hAnsiTheme="minorHAnsi" w:cstheme="minorHAnsi"/>
-          <w:sz w:val="24"/>
-          <w:szCs w:val="24"/>
-        </w:rPr>
-        <w:t>[n]</w:t>
+        <w:ind w:left="2508"/>
+        <w:rPr>
+          <w:rFonts w:asciiTheme="minorHAnsi" w:eastAsia="Times New Roman" w:hAnsiTheme="minorHAnsi" w:cstheme="minorHAnsi"/>
+        </w:rPr>
+      </w:pPr>
+      <w:r>
+        <w:rPr>
+          <w:rFonts w:asciiTheme="minorHAnsi" w:eastAsia="Times New Roman" w:hAnsiTheme="minorHAnsi" w:cstheme="minorHAnsi"/>
+        </w:rPr>
+        <w:t>Duração[n]</w:t>
       </w:r>
     </w:p>
     <w:p>
@@ -1532,18 +1191,15 @@
           <w:ilvl w:val="2"/>
           <w:numId w:val="26"/>
         </w:numPr>
-        <w:rPr>
-          <w:rFonts w:asciiTheme="minorHAnsi" w:eastAsia="Times New Roman" w:hAnsiTheme="minorHAnsi" w:cstheme="minorHAnsi"/>
-          <w:sz w:val="24"/>
-          <w:szCs w:val="24"/>
+        <w:ind w:left="2508"/>
+        <w:rPr>
+          <w:rFonts w:asciiTheme="minorHAnsi" w:eastAsia="Times New Roman" w:hAnsiTheme="minorHAnsi" w:cstheme="minorHAnsi"/>
         </w:rPr>
       </w:pPr>
       <w:proofErr w:type="spellStart"/>
       <w:r>
         <w:rPr>
           <w:rFonts w:asciiTheme="minorHAnsi" w:eastAsia="Times New Roman" w:hAnsiTheme="minorHAnsi" w:cstheme="minorHAnsi"/>
-          <w:sz w:val="24"/>
-          <w:szCs w:val="24"/>
         </w:rPr>
         <w:t>inicioAula</w:t>
       </w:r>
@@ -1551,8 +1207,6 @@
       <w:r>
         <w:rPr>
           <w:rFonts w:asciiTheme="minorHAnsi" w:eastAsia="Times New Roman" w:hAnsiTheme="minorHAnsi" w:cstheme="minorHAnsi"/>
-          <w:sz w:val="24"/>
-          <w:szCs w:val="24"/>
         </w:rPr>
         <w:t>[n]</w:t>
       </w:r>
@@ -1560,29 +1214,25 @@
     <w:p>
       <w:pPr>
         <w:spacing w:line="240" w:lineRule="auto"/>
+        <w:ind w:left="348"/>
         <w:jc w:val="left"/>
         <w:rPr>
           <w:rFonts w:asciiTheme="minorHAnsi" w:eastAsia="Times New Roman" w:hAnsiTheme="minorHAnsi" w:cstheme="minorHAnsi"/>
-          <w:sz w:val="24"/>
-          <w:szCs w:val="24"/>
         </w:rPr>
       </w:pPr>
     </w:p>
     <w:p>
       <w:pPr>
         <w:spacing w:line="240" w:lineRule="auto"/>
+        <w:ind w:left="708"/>
         <w:jc w:val="left"/>
         <w:rPr>
           <w:rFonts w:asciiTheme="minorHAnsi" w:eastAsia="Times New Roman" w:hAnsiTheme="minorHAnsi" w:cstheme="minorHAnsi"/>
-          <w:sz w:val="24"/>
-          <w:szCs w:val="24"/>
-        </w:rPr>
-      </w:pPr>
-      <w:r>
-        <w:rPr>
-          <w:rFonts w:asciiTheme="minorHAnsi" w:eastAsia="Times New Roman" w:hAnsiTheme="minorHAnsi" w:cstheme="minorHAnsi"/>
-          <w:sz w:val="24"/>
-          <w:szCs w:val="24"/>
+        </w:rPr>
+      </w:pPr>
+      <w:r>
+        <w:rPr>
+          <w:rFonts w:asciiTheme="minorHAnsi" w:eastAsia="Times New Roman" w:hAnsiTheme="minorHAnsi" w:cstheme="minorHAnsi"/>
         </w:rPr>
         <w:t>i – Corresponde à posição da aula em causa</w:t>
       </w:r>
@@ -1590,79 +1240,30 @@
     <w:p>
       <w:pPr>
         <w:spacing w:line="240" w:lineRule="auto"/>
+        <w:ind w:left="708"/>
         <w:jc w:val="left"/>
         <w:rPr>
           <w:rFonts w:asciiTheme="minorHAnsi" w:eastAsia="Times New Roman" w:hAnsiTheme="minorHAnsi" w:cstheme="minorHAnsi"/>
-          <w:sz w:val="24"/>
-          <w:szCs w:val="24"/>
-        </w:rPr>
-      </w:pPr>
-      <w:r>
-        <w:rPr>
-          <w:rFonts w:asciiTheme="minorHAnsi" w:eastAsia="Times New Roman" w:hAnsiTheme="minorHAnsi" w:cstheme="minorHAnsi"/>
-          <w:sz w:val="24"/>
-          <w:szCs w:val="24"/>
+        </w:rPr>
+      </w:pPr>
+      <w:r>
+        <w:rPr>
+          <w:rFonts w:asciiTheme="minorHAnsi" w:eastAsia="Times New Roman" w:hAnsiTheme="minorHAnsi" w:cstheme="minorHAnsi"/>
         </w:rPr>
         <w:t xml:space="preserve">n – Corresponde à posição das restantes variáveis  </w:t>
       </w:r>
     </w:p>
-    <w:p>
-      <w:pPr>
-        <w:spacing w:line="240" w:lineRule="auto"/>
-        <w:jc w:val="left"/>
-        <w:rPr>
-          <w:rFonts w:asciiTheme="minorHAnsi" w:eastAsia="Times New Roman" w:hAnsiTheme="minorHAnsi" w:cstheme="minorHAnsi"/>
-          <w:sz w:val="24"/>
-          <w:szCs w:val="24"/>
-        </w:rPr>
-      </w:pPr>
-    </w:p>
-    <w:p>
-      <w:pPr>
-        <w:shd w:val="clear" w:color="auto" w:fill="EEECE1" w:themeFill="background2"/>
-        <w:spacing w:before="60" w:line="288" w:lineRule="auto"/>
-        <w:jc w:val="left"/>
-        <w:rPr>
-          <w:sz w:val="20"/>
-          <w:szCs w:val="20"/>
-          <w:lang w:val="en-US"/>
-        </w:rPr>
-      </w:pPr>
-      <w:r>
-        <w:rPr>
-          <w:sz w:val="20"/>
-          <w:szCs w:val="20"/>
-          <w:lang w:val="en-US"/>
-        </w:rPr>
-        <w:t xml:space="preserve">(2) explain the characteristics of the task environment, (3) </w:t>
-      </w:r>
-      <w:r>
-        <w:rPr>
-          <w:sz w:val="20"/>
-          <w:szCs w:val="20"/>
-          <w:lang w:val="en-GB"/>
-        </w:rPr>
-        <w:t>formulate the problem as a search problem;.</w:t>
-      </w:r>
-      <w:r>
-        <w:rPr>
-          <w:sz w:val="20"/>
-          <w:szCs w:val="20"/>
-          <w:lang w:val="en-US"/>
-        </w:rPr>
-        <w:t>and (4) present the algorithm used (pseudo-code), highlighting the heuristics applied&gt;&gt;</w:t>
-      </w:r>
-    </w:p>
+    <w:p/>
     <w:p>
       <w:pPr>
         <w:pStyle w:val="Ttulo2"/>
-        <w:rPr>
-          <w:sz w:val="22"/>
-          <w:lang w:val="en-US"/>
-        </w:rPr>
-      </w:pPr>
-      <w:r>
-        <w:t>Características de ambiente</w:t>
+        <w:numPr>
+          <w:ilvl w:val="2"/>
+          <w:numId w:val="5"/>
+        </w:numPr>
+      </w:pPr>
+      <w:r>
+        <w:t>Formulação do problema</w:t>
       </w:r>
     </w:p>
     <w:p>
@@ -1670,50 +1271,198 @@
         <w:pStyle w:val="PargrafodaLista"/>
         <w:numPr>
           <w:ilvl w:val="0"/>
-          <w:numId w:val="28"/>
+          <w:numId w:val="29"/>
         </w:numPr>
-        <w:rPr>
-          <w:rStyle w:val="notion-enable-hover"/>
-        </w:rPr>
-      </w:pPr>
-      <w:r>
-        <w:rPr>
-          <w:rStyle w:val="notion-enable-hover"/>
-        </w:rPr>
-        <w:t>Totalmente</w:t>
-      </w:r>
-      <w:r>
-        <w:rPr>
-          <w:rStyle w:val="notion-enable-hover"/>
-        </w:rPr>
-        <w:t xml:space="preserve"> observável</w:t>
-      </w:r>
-      <w:r>
-        <w:rPr>
-          <w:rStyle w:val="notion-enable-hover"/>
-        </w:rPr>
-        <w:t xml:space="preserve"> – </w:t>
-      </w:r>
-      <w:r>
-        <w:rPr>
-          <w:rStyle w:val="notion-enable-hover"/>
-        </w:rPr>
-        <w:t>acesso ao estado completo em cada momento;</w:t>
-      </w:r>
+        <w:ind w:left="1080"/>
+      </w:pPr>
+      <w:r>
+        <w:rPr>
+          <w:b/>
+          <w:bCs/>
+        </w:rPr>
+        <w:t>Variáveis:</w:t>
+      </w:r>
+      <w:r>
+        <w:t xml:space="preserve"> Aula0.turma, Aula0.duração, Aula0.sala, Aula0.dia_semana, Aula0.inicioAula, Aula0.uc, Aula1.turma, …, Aula[n].</w:t>
+      </w:r>
+      <w:proofErr w:type="spellStart"/>
+      <w:r>
+        <w:t>uc</w:t>
+      </w:r>
+      <w:proofErr w:type="spellEnd"/>
     </w:p>
     <w:p>
       <w:pPr>
         <w:pStyle w:val="PargrafodaLista"/>
         <w:numPr>
           <w:ilvl w:val="0"/>
-          <w:numId w:val="28"/>
+          <w:numId w:val="29"/>
         </w:numPr>
-      </w:pPr>
-      <w:r>
-        <w:t xml:space="preserve">Determinístico – </w:t>
-      </w:r>
-      <w:r>
-        <w:t>o próximo estado será determinado pelo atual;</w:t>
+        <w:ind w:left="1080"/>
+        <w:rPr>
+          <w:b/>
+          <w:bCs/>
+        </w:rPr>
+      </w:pPr>
+      <w:r>
+        <w:rPr>
+          <w:b/>
+          <w:bCs/>
+        </w:rPr>
+        <w:t xml:space="preserve">Domínio: </w:t>
+      </w:r>
+    </w:p>
+    <w:p>
+      <w:pPr>
+        <w:spacing w:line="276" w:lineRule="auto"/>
+        <w:ind w:left="708" w:firstLine="708"/>
+      </w:pPr>
+      <w:r>
+        <w:t>Cada membro de Aula[n].turma: { 1, 2 }</w:t>
+      </w:r>
+    </w:p>
+    <w:p>
+      <w:pPr>
+        <w:spacing w:line="276" w:lineRule="auto"/>
+        <w:ind w:left="360"/>
+      </w:pPr>
+    </w:p>
+    <w:p>
+      <w:pPr>
+        <w:spacing w:line="276" w:lineRule="auto"/>
+        <w:ind w:left="708" w:firstLine="708"/>
+      </w:pPr>
+      <w:r>
+        <w:t>Cada membro de Aula[n].duração: { 2 }</w:t>
+      </w:r>
+    </w:p>
+    <w:p>
+      <w:pPr>
+        <w:spacing w:line="276" w:lineRule="auto"/>
+        <w:ind w:left="360"/>
+      </w:pPr>
+    </w:p>
+    <w:p>
+      <w:pPr>
+        <w:spacing w:line="276" w:lineRule="auto"/>
+        <w:ind w:left="360"/>
+      </w:pPr>
+      <w:r>
+        <w:tab/>
+      </w:r>
+      <w:r>
+        <w:tab/>
+      </w:r>
+      <w:r>
+        <w:t>Cada membro de Aula[n].sala: { 1, 2, 3, 4, 5 }, sendo sala 5 a aula online</w:t>
+      </w:r>
+    </w:p>
+    <w:p>
+      <w:pPr>
+        <w:spacing w:line="276" w:lineRule="auto"/>
+        <w:ind w:left="360"/>
+      </w:pPr>
+    </w:p>
+    <w:p>
+      <w:pPr>
+        <w:spacing w:line="276" w:lineRule="auto"/>
+        <w:ind w:left="360"/>
+      </w:pPr>
+      <w:r>
+        <w:tab/>
+      </w:r>
+      <w:r>
+        <w:tab/>
+      </w:r>
+      <w:r>
+        <w:t>Cada membro de Aula[n].</w:t>
+      </w:r>
+      <w:proofErr w:type="spellStart"/>
+      <w:r>
+        <w:t>dia_semana</w:t>
+      </w:r>
+      <w:proofErr w:type="spellEnd"/>
+      <w:r>
+        <w:t>: { 1, 2, 3, 4, 5 },</w:t>
+      </w:r>
+    </w:p>
+    <w:p>
+      <w:pPr>
+        <w:spacing w:line="276" w:lineRule="auto"/>
+        <w:ind w:left="360"/>
+      </w:pPr>
+    </w:p>
+    <w:p>
+      <w:pPr>
+        <w:spacing w:line="276" w:lineRule="auto"/>
+        <w:ind w:left="360"/>
+      </w:pPr>
+      <w:r>
+        <w:tab/>
+      </w:r>
+      <w:r>
+        <w:tab/>
+      </w:r>
+      <w:r>
+        <w:t>Cada membro de Aula[n].</w:t>
+      </w:r>
+      <w:proofErr w:type="spellStart"/>
+      <w:r>
+        <w:t>inicioAula</w:t>
+      </w:r>
+      <w:proofErr w:type="spellEnd"/>
+      <w:r>
+        <w:t>: { 9, 10, 11, 12, 13, 14, 15, 16, 17}</w:t>
+      </w:r>
+    </w:p>
+    <w:p>
+      <w:pPr>
+        <w:spacing w:line="276" w:lineRule="auto"/>
+        <w:ind w:left="360"/>
+      </w:pPr>
+    </w:p>
+    <w:p>
+      <w:pPr>
+        <w:spacing w:line="276" w:lineRule="auto"/>
+        <w:ind w:left="360"/>
+      </w:pPr>
+      <w:r>
+        <w:tab/>
+      </w:r>
+      <w:r>
+        <w:tab/>
+      </w:r>
+      <w:r>
+        <w:t>Cada membro de Aula[n].</w:t>
+      </w:r>
+      <w:proofErr w:type="spellStart"/>
+      <w:r>
+        <w:t>uc</w:t>
+      </w:r>
+      <w:proofErr w:type="spellEnd"/>
+      <w:r>
+        <w:t>: { 1, 2, 3, 4, 5 }</w:t>
+      </w:r>
+    </w:p>
+    <w:p>
+      <w:pPr>
+        <w:spacing w:line="276" w:lineRule="auto"/>
+        <w:ind w:left="360"/>
+      </w:pPr>
+    </w:p>
+    <w:p>
+      <w:pPr>
+        <w:spacing w:line="276" w:lineRule="auto"/>
+        <w:ind w:left="732"/>
+      </w:pPr>
+      <w:r>
+        <w:t xml:space="preserve">Os valores do </w:t>
+      </w:r>
+      <w:r>
+        <w:t>domínio</w:t>
+      </w:r>
+      <w:r>
+        <w:t xml:space="preserve"> de cada membro são as keys para os tuplos criados para cada variável</w:t>
       </w:r>
     </w:p>
     <w:p>
@@ -1721,290 +1470,31 @@
         <w:pStyle w:val="PargrafodaLista"/>
         <w:numPr>
           <w:ilvl w:val="0"/>
-          <w:numId w:val="28"/>
+          <w:numId w:val="30"/>
         </w:numPr>
-      </w:pPr>
-      <w:r>
-        <w:t>Agente único</w:t>
-      </w:r>
-      <w:r>
-        <w:t xml:space="preserve"> – ambiente consiste em apenas um agente;</w:t>
-      </w:r>
-    </w:p>
-    <w:p>
-      <w:pPr>
-        <w:pStyle w:val="PargrafodaLista"/>
-        <w:numPr>
-          <w:ilvl w:val="0"/>
-          <w:numId w:val="28"/>
-        </w:numPr>
-      </w:pPr>
-      <w:r>
-        <w:t>Sequencial</w:t>
-      </w:r>
-      <w:r>
-        <w:t xml:space="preserve"> – </w:t>
-      </w:r>
-      <w:r>
-        <w:t>a decisão que o agente toma irá afetar as futuras tendo em conta as restrições presentes no problema;</w:t>
-      </w:r>
-    </w:p>
-    <w:p>
-      <w:pPr>
-        <w:pStyle w:val="PargrafodaLista"/>
-        <w:numPr>
-          <w:ilvl w:val="0"/>
-          <w:numId w:val="28"/>
-        </w:numPr>
-      </w:pPr>
-      <w:r>
-        <w:t>Estático</w:t>
-      </w:r>
-      <w:r>
-        <w:t xml:space="preserve"> – O ambiente não altera enquanto o agente toma decisões;</w:t>
-      </w:r>
-    </w:p>
-    <w:p>
-      <w:pPr>
-        <w:pStyle w:val="PargrafodaLista"/>
-        <w:numPr>
-          <w:ilvl w:val="0"/>
-          <w:numId w:val="28"/>
-        </w:numPr>
-      </w:pPr>
-      <w:r>
-        <w:t>Discreto – Finito número de ações para obter o resultado;</w:t>
-      </w:r>
-    </w:p>
-    <w:p>
-      <w:pPr>
-        <w:pStyle w:val="PargrafodaLista"/>
-        <w:numPr>
-          <w:ilvl w:val="0"/>
-          <w:numId w:val="28"/>
-        </w:numPr>
-      </w:pPr>
-      <w:r>
-        <w:t>Conhecido – Todos os resultados são fornecidos pelas ações do agente.</w:t>
-      </w:r>
-    </w:p>
-    <w:p>
-      <w:pPr>
-        <w:pStyle w:val="Ttulo2"/>
-      </w:pPr>
-      <w:r>
-        <w:t>Formulação do problema</w:t>
-      </w:r>
-    </w:p>
-    <w:p>
-      <w:r>
-        <w:t>Variáveis: Aula0.turma, Aula0.duração, Aula0.sala, Aula0.dia_semana, Aula0.inicioAula, Aula0.uc, Aula1.turma, …, Aula[n].</w:t>
-      </w:r>
-      <w:proofErr w:type="spellStart"/>
-      <w:r>
-        <w:t>uc</w:t>
-      </w:r>
-      <w:proofErr w:type="spellEnd"/>
-    </w:p>
-    <w:p>
-      <w:pPr>
-        <w:rPr>
+        <w:ind w:left="1080"/>
+        <w:rPr>
+          <w:rStyle w:val="Hiperligao"/>
+          <w:rFonts w:ascii="Calibri" w:hAnsi="Calibri" w:cs="Times New Roman"/>
+          <w:noProof w:val="0"/>
+          <w:sz w:val="22"/>
+          <w:szCs w:val="22"/>
           <w:lang w:val="en-US"/>
         </w:rPr>
       </w:pPr>
-      <w:proofErr w:type="spellStart"/>
-      <w:r>
-        <w:rPr>
+      <w:r>
+        <w:rPr>
+          <w:b/>
+          <w:bCs/>
           <w:lang w:val="en-US"/>
         </w:rPr>
-        <w:t>Domínio</w:t>
-      </w:r>
-      <w:proofErr w:type="spellEnd"/>
+        <w:t>Restrições:</w:t>
+      </w:r>
       <w:r>
         <w:rPr>
           <w:lang w:val="en-US"/>
         </w:rPr>
-        <w:t xml:space="preserve">: </w:t>
-      </w:r>
-    </w:p>
-    <w:p>
-      <w:pPr>
-        <w:spacing w:line="276" w:lineRule="auto"/>
-        <w:ind w:firstLine="708"/>
-      </w:pPr>
-      <w:r>
-        <w:t xml:space="preserve">Cada membro de Aula[n].turma: </w:t>
-      </w:r>
-      <w:r>
-        <w:t>{ 1, 2 }</w:t>
-      </w:r>
-    </w:p>
-    <w:p>
-      <w:pPr>
-        <w:spacing w:line="276" w:lineRule="auto"/>
-      </w:pPr>
-    </w:p>
-    <w:p>
-      <w:pPr>
-        <w:spacing w:line="276" w:lineRule="auto"/>
-        <w:ind w:firstLine="708"/>
-      </w:pPr>
-      <w:r>
-        <w:t>Cada membro de Aula[n].duração: { 2 }</w:t>
-      </w:r>
-    </w:p>
-    <w:p>
-      <w:pPr>
-        <w:spacing w:line="276" w:lineRule="auto"/>
-      </w:pPr>
-    </w:p>
-    <w:p>
-      <w:pPr>
-        <w:spacing w:line="276" w:lineRule="auto"/>
-      </w:pPr>
-      <w:r>
-        <w:lastRenderedPageBreak/>
-        <w:tab/>
-        <w:t>Cada membro de Aula[n].</w:t>
-      </w:r>
-      <w:r>
-        <w:t>sala</w:t>
-      </w:r>
-      <w:r>
-        <w:t xml:space="preserve">: </w:t>
-      </w:r>
-      <w:r>
-        <w:t>{ 1, 2, 3, 4, 5 }, sendo sala 5 a aula online</w:t>
-      </w:r>
-    </w:p>
-    <w:p>
-      <w:pPr>
-        <w:spacing w:line="276" w:lineRule="auto"/>
-      </w:pPr>
-    </w:p>
-    <w:p>
-      <w:pPr>
-        <w:spacing w:line="276" w:lineRule="auto"/>
-      </w:pPr>
-      <w:r>
-        <w:tab/>
-        <w:t>Cada membro de Aula[n].</w:t>
-      </w:r>
-      <w:proofErr w:type="spellStart"/>
-      <w:r>
-        <w:t>dia_semana</w:t>
-      </w:r>
-      <w:proofErr w:type="spellEnd"/>
-      <w:r>
-        <w:t xml:space="preserve">: </w:t>
-      </w:r>
-      <w:r>
-        <w:t>{ 1, 2, 3, 4, 5 },</w:t>
-      </w:r>
-    </w:p>
-    <w:p>
-      <w:pPr>
-        <w:spacing w:line="276" w:lineRule="auto"/>
-      </w:pPr>
-    </w:p>
-    <w:p>
-      <w:pPr>
-        <w:spacing w:line="276" w:lineRule="auto"/>
-      </w:pPr>
-      <w:r>
-        <w:tab/>
-        <w:t>Cada membro de Aula[n].</w:t>
-      </w:r>
-      <w:proofErr w:type="spellStart"/>
-      <w:r>
-        <w:t>inicioAula</w:t>
-      </w:r>
-      <w:proofErr w:type="spellEnd"/>
-      <w:r>
-        <w:t xml:space="preserve">: </w:t>
-      </w:r>
-      <w:r>
-        <w:t>{ 9, 10, 11, 12, 13, 14, 15, 16, 17, 18}</w:t>
-      </w:r>
-    </w:p>
-    <w:p>
-      <w:pPr>
-        <w:spacing w:line="276" w:lineRule="auto"/>
-      </w:pPr>
-    </w:p>
-    <w:p>
-      <w:pPr>
-        <w:spacing w:line="276" w:lineRule="auto"/>
-      </w:pPr>
-      <w:r>
-        <w:tab/>
-        <w:t>Cada membro de Aula[n].</w:t>
-      </w:r>
-      <w:proofErr w:type="spellStart"/>
-      <w:r>
-        <w:t>uc</w:t>
-      </w:r>
-      <w:proofErr w:type="spellEnd"/>
-      <w:r>
-        <w:t>: { 1, 2, 3, 4, 5 }</w:t>
-      </w:r>
-    </w:p>
-    <w:p>
-      <w:pPr>
-        <w:spacing w:line="276" w:lineRule="auto"/>
-      </w:pPr>
-    </w:p>
-    <w:p>
-      <w:pPr>
-        <w:spacing w:line="276" w:lineRule="auto"/>
-      </w:pPr>
-      <w:r>
-        <w:t xml:space="preserve">Os valores do </w:t>
-      </w:r>
-      <w:proofErr w:type="spellStart"/>
-      <w:r>
-        <w:t>dominio</w:t>
-      </w:r>
-      <w:proofErr w:type="spellEnd"/>
-      <w:r>
-        <w:t xml:space="preserve"> de cada membro são as </w:t>
-      </w:r>
-      <w:proofErr w:type="spellStart"/>
-      <w:r>
-        <w:t>keys</w:t>
-      </w:r>
-      <w:proofErr w:type="spellEnd"/>
-      <w:r>
-        <w:t xml:space="preserve"> para os </w:t>
-      </w:r>
-      <w:proofErr w:type="spellStart"/>
-      <w:r>
-        <w:t>tuplos</w:t>
-      </w:r>
-      <w:proofErr w:type="spellEnd"/>
-      <w:r>
-        <w:t xml:space="preserve"> criados para cada variável</w:t>
-      </w:r>
-    </w:p>
-    <w:p>
-      <w:pPr>
-        <w:rPr>
-          <w:lang w:val="en-US"/>
-        </w:rPr>
-      </w:pPr>
-      <w:proofErr w:type="spellStart"/>
-      <w:r>
-        <w:rPr>
-          <w:lang w:val="en-US"/>
-        </w:rPr>
-        <w:t>Restrições</w:t>
-      </w:r>
-      <w:proofErr w:type="spellEnd"/>
-      <w:r>
-        <w:rPr>
-          <w:lang w:val="en-US"/>
-        </w:rPr>
-        <w:t xml:space="preserve">: </w:t>
+        <w:t xml:space="preserve"> </w:t>
       </w:r>
       <w:hyperlink w:anchor="_Restrições" w:history="1">
         <w:r>
@@ -2028,29 +1518,7 @@
             <w:szCs w:val="22"/>
             <w:lang w:val="en-US"/>
           </w:rPr>
-          <w:t>carreg</w:t>
-        </w:r>
-        <w:r>
-          <w:rPr>
-            <w:rStyle w:val="Hiperligao"/>
-            <w:rFonts w:ascii="Calibri" w:hAnsi="Calibri" w:cs="Times New Roman"/>
-            <w:noProof w:val="0"/>
-            <w:sz w:val="22"/>
-            <w:szCs w:val="22"/>
-            <w:lang w:val="en-US"/>
-          </w:rPr>
-          <w:t>a</w:t>
-        </w:r>
-        <w:r>
-          <w:rPr>
-            <w:rStyle w:val="Hiperligao"/>
-            <w:rFonts w:ascii="Calibri" w:hAnsi="Calibri" w:cs="Times New Roman"/>
-            <w:noProof w:val="0"/>
-            <w:sz w:val="22"/>
-            <w:szCs w:val="22"/>
-            <w:lang w:val="en-US"/>
-          </w:rPr>
-          <w:t>r</w:t>
+          <w:t>carregar</w:t>
         </w:r>
         <w:proofErr w:type="spellEnd"/>
         <w:r>
@@ -2092,22 +1560,371 @@
     </w:p>
     <w:p>
       <w:pPr>
-        <w:rPr>
+        <w:ind w:left="708"/>
+        <w:rPr>
+          <w:rStyle w:val="Hiperligao"/>
+          <w:rFonts w:ascii="Calibri" w:hAnsi="Calibri" w:cs="Times New Roman"/>
+          <w:noProof w:val="0"/>
+          <w:sz w:val="22"/>
+          <w:szCs w:val="22"/>
           <w:lang w:val="en-US"/>
         </w:rPr>
       </w:pPr>
-      <w:r>
-        <w:br w:type="page"/>
-      </w:r>
-    </w:p>
+    </w:p>
+    <w:p>
+      <w:pPr>
+        <w:ind w:left="708"/>
+        <w:rPr>
+          <w:rStyle w:val="Hiperligao"/>
+          <w:rFonts w:ascii="Calibri" w:hAnsi="Calibri" w:cs="Times New Roman"/>
+          <w:noProof w:val="0"/>
+          <w:sz w:val="22"/>
+          <w:szCs w:val="22"/>
+          <w:lang w:val="en-US"/>
+        </w:rPr>
+      </w:pPr>
+    </w:p>
+    <w:p>
+      <w:pPr>
+        <w:ind w:left="708"/>
+        <w:rPr>
+          <w:rStyle w:val="Hiperligao"/>
+          <w:rFonts w:ascii="Calibri" w:hAnsi="Calibri" w:cs="Times New Roman"/>
+          <w:noProof w:val="0"/>
+          <w:sz w:val="22"/>
+          <w:szCs w:val="22"/>
+          <w:lang w:val="en-US"/>
+        </w:rPr>
+      </w:pPr>
+    </w:p>
+    <w:p/>
     <w:p>
       <w:pPr>
         <w:pStyle w:val="Ttulo2"/>
       </w:pPr>
+      <w:r>
+        <w:lastRenderedPageBreak/>
+        <w:t>Variáveis</w:t>
+      </w:r>
+    </w:p>
+    <w:p>
+      <w:pPr>
+        <w:ind w:left="578"/>
+        <w:rPr>
+          <w:rFonts w:asciiTheme="minorHAnsi" w:eastAsia="Times New Roman" w:hAnsiTheme="minorHAnsi" w:cstheme="minorHAnsi"/>
+        </w:rPr>
+      </w:pPr>
+      <w:r>
+        <w:t>P</w:t>
+      </w:r>
+      <w:r>
+        <w:rPr>
+          <w:rFonts w:asciiTheme="minorHAnsi" w:eastAsia="Times New Roman" w:hAnsiTheme="minorHAnsi" w:cstheme="minorHAnsi"/>
+        </w:rPr>
+        <w:t xml:space="preserve">ara a construção deste agente utilizamos </w:t>
+      </w:r>
+      <w:r>
+        <w:rPr>
+          <w:rFonts w:asciiTheme="minorHAnsi" w:eastAsia="Times New Roman" w:hAnsiTheme="minorHAnsi" w:cstheme="minorHAnsi"/>
+        </w:rPr>
+        <w:t>as seguintes</w:t>
+      </w:r>
+      <w:r>
+        <w:rPr>
+          <w:rFonts w:asciiTheme="minorHAnsi" w:eastAsia="Times New Roman" w:hAnsiTheme="minorHAnsi" w:cstheme="minorHAnsi"/>
+        </w:rPr>
+        <w:t xml:space="preserve"> variáveis:</w:t>
+      </w:r>
+    </w:p>
+    <w:p>
+      <w:pPr>
+        <w:pStyle w:val="PargrafodaLista"/>
+        <w:numPr>
+          <w:ilvl w:val="0"/>
+          <w:numId w:val="25"/>
+        </w:numPr>
+        <w:rPr>
+          <w:rFonts w:asciiTheme="minorHAnsi" w:eastAsia="Times New Roman" w:hAnsiTheme="minorHAnsi" w:cstheme="minorHAnsi"/>
+        </w:rPr>
+      </w:pPr>
+      <w:r>
+        <w:rPr>
+          <w:rFonts w:asciiTheme="minorHAnsi" w:eastAsia="Times New Roman" w:hAnsiTheme="minorHAnsi" w:cstheme="minorHAnsi"/>
+          <w:b/>
+          <w:bCs/>
+        </w:rPr>
+        <w:t xml:space="preserve">Turma </w:t>
+      </w:r>
+      <w:r>
+        <w:rPr>
+          <w:rFonts w:asciiTheme="minorHAnsi" w:eastAsia="Times New Roman" w:hAnsiTheme="minorHAnsi" w:cstheme="minorHAnsi"/>
+        </w:rPr>
+        <w:t>-</w:t>
+      </w:r>
+      <w:r>
+        <w:rPr>
+          <w:rFonts w:asciiTheme="minorHAnsi" w:eastAsia="Times New Roman" w:hAnsiTheme="minorHAnsi" w:cstheme="minorHAnsi"/>
+        </w:rPr>
+        <w:t xml:space="preserve"> </w:t>
+      </w:r>
+      <w:r>
+        <w:rPr>
+          <w:rFonts w:asciiTheme="minorHAnsi" w:eastAsia="Times New Roman" w:hAnsiTheme="minorHAnsi" w:cstheme="minorHAnsi"/>
+        </w:rPr>
+        <w:t xml:space="preserve">armazenar dados relativos às respetivas turmas existentes na escola de tecnologia </w:t>
+      </w:r>
+    </w:p>
+    <w:p>
+      <w:pPr>
+        <w:pStyle w:val="PargrafodaLista"/>
+        <w:numPr>
+          <w:ilvl w:val="0"/>
+          <w:numId w:val="25"/>
+        </w:numPr>
+        <w:rPr>
+          <w:rFonts w:asciiTheme="minorHAnsi" w:eastAsia="Times New Roman" w:hAnsiTheme="minorHAnsi" w:cstheme="minorHAnsi"/>
+        </w:rPr>
+      </w:pPr>
+      <w:r>
+        <w:rPr>
+          <w:rFonts w:asciiTheme="minorHAnsi" w:eastAsia="Times New Roman" w:hAnsiTheme="minorHAnsi" w:cstheme="minorHAnsi"/>
+          <w:b/>
+          <w:bCs/>
+        </w:rPr>
+        <w:t xml:space="preserve">UC </w:t>
+      </w:r>
+      <w:r>
+        <w:rPr>
+          <w:rFonts w:asciiTheme="minorHAnsi" w:eastAsia="Times New Roman" w:hAnsiTheme="minorHAnsi" w:cstheme="minorHAnsi"/>
+        </w:rPr>
+        <w:t xml:space="preserve">- armazenar dados das </w:t>
+      </w:r>
+      <w:r>
+        <w:rPr>
+          <w:rFonts w:asciiTheme="minorHAnsi" w:eastAsia="Times New Roman" w:hAnsiTheme="minorHAnsi" w:cstheme="minorHAnsi"/>
+        </w:rPr>
+        <w:t>disciplinas</w:t>
+      </w:r>
+      <w:r>
+        <w:rPr>
+          <w:rFonts w:asciiTheme="minorHAnsi" w:eastAsia="Times New Roman" w:hAnsiTheme="minorHAnsi" w:cstheme="minorHAnsi"/>
+        </w:rPr>
+        <w:t xml:space="preserve"> frequentadas pelas respetivas turmas</w:t>
+      </w:r>
+    </w:p>
+    <w:p>
+      <w:pPr>
+        <w:pStyle w:val="PargrafodaLista"/>
+        <w:numPr>
+          <w:ilvl w:val="0"/>
+          <w:numId w:val="25"/>
+        </w:numPr>
+        <w:rPr>
+          <w:rFonts w:asciiTheme="minorHAnsi" w:eastAsia="Times New Roman" w:hAnsiTheme="minorHAnsi" w:cstheme="minorHAnsi"/>
+        </w:rPr>
+      </w:pPr>
+      <w:r>
+        <w:rPr>
+          <w:rFonts w:asciiTheme="minorHAnsi" w:eastAsia="Times New Roman" w:hAnsiTheme="minorHAnsi" w:cstheme="minorHAnsi"/>
+          <w:b/>
+          <w:bCs/>
+        </w:rPr>
+        <w:t>Sala</w:t>
+      </w:r>
+      <w:r>
+        <w:rPr>
+          <w:rFonts w:asciiTheme="minorHAnsi" w:eastAsia="Times New Roman" w:hAnsiTheme="minorHAnsi" w:cstheme="minorHAnsi"/>
+        </w:rPr>
+        <w:t xml:space="preserve"> -</w:t>
+      </w:r>
+      <w:r>
+        <w:rPr>
+          <w:rFonts w:asciiTheme="minorHAnsi" w:eastAsia="Times New Roman" w:hAnsiTheme="minorHAnsi" w:cstheme="minorHAnsi"/>
+        </w:rPr>
+        <w:t xml:space="preserve"> </w:t>
+      </w:r>
+      <w:r>
+        <w:rPr>
+          <w:rFonts w:asciiTheme="minorHAnsi" w:eastAsia="Times New Roman" w:hAnsiTheme="minorHAnsi" w:cstheme="minorHAnsi"/>
+        </w:rPr>
+        <w:t>armazenar dados relativos às salas que as turmas vão ocupar</w:t>
+      </w:r>
+    </w:p>
+    <w:p>
+      <w:pPr>
+        <w:pStyle w:val="PargrafodaLista"/>
+        <w:numPr>
+          <w:ilvl w:val="0"/>
+          <w:numId w:val="25"/>
+        </w:numPr>
+        <w:rPr>
+          <w:rFonts w:asciiTheme="minorHAnsi" w:eastAsia="Times New Roman" w:hAnsiTheme="minorHAnsi" w:cstheme="minorHAnsi"/>
+        </w:rPr>
+      </w:pPr>
+      <w:proofErr w:type="spellStart"/>
+      <w:r>
+        <w:rPr>
+          <w:rFonts w:asciiTheme="minorHAnsi" w:eastAsia="Times New Roman" w:hAnsiTheme="minorHAnsi" w:cstheme="minorHAnsi"/>
+          <w:b/>
+          <w:bCs/>
+        </w:rPr>
+        <w:t>Dia_Semana</w:t>
+      </w:r>
+      <w:proofErr w:type="spellEnd"/>
+      <w:r>
+        <w:rPr>
+          <w:rFonts w:asciiTheme="minorHAnsi" w:eastAsia="Times New Roman" w:hAnsiTheme="minorHAnsi" w:cstheme="minorHAnsi"/>
+        </w:rPr>
+        <w:t xml:space="preserve"> </w:t>
+      </w:r>
+      <w:r>
+        <w:rPr>
+          <w:rFonts w:asciiTheme="minorHAnsi" w:eastAsia="Times New Roman" w:hAnsiTheme="minorHAnsi" w:cstheme="minorHAnsi"/>
+        </w:rPr>
+        <w:t>-</w:t>
+      </w:r>
+      <w:r>
+        <w:rPr>
+          <w:rFonts w:asciiTheme="minorHAnsi" w:eastAsia="Times New Roman" w:hAnsiTheme="minorHAnsi" w:cstheme="minorHAnsi"/>
+        </w:rPr>
+        <w:t xml:space="preserve"> </w:t>
+      </w:r>
+      <w:r>
+        <w:rPr>
+          <w:rFonts w:asciiTheme="minorHAnsi" w:eastAsia="Times New Roman" w:hAnsiTheme="minorHAnsi" w:cstheme="minorHAnsi"/>
+        </w:rPr>
+        <w:t xml:space="preserve">armazenar dados relativos à disposição das </w:t>
+      </w:r>
+      <w:proofErr w:type="spellStart"/>
+      <w:r>
+        <w:rPr>
+          <w:rFonts w:asciiTheme="minorHAnsi" w:eastAsia="Times New Roman" w:hAnsiTheme="minorHAnsi" w:cstheme="minorHAnsi"/>
+        </w:rPr>
+        <w:t>UCs</w:t>
+      </w:r>
+      <w:proofErr w:type="spellEnd"/>
+      <w:r>
+        <w:rPr>
+          <w:rFonts w:asciiTheme="minorHAnsi" w:eastAsia="Times New Roman" w:hAnsiTheme="minorHAnsi" w:cstheme="minorHAnsi"/>
+        </w:rPr>
+        <w:t xml:space="preserve"> ao longo da semana</w:t>
+      </w:r>
+    </w:p>
+    <w:p>
+      <w:pPr>
+        <w:pStyle w:val="PargrafodaLista"/>
+        <w:numPr>
+          <w:ilvl w:val="0"/>
+          <w:numId w:val="25"/>
+        </w:numPr>
+        <w:rPr>
+          <w:rFonts w:asciiTheme="minorHAnsi" w:eastAsia="Times New Roman" w:hAnsiTheme="minorHAnsi" w:cstheme="minorHAnsi"/>
+        </w:rPr>
+      </w:pPr>
+      <w:proofErr w:type="spellStart"/>
+      <w:r>
+        <w:rPr>
+          <w:rFonts w:asciiTheme="minorHAnsi" w:eastAsia="Times New Roman" w:hAnsiTheme="minorHAnsi" w:cstheme="minorHAnsi"/>
+          <w:b/>
+          <w:bCs/>
+        </w:rPr>
+        <w:t>Duracao</w:t>
+      </w:r>
+      <w:proofErr w:type="spellEnd"/>
+      <w:r>
+        <w:rPr>
+          <w:rFonts w:asciiTheme="minorHAnsi" w:eastAsia="Times New Roman" w:hAnsiTheme="minorHAnsi" w:cstheme="minorHAnsi"/>
+        </w:rPr>
+        <w:t xml:space="preserve"> </w:t>
+      </w:r>
+      <w:r>
+        <w:rPr>
+          <w:rFonts w:asciiTheme="minorHAnsi" w:eastAsia="Times New Roman" w:hAnsiTheme="minorHAnsi" w:cstheme="minorHAnsi"/>
+        </w:rPr>
+        <w:t>-</w:t>
+      </w:r>
+      <w:r>
+        <w:rPr>
+          <w:rFonts w:asciiTheme="minorHAnsi" w:eastAsia="Times New Roman" w:hAnsiTheme="minorHAnsi" w:cstheme="minorHAnsi"/>
+        </w:rPr>
+        <w:t xml:space="preserve"> </w:t>
+      </w:r>
+      <w:r>
+        <w:rPr>
+          <w:rFonts w:asciiTheme="minorHAnsi" w:eastAsia="Times New Roman" w:hAnsiTheme="minorHAnsi" w:cstheme="minorHAnsi"/>
+        </w:rPr>
+        <w:t>armazenar dados relativos ao tempo que cada UC demora a ser realizada</w:t>
+      </w:r>
+    </w:p>
+    <w:p>
+      <w:pPr>
+        <w:pStyle w:val="PargrafodaLista"/>
+        <w:numPr>
+          <w:ilvl w:val="0"/>
+          <w:numId w:val="25"/>
+        </w:numPr>
+        <w:rPr>
+          <w:rFonts w:asciiTheme="minorHAnsi" w:eastAsia="Times New Roman" w:hAnsiTheme="minorHAnsi" w:cstheme="minorHAnsi"/>
+        </w:rPr>
+      </w:pPr>
+      <w:proofErr w:type="spellStart"/>
+      <w:r>
+        <w:rPr>
+          <w:rFonts w:asciiTheme="minorHAnsi" w:eastAsia="Times New Roman" w:hAnsiTheme="minorHAnsi" w:cstheme="minorHAnsi"/>
+          <w:b/>
+          <w:bCs/>
+        </w:rPr>
+        <w:t>InicioAula</w:t>
+      </w:r>
+      <w:proofErr w:type="spellEnd"/>
+      <w:r>
+        <w:rPr>
+          <w:rFonts w:asciiTheme="minorHAnsi" w:eastAsia="Times New Roman" w:hAnsiTheme="minorHAnsi" w:cstheme="minorHAnsi"/>
+          <w:b/>
+          <w:bCs/>
+        </w:rPr>
+        <w:t xml:space="preserve"> </w:t>
+      </w:r>
+      <w:r>
+        <w:rPr>
+          <w:rFonts w:asciiTheme="minorHAnsi" w:eastAsia="Times New Roman" w:hAnsiTheme="minorHAnsi" w:cstheme="minorHAnsi"/>
+        </w:rPr>
+        <w:t>-</w:t>
+      </w:r>
+      <w:r>
+        <w:rPr>
+          <w:rFonts w:asciiTheme="minorHAnsi" w:eastAsia="Times New Roman" w:hAnsiTheme="minorHAnsi" w:cstheme="minorHAnsi"/>
+        </w:rPr>
+        <w:t xml:space="preserve"> </w:t>
+      </w:r>
+      <w:r>
+        <w:rPr>
+          <w:rFonts w:asciiTheme="minorHAnsi" w:eastAsia="Times New Roman" w:hAnsiTheme="minorHAnsi" w:cstheme="minorHAnsi"/>
+        </w:rPr>
+        <w:t>armazenar dados relativos à hora de início da aul</w:t>
+      </w:r>
       <w:bookmarkStart w:id="2" w:name="_Restrições"/>
       <w:bookmarkEnd w:id="2"/>
       <w:r>
-        <w:lastRenderedPageBreak/>
+        <w:rPr>
+          <w:rFonts w:asciiTheme="minorHAnsi" w:eastAsia="Times New Roman" w:hAnsiTheme="minorHAnsi" w:cstheme="minorHAnsi"/>
+        </w:rPr>
+        <w:t>a</w:t>
+      </w:r>
+    </w:p>
+    <w:p>
+      <w:pPr>
+        <w:pStyle w:val="PargrafodaLista"/>
+        <w:rPr>
+          <w:rFonts w:asciiTheme="minorHAnsi" w:eastAsia="Times New Roman" w:hAnsiTheme="minorHAnsi" w:cstheme="minorHAnsi"/>
+        </w:rPr>
+      </w:pPr>
+    </w:p>
+    <w:p>
+      <w:pPr>
+        <w:pStyle w:val="Ttulo2"/>
+      </w:pPr>
+      <w:r>
         <w:t>Restrições</w:t>
       </w:r>
     </w:p>
@@ -2120,16 +1937,14 @@
         </w:numPr>
         <w:rPr>
           <w:rFonts w:asciiTheme="minorHAnsi" w:eastAsia="Times New Roman" w:hAnsiTheme="minorHAnsi" w:cstheme="minorHAnsi"/>
-          <w:sz w:val="24"/>
-          <w:szCs w:val="24"/>
         </w:rPr>
       </w:pPr>
       <w:proofErr w:type="spellStart"/>
       <w:r>
         <w:rPr>
           <w:rFonts w:asciiTheme="minorHAnsi" w:eastAsia="Times New Roman" w:hAnsiTheme="minorHAnsi" w:cstheme="minorHAnsi"/>
-          <w:sz w:val="24"/>
-          <w:szCs w:val="24"/>
+          <w:b/>
+          <w:bCs/>
         </w:rPr>
         <w:t>One_uc_per_timeslot</w:t>
       </w:r>
@@ -2137,32 +1952,82 @@
       <w:r>
         <w:rPr>
           <w:rFonts w:asciiTheme="minorHAnsi" w:eastAsia="Times New Roman" w:hAnsiTheme="minorHAnsi" w:cstheme="minorHAnsi"/>
-          <w:sz w:val="24"/>
-          <w:szCs w:val="24"/>
+        </w:rPr>
+        <w:t xml:space="preserve"> -</w:t>
+      </w:r>
+      <w:r>
+        <w:rPr>
+          <w:rFonts w:asciiTheme="minorHAnsi" w:eastAsia="Times New Roman" w:hAnsiTheme="minorHAnsi" w:cstheme="minorHAnsi"/>
         </w:rPr>
         <w:t xml:space="preserve"> </w:t>
       </w:r>
       <w:r>
         <w:rPr>
           <w:rFonts w:asciiTheme="minorHAnsi" w:eastAsia="Times New Roman" w:hAnsiTheme="minorHAnsi" w:cstheme="minorHAnsi"/>
-          <w:sz w:val="24"/>
-          <w:szCs w:val="24"/>
-        </w:rPr>
-        <w:t>-&gt;</w:t>
-      </w:r>
-      <w:r>
-        <w:rPr>
-          <w:rFonts w:asciiTheme="minorHAnsi" w:eastAsia="Times New Roman" w:hAnsiTheme="minorHAnsi" w:cstheme="minorHAnsi"/>
-          <w:sz w:val="24"/>
-          <w:szCs w:val="24"/>
+        </w:rPr>
+        <w:t xml:space="preserve">restringe que, para um determinado </w:t>
+      </w:r>
+      <w:proofErr w:type="spellStart"/>
+      <w:r>
+        <w:rPr>
+          <w:rFonts w:asciiTheme="minorHAnsi" w:eastAsia="Times New Roman" w:hAnsiTheme="minorHAnsi" w:cstheme="minorHAnsi"/>
+        </w:rPr>
+        <w:t>s</w:t>
+      </w:r>
+      <w:r>
+        <w:rPr>
+          <w:rFonts w:asciiTheme="minorHAnsi" w:eastAsia="Times New Roman" w:hAnsiTheme="minorHAnsi" w:cstheme="minorHAnsi"/>
+        </w:rPr>
+        <w:t>lot</w:t>
+      </w:r>
+      <w:proofErr w:type="spellEnd"/>
+      <w:r>
+        <w:rPr>
+          <w:rFonts w:asciiTheme="minorHAnsi" w:eastAsia="Times New Roman" w:hAnsiTheme="minorHAnsi" w:cstheme="minorHAnsi"/>
+        </w:rPr>
+        <w:t>*</w:t>
+      </w:r>
+      <w:r>
+        <w:rPr>
+          <w:rFonts w:asciiTheme="minorHAnsi" w:eastAsia="Times New Roman" w:hAnsiTheme="minorHAnsi" w:cstheme="minorHAnsi"/>
+        </w:rPr>
+        <w:t xml:space="preserve"> de horário, (em diferentes horários) não pode ter a mesma disciplina sobreposta.</w:t>
+      </w:r>
+    </w:p>
+    <w:p>
+      <w:pPr>
+        <w:pStyle w:val="PargrafodaLista"/>
+        <w:rPr>
+          <w:rFonts w:asciiTheme="minorHAnsi" w:eastAsia="Times New Roman" w:hAnsiTheme="minorHAnsi" w:cstheme="minorHAnsi"/>
+        </w:rPr>
+      </w:pPr>
+      <w:proofErr w:type="spellStart"/>
+      <w:r>
+        <w:rPr>
+          <w:rFonts w:asciiTheme="minorHAnsi" w:eastAsia="Times New Roman" w:hAnsiTheme="minorHAnsi" w:cstheme="minorHAnsi"/>
+          <w:b/>
+          <w:bCs/>
+        </w:rPr>
+        <w:t>One_classroom_per_timeslot</w:t>
+      </w:r>
+      <w:proofErr w:type="spellEnd"/>
+      <w:r>
+        <w:rPr>
+          <w:rFonts w:asciiTheme="minorHAnsi" w:eastAsia="Times New Roman" w:hAnsiTheme="minorHAnsi" w:cstheme="minorHAnsi"/>
+          <w:b/>
+          <w:bCs/>
+        </w:rPr>
+        <w:t xml:space="preserve"> -</w:t>
+      </w:r>
+      <w:r>
+        <w:rPr>
+          <w:rFonts w:asciiTheme="minorHAnsi" w:eastAsia="Times New Roman" w:hAnsiTheme="minorHAnsi" w:cstheme="minorHAnsi"/>
         </w:rPr>
         <w:t xml:space="preserve"> </w:t>
       </w:r>
       <w:r>
         <w:rPr>
           <w:rFonts w:asciiTheme="minorHAnsi" w:eastAsia="Times New Roman" w:hAnsiTheme="minorHAnsi" w:cstheme="minorHAnsi"/>
-          <w:sz w:val="24"/>
-          <w:szCs w:val="24"/>
         </w:rPr>
         <w:t xml:space="preserve">restringe que, para um determinado </w:t>
       </w:r>
@@ -2170,16 +2035,12 @@
       <w:r>
         <w:rPr>
           <w:rFonts w:asciiTheme="minorHAnsi" w:eastAsia="Times New Roman" w:hAnsiTheme="minorHAnsi" w:cstheme="minorHAnsi"/>
-          <w:sz w:val="24"/>
-          <w:szCs w:val="24"/>
         </w:rPr>
         <w:t>s</w:t>
       </w:r>
       <w:r>
         <w:rPr>
           <w:rFonts w:asciiTheme="minorHAnsi" w:eastAsia="Times New Roman" w:hAnsiTheme="minorHAnsi" w:cstheme="minorHAnsi"/>
-          <w:sz w:val="24"/>
-          <w:szCs w:val="24"/>
         </w:rPr>
         <w:t>lot</w:t>
       </w:r>
@@ -2187,112 +2048,14 @@
       <w:r>
         <w:rPr>
           <w:rFonts w:asciiTheme="minorHAnsi" w:eastAsia="Times New Roman" w:hAnsiTheme="minorHAnsi" w:cstheme="minorHAnsi"/>
-          <w:sz w:val="24"/>
-          <w:szCs w:val="24"/>
         </w:rPr>
         <w:t>*</w:t>
       </w:r>
       <w:r>
         <w:rPr>
           <w:rFonts w:asciiTheme="minorHAnsi" w:eastAsia="Times New Roman" w:hAnsiTheme="minorHAnsi" w:cstheme="minorHAnsi"/>
-          <w:sz w:val="24"/>
-          <w:szCs w:val="24"/>
-        </w:rPr>
-        <w:t xml:space="preserve"> de horário, (em diferentes horários) não pode ter a mesma disciplina sobreposta.</w:t>
-      </w:r>
-    </w:p>
-    <w:p>
-      <w:pPr>
-        <w:pStyle w:val="PargrafodaLista"/>
-        <w:rPr>
-          <w:rFonts w:asciiTheme="minorHAnsi" w:eastAsia="Times New Roman" w:hAnsiTheme="minorHAnsi" w:cstheme="minorHAnsi"/>
-          <w:sz w:val="24"/>
-          <w:szCs w:val="24"/>
-        </w:rPr>
-      </w:pPr>
-      <w:proofErr w:type="spellStart"/>
-      <w:r>
-        <w:rPr>
-          <w:rFonts w:asciiTheme="minorHAnsi" w:eastAsia="Times New Roman" w:hAnsiTheme="minorHAnsi" w:cstheme="minorHAnsi"/>
-          <w:sz w:val="24"/>
-          <w:szCs w:val="24"/>
-        </w:rPr>
-        <w:t>One_classroom_per_timeslot</w:t>
-      </w:r>
-      <w:proofErr w:type="spellEnd"/>
-      <w:r>
-        <w:rPr>
-          <w:rFonts w:asciiTheme="minorHAnsi" w:eastAsia="Times New Roman" w:hAnsiTheme="minorHAnsi" w:cstheme="minorHAnsi"/>
-          <w:sz w:val="24"/>
-          <w:szCs w:val="24"/>
-        </w:rPr>
-        <w:t xml:space="preserve"> </w:t>
-      </w:r>
-      <w:r>
-        <w:rPr>
-          <w:rFonts w:asciiTheme="minorHAnsi" w:eastAsia="Times New Roman" w:hAnsiTheme="minorHAnsi" w:cstheme="minorHAnsi"/>
-          <w:sz w:val="24"/>
-          <w:szCs w:val="24"/>
-        </w:rPr>
-        <w:t>-&gt;</w:t>
-      </w:r>
-      <w:r>
-        <w:rPr>
-          <w:rFonts w:asciiTheme="minorHAnsi" w:eastAsia="Times New Roman" w:hAnsiTheme="minorHAnsi" w:cstheme="minorHAnsi"/>
-          <w:sz w:val="24"/>
-          <w:szCs w:val="24"/>
-        </w:rPr>
-        <w:t xml:space="preserve"> </w:t>
-      </w:r>
-      <w:r>
-        <w:rPr>
-          <w:rFonts w:asciiTheme="minorHAnsi" w:eastAsia="Times New Roman" w:hAnsiTheme="minorHAnsi" w:cstheme="minorHAnsi"/>
-          <w:sz w:val="24"/>
-          <w:szCs w:val="24"/>
-        </w:rPr>
-        <w:t xml:space="preserve">restringe que, para um determinado </w:t>
-      </w:r>
-      <w:proofErr w:type="spellStart"/>
-      <w:r>
-        <w:rPr>
-          <w:rFonts w:asciiTheme="minorHAnsi" w:eastAsia="Times New Roman" w:hAnsiTheme="minorHAnsi" w:cstheme="minorHAnsi"/>
-          <w:sz w:val="24"/>
-          <w:szCs w:val="24"/>
-        </w:rPr>
-        <w:t>s</w:t>
-      </w:r>
-      <w:r>
-        <w:rPr>
-          <w:rFonts w:asciiTheme="minorHAnsi" w:eastAsia="Times New Roman" w:hAnsiTheme="minorHAnsi" w:cstheme="minorHAnsi"/>
-          <w:sz w:val="24"/>
-          <w:szCs w:val="24"/>
-        </w:rPr>
-        <w:t>lot</w:t>
-      </w:r>
-      <w:proofErr w:type="spellEnd"/>
-      <w:r>
-        <w:rPr>
-          <w:rFonts w:asciiTheme="minorHAnsi" w:eastAsia="Times New Roman" w:hAnsiTheme="minorHAnsi" w:cstheme="minorHAnsi"/>
-          <w:sz w:val="24"/>
-          <w:szCs w:val="24"/>
-        </w:rPr>
-        <w:t>*</w:t>
-      </w:r>
-      <w:r>
-        <w:rPr>
-          <w:rFonts w:asciiTheme="minorHAnsi" w:eastAsia="Times New Roman" w:hAnsiTheme="minorHAnsi" w:cstheme="minorHAnsi"/>
-          <w:sz w:val="24"/>
-          <w:szCs w:val="24"/>
-        </w:rPr>
-        <w:t xml:space="preserve"> de horário, diferentes horários não podem ter a mesma sala</w:t>
-      </w:r>
-      <w:r>
-        <w:rPr>
-          <w:rFonts w:asciiTheme="minorHAnsi" w:eastAsia="Times New Roman" w:hAnsiTheme="minorHAnsi" w:cstheme="minorHAnsi"/>
-          <w:sz w:val="24"/>
-          <w:szCs w:val="24"/>
-        </w:rPr>
-        <w:t>.</w:t>
+        </w:rPr>
+        <w:t xml:space="preserve"> de horário, diferentes horários não podem ter a mesma sala.</w:t>
       </w:r>
     </w:p>
     <w:p>
@@ -2304,16 +2067,14 @@
         </w:numPr>
         <w:rPr>
           <w:rFonts w:asciiTheme="minorHAnsi" w:eastAsia="Times New Roman" w:hAnsiTheme="minorHAnsi" w:cstheme="minorHAnsi"/>
-          <w:sz w:val="24"/>
-          <w:szCs w:val="24"/>
         </w:rPr>
       </w:pPr>
       <w:proofErr w:type="spellStart"/>
       <w:r>
         <w:rPr>
           <w:rFonts w:asciiTheme="minorHAnsi" w:eastAsia="Times New Roman" w:hAnsiTheme="minorHAnsi" w:cstheme="minorHAnsi"/>
-          <w:sz w:val="24"/>
-          <w:szCs w:val="24"/>
+          <w:b/>
+          <w:bCs/>
         </w:rPr>
         <w:t>One_class_per_timeslot</w:t>
       </w:r>
@@ -2321,32 +2082,24 @@
       <w:r>
         <w:rPr>
           <w:rFonts w:asciiTheme="minorHAnsi" w:eastAsia="Times New Roman" w:hAnsiTheme="minorHAnsi" w:cstheme="minorHAnsi"/>
-          <w:sz w:val="24"/>
-          <w:szCs w:val="24"/>
         </w:rPr>
         <w:t xml:space="preserve"> </w:t>
       </w:r>
       <w:r>
         <w:rPr>
           <w:rFonts w:asciiTheme="minorHAnsi" w:eastAsia="Times New Roman" w:hAnsiTheme="minorHAnsi" w:cstheme="minorHAnsi"/>
-          <w:sz w:val="24"/>
-          <w:szCs w:val="24"/>
-        </w:rPr>
-        <w:t>-&gt;</w:t>
-      </w:r>
-      <w:r>
-        <w:rPr>
-          <w:rFonts w:asciiTheme="minorHAnsi" w:eastAsia="Times New Roman" w:hAnsiTheme="minorHAnsi" w:cstheme="minorHAnsi"/>
-          <w:sz w:val="24"/>
-          <w:szCs w:val="24"/>
+        </w:rPr>
+        <w:t>-</w:t>
+      </w:r>
+      <w:r>
+        <w:rPr>
+          <w:rFonts w:asciiTheme="minorHAnsi" w:eastAsia="Times New Roman" w:hAnsiTheme="minorHAnsi" w:cstheme="minorHAnsi"/>
         </w:rPr>
         <w:t xml:space="preserve"> </w:t>
       </w:r>
       <w:r>
         <w:rPr>
           <w:rFonts w:asciiTheme="minorHAnsi" w:eastAsia="Times New Roman" w:hAnsiTheme="minorHAnsi" w:cstheme="minorHAnsi"/>
-          <w:sz w:val="24"/>
-          <w:szCs w:val="24"/>
         </w:rPr>
         <w:t xml:space="preserve">restringe que, para um determinado </w:t>
       </w:r>
@@ -2354,8 +2107,6 @@
       <w:r>
         <w:rPr>
           <w:rFonts w:asciiTheme="minorHAnsi" w:eastAsia="Times New Roman" w:hAnsiTheme="minorHAnsi" w:cstheme="minorHAnsi"/>
-          <w:sz w:val="24"/>
-          <w:szCs w:val="24"/>
         </w:rPr>
         <w:t>slot</w:t>
       </w:r>
@@ -2363,16 +2114,12 @@
       <w:r>
         <w:rPr>
           <w:rFonts w:asciiTheme="minorHAnsi" w:eastAsia="Times New Roman" w:hAnsiTheme="minorHAnsi" w:cstheme="minorHAnsi"/>
-          <w:sz w:val="24"/>
-          <w:szCs w:val="24"/>
         </w:rPr>
         <w:t>*</w:t>
       </w:r>
       <w:r>
         <w:rPr>
           <w:rFonts w:asciiTheme="minorHAnsi" w:eastAsia="Times New Roman" w:hAnsiTheme="minorHAnsi" w:cstheme="minorHAnsi"/>
-          <w:sz w:val="24"/>
-          <w:szCs w:val="24"/>
         </w:rPr>
         <w:t xml:space="preserve"> do horário, (em diferentes horários), não podem ter a mesma aula.</w:t>
       </w:r>
@@ -2386,16 +2133,14 @@
         </w:numPr>
         <w:rPr>
           <w:rFonts w:asciiTheme="minorHAnsi" w:eastAsia="Times New Roman" w:hAnsiTheme="minorHAnsi" w:cstheme="minorHAnsi"/>
-          <w:sz w:val="24"/>
-          <w:szCs w:val="24"/>
         </w:rPr>
       </w:pPr>
       <w:proofErr w:type="spellStart"/>
       <w:r>
         <w:rPr>
           <w:rFonts w:asciiTheme="minorHAnsi" w:eastAsia="Times New Roman" w:hAnsiTheme="minorHAnsi" w:cstheme="minorHAnsi"/>
-          <w:sz w:val="24"/>
-          <w:szCs w:val="24"/>
+          <w:b/>
+          <w:bCs/>
         </w:rPr>
         <w:t>online_class_not_after_presencial_class_after</w:t>
       </w:r>
@@ -2403,40 +2148,30 @@
       <w:r>
         <w:rPr>
           <w:rFonts w:asciiTheme="minorHAnsi" w:eastAsia="Times New Roman" w:hAnsiTheme="minorHAnsi" w:cstheme="minorHAnsi"/>
-          <w:sz w:val="24"/>
-          <w:szCs w:val="24"/>
         </w:rPr>
         <w:t xml:space="preserve"> </w:t>
       </w:r>
       <w:r>
         <w:rPr>
           <w:rFonts w:asciiTheme="minorHAnsi" w:eastAsia="Times New Roman" w:hAnsiTheme="minorHAnsi" w:cstheme="minorHAnsi"/>
-          <w:sz w:val="24"/>
-          <w:szCs w:val="24"/>
-        </w:rPr>
-        <w:t>-&gt;</w:t>
-      </w:r>
-      <w:r>
-        <w:rPr>
-          <w:rFonts w:asciiTheme="minorHAnsi" w:eastAsia="Times New Roman" w:hAnsiTheme="minorHAnsi" w:cstheme="minorHAnsi"/>
-          <w:sz w:val="24"/>
-          <w:szCs w:val="24"/>
+        </w:rPr>
+        <w:t>-</w:t>
+      </w:r>
+      <w:r>
+        <w:rPr>
+          <w:rFonts w:asciiTheme="minorHAnsi" w:eastAsia="Times New Roman" w:hAnsiTheme="minorHAnsi" w:cstheme="minorHAnsi"/>
         </w:rPr>
         <w:t xml:space="preserve"> </w:t>
       </w:r>
       <w:r>
         <w:rPr>
           <w:rFonts w:asciiTheme="minorHAnsi" w:eastAsia="Times New Roman" w:hAnsiTheme="minorHAnsi" w:cstheme="minorHAnsi"/>
-          <w:sz w:val="24"/>
-          <w:szCs w:val="24"/>
         </w:rPr>
         <w:t xml:space="preserve">restringe que, </w:t>
       </w:r>
       <w:r>
         <w:rPr>
           <w:rFonts w:asciiTheme="minorHAnsi" w:eastAsia="Times New Roman" w:hAnsiTheme="minorHAnsi" w:cstheme="minorHAnsi"/>
-          <w:sz w:val="24"/>
-          <w:szCs w:val="24"/>
         </w:rPr>
         <w:t>as aulas online não podem ser reservadas imediatamente após uma aula presencial.</w:t>
       </w:r>
@@ -2450,16 +2185,14 @@
         </w:numPr>
         <w:rPr>
           <w:rFonts w:asciiTheme="minorHAnsi" w:eastAsia="Times New Roman" w:hAnsiTheme="minorHAnsi" w:cstheme="minorHAnsi"/>
-          <w:sz w:val="24"/>
-          <w:szCs w:val="24"/>
         </w:rPr>
       </w:pPr>
       <w:proofErr w:type="spellStart"/>
       <w:r>
         <w:rPr>
           <w:rFonts w:asciiTheme="minorHAnsi" w:eastAsia="Times New Roman" w:hAnsiTheme="minorHAnsi" w:cstheme="minorHAnsi"/>
-          <w:sz w:val="24"/>
-          <w:szCs w:val="24"/>
+          <w:b/>
+          <w:bCs/>
         </w:rPr>
         <w:t>Atmost_three</w:t>
       </w:r>
@@ -2467,42 +2200,32 @@
       <w:r>
         <w:rPr>
           <w:rFonts w:asciiTheme="minorHAnsi" w:eastAsia="Times New Roman" w:hAnsiTheme="minorHAnsi" w:cstheme="minorHAnsi"/>
-          <w:sz w:val="24"/>
-          <w:szCs w:val="24"/>
         </w:rPr>
         <w:t xml:space="preserve"> </w:t>
       </w:r>
       <w:r>
         <w:rPr>
           <w:rFonts w:asciiTheme="minorHAnsi" w:eastAsia="Times New Roman" w:hAnsiTheme="minorHAnsi" w:cstheme="minorHAnsi"/>
-          <w:sz w:val="24"/>
-          <w:szCs w:val="24"/>
-        </w:rPr>
-        <w:t>-&gt; restringe que a turma não dever ter mais que 3 aulas por dia.</w:t>
-      </w:r>
-    </w:p>
-    <w:p>
-      <w:pPr>
-        <w:rPr>
-          <w:rFonts w:asciiTheme="minorHAnsi" w:eastAsia="Times New Roman" w:hAnsiTheme="minorHAnsi" w:cstheme="minorHAnsi"/>
-          <w:sz w:val="24"/>
-          <w:szCs w:val="24"/>
-        </w:rPr>
-      </w:pPr>
-    </w:p>
-    <w:p>
-      <w:pPr>
-        <w:rPr>
-          <w:rFonts w:asciiTheme="minorHAnsi" w:eastAsia="Times New Roman" w:hAnsiTheme="minorHAnsi" w:cstheme="minorHAnsi"/>
-          <w:sz w:val="24"/>
-          <w:szCs w:val="24"/>
-        </w:rPr>
-      </w:pPr>
-      <w:r>
-        <w:rPr>
-          <w:rFonts w:asciiTheme="minorHAnsi" w:eastAsia="Times New Roman" w:hAnsiTheme="minorHAnsi" w:cstheme="minorHAnsi"/>
-          <w:sz w:val="24"/>
-          <w:szCs w:val="24"/>
+        </w:rPr>
+        <w:t>- restringe que a turma não dever ter mais que 3 aulas por dia.</w:t>
+      </w:r>
+    </w:p>
+    <w:p>
+      <w:pPr>
+        <w:rPr>
+          <w:rFonts w:asciiTheme="minorHAnsi" w:eastAsia="Times New Roman" w:hAnsiTheme="minorHAnsi" w:cstheme="minorHAnsi"/>
+        </w:rPr>
+      </w:pPr>
+    </w:p>
+    <w:p>
+      <w:pPr>
+        <w:rPr>
+          <w:rFonts w:asciiTheme="minorHAnsi" w:eastAsia="Times New Roman" w:hAnsiTheme="minorHAnsi" w:cstheme="minorHAnsi"/>
+        </w:rPr>
+      </w:pPr>
+      <w:r>
+        <w:rPr>
+          <w:rFonts w:asciiTheme="minorHAnsi" w:eastAsia="Times New Roman" w:hAnsiTheme="minorHAnsi" w:cstheme="minorHAnsi"/>
         </w:rPr>
         <w:t>*</w:t>
       </w:r>
@@ -2510,8 +2233,6 @@
       <w:r>
         <w:rPr>
           <w:rFonts w:asciiTheme="minorHAnsi" w:eastAsia="Times New Roman" w:hAnsiTheme="minorHAnsi" w:cstheme="minorHAnsi"/>
-          <w:sz w:val="24"/>
-          <w:szCs w:val="24"/>
         </w:rPr>
         <w:t>Slot</w:t>
       </w:r>
@@ -2519,35 +2240,16 @@
       <w:r>
         <w:rPr>
           <w:rFonts w:asciiTheme="minorHAnsi" w:eastAsia="Times New Roman" w:hAnsiTheme="minorHAnsi" w:cstheme="minorHAnsi"/>
-          <w:sz w:val="24"/>
-          <w:szCs w:val="24"/>
-        </w:rPr>
-        <w:t xml:space="preserve"> foi o nome de utilizamos para descrever cada espaço</w:t>
-      </w:r>
-      <w:r>
-        <w:rPr>
-          <w:rFonts w:asciiTheme="minorHAnsi" w:eastAsia="Times New Roman" w:hAnsiTheme="minorHAnsi" w:cstheme="minorHAnsi"/>
-          <w:sz w:val="24"/>
-          <w:szCs w:val="24"/>
-        </w:rPr>
-        <w:t xml:space="preserve"> (bloco de memória)</w:t>
-      </w:r>
-      <w:r>
-        <w:rPr>
-          <w:rFonts w:asciiTheme="minorHAnsi" w:eastAsia="Times New Roman" w:hAnsiTheme="minorHAnsi" w:cstheme="minorHAnsi"/>
-          <w:sz w:val="24"/>
-          <w:szCs w:val="24"/>
-        </w:rPr>
-        <w:t xml:space="preserve"> que uma aula ocupa no horário</w:t>
-      </w:r>
-      <w:r>
-        <w:rPr>
-          <w:rFonts w:asciiTheme="minorHAnsi" w:eastAsia="Times New Roman" w:hAnsiTheme="minorHAnsi" w:cstheme="minorHAnsi"/>
-          <w:sz w:val="24"/>
-          <w:szCs w:val="24"/>
-        </w:rPr>
-        <w:t>.</w:t>
-      </w:r>
+        </w:rPr>
+        <w:t xml:space="preserve"> foi o nome de utilizamos para descrever cada espaço (bloco de memória) que uma aula ocupa no horário.</w:t>
+      </w:r>
+    </w:p>
+    <w:p>
+      <w:pPr>
+        <w:rPr>
+          <w:rFonts w:asciiTheme="minorHAnsi" w:eastAsia="Times New Roman" w:hAnsiTheme="minorHAnsi" w:cstheme="minorHAnsi"/>
+        </w:rPr>
+      </w:pPr>
     </w:p>
     <w:p>
       <w:pPr>
@@ -2566,8 +2268,11 @@
     <w:p>
       <w:pPr>
         <w:rPr>
-          <w:color w:val="0000FF"/>
-          <w:u w:val="single"/>
+          <w:rStyle w:val="Hiperligao"/>
+          <w:rFonts w:ascii="Calibri" w:hAnsi="Calibri" w:cs="Times New Roman"/>
+          <w:noProof w:val="0"/>
+          <w:sz w:val="22"/>
+          <w:szCs w:val="22"/>
         </w:rPr>
       </w:pPr>
       <w:hyperlink r:id="rId8" w:history="1">
@@ -2582,6 +2287,112 @@
           <w:t>https://github.com/L0ud3r/CSP_Artificial_Intelligence</w:t>
         </w:r>
       </w:hyperlink>
+    </w:p>
+    <w:p>
+      <w:pPr>
+        <w:rPr>
+          <w:rStyle w:val="Hiperligao"/>
+          <w:rFonts w:ascii="Calibri" w:hAnsi="Calibri" w:cs="Times New Roman"/>
+          <w:noProof w:val="0"/>
+          <w:sz w:val="22"/>
+          <w:szCs w:val="22"/>
+        </w:rPr>
+      </w:pPr>
+    </w:p>
+    <w:p>
+      <w:pPr>
+        <w:rPr>
+          <w:rStyle w:val="Hiperligao"/>
+          <w:rFonts w:ascii="Calibri" w:hAnsi="Calibri" w:cs="Times New Roman"/>
+          <w:noProof w:val="0"/>
+          <w:sz w:val="22"/>
+          <w:szCs w:val="22"/>
+        </w:rPr>
+      </w:pPr>
+    </w:p>
+    <w:p>
+      <w:pPr>
+        <w:rPr>
+          <w:rStyle w:val="Hiperligao"/>
+          <w:rFonts w:ascii="Calibri" w:hAnsi="Calibri" w:cs="Times New Roman"/>
+          <w:noProof w:val="0"/>
+          <w:sz w:val="22"/>
+          <w:szCs w:val="22"/>
+        </w:rPr>
+      </w:pPr>
+    </w:p>
+    <w:p>
+      <w:pPr>
+        <w:rPr>
+          <w:rStyle w:val="Hiperligao"/>
+          <w:rFonts w:ascii="Calibri" w:hAnsi="Calibri" w:cs="Times New Roman"/>
+          <w:noProof w:val="0"/>
+          <w:sz w:val="22"/>
+          <w:szCs w:val="22"/>
+        </w:rPr>
+      </w:pPr>
+    </w:p>
+    <w:p>
+      <w:pPr>
+        <w:rPr>
+          <w:rStyle w:val="Hiperligao"/>
+          <w:rFonts w:ascii="Calibri" w:hAnsi="Calibri" w:cs="Times New Roman"/>
+          <w:noProof w:val="0"/>
+          <w:sz w:val="22"/>
+          <w:szCs w:val="22"/>
+        </w:rPr>
+      </w:pPr>
+    </w:p>
+    <w:p>
+      <w:pPr>
+        <w:pStyle w:val="Ttulo1"/>
+        <w:numPr>
+          <w:ilvl w:val="0"/>
+          <w:numId w:val="5"/>
+        </w:numPr>
+      </w:pPr>
+      <w:r>
+        <w:lastRenderedPageBreak/>
+        <w:t>Conclusão</w:t>
+      </w:r>
+    </w:p>
+    <w:p>
+      <w:pPr>
+        <w:rPr>
+          <w:rFonts w:asciiTheme="minorHAnsi" w:hAnsiTheme="minorHAnsi" w:cstheme="minorHAnsi"/>
+        </w:rPr>
+      </w:pPr>
+      <w:r>
+        <w:rPr>
+          <w:rFonts w:asciiTheme="minorHAnsi" w:hAnsiTheme="minorHAnsi" w:cstheme="minorHAnsi"/>
+        </w:rPr>
+        <w:t>Este projeto foi possível recorrendo ao uso do Visual Studio Code, desenvolvido com linguagem python, GitHub para manipulação do projeto ao nível da equipa e Notebook.</w:t>
+      </w:r>
+    </w:p>
+    <w:p>
+      <w:pPr>
+        <w:rPr>
+          <w:rFonts w:asciiTheme="minorHAnsi" w:hAnsiTheme="minorHAnsi" w:cstheme="minorHAnsi"/>
+        </w:rPr>
+      </w:pPr>
+      <w:r>
+        <w:rPr>
+          <w:rFonts w:asciiTheme="minorHAnsi" w:hAnsiTheme="minorHAnsi" w:cstheme="minorHAnsi"/>
+        </w:rPr>
+        <w:t>Relativamente aos resultados obtidos foram os melhores possíveis dentro de tudo que foi possível ser implementado, com falta de uma restrição (</w:t>
+      </w:r>
+      <w:r>
+        <w:rPr>
+          <w:rFonts w:asciiTheme="minorHAnsi" w:hAnsiTheme="minorHAnsi" w:cstheme="minorHAnsi"/>
+        </w:rPr>
+        <w:t>Cada turma tem de 2 a 4 aulas em uma sala de aula específica.</w:t>
+      </w:r>
+      <w:r>
+        <w:rPr>
+          <w:rFonts w:asciiTheme="minorHAnsi" w:hAnsiTheme="minorHAnsi" w:cstheme="minorHAnsi"/>
+        </w:rPr>
+        <w:t>).</w:t>
+      </w:r>
     </w:p>
     <w:sectPr>
       <w:headerReference w:type="default" r:id="rId9"/>
@@ -3410,7 +3221,7 @@
       <w:lvlText w:val=""/>
       <w:lvlJc w:val="left"/>
       <w:pPr>
-        <w:ind w:left="720" w:hanging="360"/>
+        <w:ind w:left="1068" w:hanging="360"/>
       </w:pPr>
       <w:rPr>
         <w:rFonts w:ascii="Symbol" w:hAnsi="Symbol" w:hint="default"/>
@@ -3422,7 +3233,7 @@
       <w:lvlText w:val="o"/>
       <w:lvlJc w:val="left"/>
       <w:pPr>
-        <w:ind w:left="1440" w:hanging="360"/>
+        <w:ind w:left="1788" w:hanging="360"/>
       </w:pPr>
       <w:rPr>
         <w:rFonts w:ascii="Courier New" w:hAnsi="Courier New" w:cs="Courier New" w:hint="default"/>
@@ -3434,7 +3245,7 @@
       <w:lvlText w:val=""/>
       <w:lvlJc w:val="left"/>
       <w:pPr>
-        <w:ind w:left="2160" w:hanging="360"/>
+        <w:ind w:left="2508" w:hanging="360"/>
       </w:pPr>
       <w:rPr>
         <w:rFonts w:ascii="Wingdings" w:hAnsi="Wingdings" w:hint="default"/>
@@ -3446,7 +3257,7 @@
       <w:lvlText w:val=""/>
       <w:lvlJc w:val="left"/>
       <w:pPr>
-        <w:ind w:left="2880" w:hanging="360"/>
+        <w:ind w:left="3228" w:hanging="360"/>
       </w:pPr>
       <w:rPr>
         <w:rFonts w:ascii="Symbol" w:hAnsi="Symbol" w:hint="default"/>
@@ -3458,7 +3269,7 @@
       <w:lvlText w:val="o"/>
       <w:lvlJc w:val="left"/>
       <w:pPr>
-        <w:ind w:left="3600" w:hanging="360"/>
+        <w:ind w:left="3948" w:hanging="360"/>
       </w:pPr>
       <w:rPr>
         <w:rFonts w:ascii="Courier New" w:hAnsi="Courier New" w:cs="Courier New" w:hint="default"/>
@@ -3470,7 +3281,7 @@
       <w:lvlText w:val=""/>
       <w:lvlJc w:val="left"/>
       <w:pPr>
-        <w:ind w:left="4320" w:hanging="360"/>
+        <w:ind w:left="4668" w:hanging="360"/>
       </w:pPr>
       <w:rPr>
         <w:rFonts w:ascii="Wingdings" w:hAnsi="Wingdings" w:hint="default"/>
@@ -3482,7 +3293,7 @@
       <w:lvlText w:val=""/>
       <w:lvlJc w:val="left"/>
       <w:pPr>
-        <w:ind w:left="5040" w:hanging="360"/>
+        <w:ind w:left="5388" w:hanging="360"/>
       </w:pPr>
       <w:rPr>
         <w:rFonts w:ascii="Symbol" w:hAnsi="Symbol" w:hint="default"/>
@@ -3494,7 +3305,7 @@
       <w:lvlText w:val="o"/>
       <w:lvlJc w:val="left"/>
       <w:pPr>
-        <w:ind w:left="5760" w:hanging="360"/>
+        <w:ind w:left="6108" w:hanging="360"/>
       </w:pPr>
       <w:rPr>
         <w:rFonts w:ascii="Courier New" w:hAnsi="Courier New" w:cs="Courier New" w:hint="default"/>
@@ -3506,7 +3317,7 @@
       <w:lvlText w:val=""/>
       <w:lvlJc w:val="left"/>
       <w:pPr>
-        <w:ind w:left="6480" w:hanging="360"/>
+        <w:ind w:left="6828" w:hanging="360"/>
       </w:pPr>
       <w:rPr>
         <w:rFonts w:ascii="Wingdings" w:hAnsi="Wingdings" w:hint="default"/>
@@ -3514,6 +3325,119 @@
     </w:lvl>
   </w:abstractNum>
   <w:abstractNum w:abstractNumId="14" w15:restartNumberingAfterBreak="0">
+    <w:nsid w:val="234549F1"/>
+    <w:multiLevelType w:val="hybridMultilevel"/>
+    <w:tmpl w:val="D082905C"/>
+    <w:lvl w:ilvl="0" w:tplc="08160001">
+      <w:start w:val="1"/>
+      <w:numFmt w:val="bullet"/>
+      <w:lvlText w:val=""/>
+      <w:lvlJc w:val="left"/>
+      <w:pPr>
+        <w:ind w:left="1080" w:hanging="360"/>
+      </w:pPr>
+      <w:rPr>
+        <w:rFonts w:ascii="Symbol" w:hAnsi="Symbol" w:hint="default"/>
+      </w:rPr>
+    </w:lvl>
+    <w:lvl w:ilvl="1" w:tplc="08160003" w:tentative="1">
+      <w:start w:val="1"/>
+      <w:numFmt w:val="bullet"/>
+      <w:lvlText w:val="o"/>
+      <w:lvlJc w:val="left"/>
+      <w:pPr>
+        <w:ind w:left="1800" w:hanging="360"/>
+      </w:pPr>
+      <w:rPr>
+        <w:rFonts w:ascii="Courier New" w:hAnsi="Courier New" w:cs="Courier New" w:hint="default"/>
+      </w:rPr>
+    </w:lvl>
+    <w:lvl w:ilvl="2" w:tplc="08160005" w:tentative="1">
+      <w:start w:val="1"/>
+      <w:numFmt w:val="bullet"/>
+      <w:lvlText w:val=""/>
+      <w:lvlJc w:val="left"/>
+      <w:pPr>
+        <w:ind w:left="2520" w:hanging="360"/>
+      </w:pPr>
+      <w:rPr>
+        <w:rFonts w:ascii="Wingdings" w:hAnsi="Wingdings" w:hint="default"/>
+      </w:rPr>
+    </w:lvl>
+    <w:lvl w:ilvl="3" w:tplc="08160001" w:tentative="1">
+      <w:start w:val="1"/>
+      <w:numFmt w:val="bullet"/>
+      <w:lvlText w:val=""/>
+      <w:lvlJc w:val="left"/>
+      <w:pPr>
+        <w:ind w:left="3240" w:hanging="360"/>
+      </w:pPr>
+      <w:rPr>
+        <w:rFonts w:ascii="Symbol" w:hAnsi="Symbol" w:hint="default"/>
+      </w:rPr>
+    </w:lvl>
+    <w:lvl w:ilvl="4" w:tplc="08160003" w:tentative="1">
+      <w:start w:val="1"/>
+      <w:numFmt w:val="bullet"/>
+      <w:lvlText w:val="o"/>
+      <w:lvlJc w:val="left"/>
+      <w:pPr>
+        <w:ind w:left="3960" w:hanging="360"/>
+      </w:pPr>
+      <w:rPr>
+        <w:rFonts w:ascii="Courier New" w:hAnsi="Courier New" w:cs="Courier New" w:hint="default"/>
+      </w:rPr>
+    </w:lvl>
+    <w:lvl w:ilvl="5" w:tplc="08160005" w:tentative="1">
+      <w:start w:val="1"/>
+      <w:numFmt w:val="bullet"/>
+      <w:lvlText w:val=""/>
+      <w:lvlJc w:val="left"/>
+      <w:pPr>
+        <w:ind w:left="4680" w:hanging="360"/>
+      </w:pPr>
+      <w:rPr>
+        <w:rFonts w:ascii="Wingdings" w:hAnsi="Wingdings" w:hint="default"/>
+      </w:rPr>
+    </w:lvl>
+    <w:lvl w:ilvl="6" w:tplc="08160001" w:tentative="1">
+      <w:start w:val="1"/>
+      <w:numFmt w:val="bullet"/>
+      <w:lvlText w:val=""/>
+      <w:lvlJc w:val="left"/>
+      <w:pPr>
+        <w:ind w:left="5400" w:hanging="360"/>
+      </w:pPr>
+      <w:rPr>
+        <w:rFonts w:ascii="Symbol" w:hAnsi="Symbol" w:hint="default"/>
+      </w:rPr>
+    </w:lvl>
+    <w:lvl w:ilvl="7" w:tplc="08160003" w:tentative="1">
+      <w:start w:val="1"/>
+      <w:numFmt w:val="bullet"/>
+      <w:lvlText w:val="o"/>
+      <w:lvlJc w:val="left"/>
+      <w:pPr>
+        <w:ind w:left="6120" w:hanging="360"/>
+      </w:pPr>
+      <w:rPr>
+        <w:rFonts w:ascii="Courier New" w:hAnsi="Courier New" w:cs="Courier New" w:hint="default"/>
+      </w:rPr>
+    </w:lvl>
+    <w:lvl w:ilvl="8" w:tplc="08160005" w:tentative="1">
+      <w:start w:val="1"/>
+      <w:numFmt w:val="bullet"/>
+      <w:lvlText w:val=""/>
+      <w:lvlJc w:val="left"/>
+      <w:pPr>
+        <w:ind w:left="6840" w:hanging="360"/>
+      </w:pPr>
+      <w:rPr>
+        <w:rFonts w:ascii="Wingdings" w:hAnsi="Wingdings" w:hint="default"/>
+      </w:rPr>
+    </w:lvl>
+  </w:abstractNum>
+  <w:abstractNum w:abstractNumId="15" w15:restartNumberingAfterBreak="0">
     <w:nsid w:val="30974103"/>
     <w:multiLevelType w:val="hybridMultilevel"/>
     <w:tmpl w:val="76482B36"/>
@@ -3626,7 +3550,120 @@
       </w:rPr>
     </w:lvl>
   </w:abstractNum>
-  <w:abstractNum w:abstractNumId="15" w15:restartNumberingAfterBreak="0">
+  <w:abstractNum w:abstractNumId="16" w15:restartNumberingAfterBreak="0">
+    <w:nsid w:val="31B410C1"/>
+    <w:multiLevelType w:val="hybridMultilevel"/>
+    <w:tmpl w:val="F02A37BA"/>
+    <w:lvl w:ilvl="0" w:tplc="08160001">
+      <w:start w:val="1"/>
+      <w:numFmt w:val="bullet"/>
+      <w:lvlText w:val=""/>
+      <w:lvlJc w:val="left"/>
+      <w:pPr>
+        <w:ind w:left="1068" w:hanging="360"/>
+      </w:pPr>
+      <w:rPr>
+        <w:rFonts w:ascii="Symbol" w:hAnsi="Symbol" w:hint="default"/>
+      </w:rPr>
+    </w:lvl>
+    <w:lvl w:ilvl="1" w:tplc="08160003" w:tentative="1">
+      <w:start w:val="1"/>
+      <w:numFmt w:val="bullet"/>
+      <w:lvlText w:val="o"/>
+      <w:lvlJc w:val="left"/>
+      <w:pPr>
+        <w:ind w:left="1788" w:hanging="360"/>
+      </w:pPr>
+      <w:rPr>
+        <w:rFonts w:ascii="Courier New" w:hAnsi="Courier New" w:cs="Courier New" w:hint="default"/>
+      </w:rPr>
+    </w:lvl>
+    <w:lvl w:ilvl="2" w:tplc="08160005" w:tentative="1">
+      <w:start w:val="1"/>
+      <w:numFmt w:val="bullet"/>
+      <w:lvlText w:val=""/>
+      <w:lvlJc w:val="left"/>
+      <w:pPr>
+        <w:ind w:left="2508" w:hanging="360"/>
+      </w:pPr>
+      <w:rPr>
+        <w:rFonts w:ascii="Wingdings" w:hAnsi="Wingdings" w:hint="default"/>
+      </w:rPr>
+    </w:lvl>
+    <w:lvl w:ilvl="3" w:tplc="08160001" w:tentative="1">
+      <w:start w:val="1"/>
+      <w:numFmt w:val="bullet"/>
+      <w:lvlText w:val=""/>
+      <w:lvlJc w:val="left"/>
+      <w:pPr>
+        <w:ind w:left="3228" w:hanging="360"/>
+      </w:pPr>
+      <w:rPr>
+        <w:rFonts w:ascii="Symbol" w:hAnsi="Symbol" w:hint="default"/>
+      </w:rPr>
+    </w:lvl>
+    <w:lvl w:ilvl="4" w:tplc="08160003" w:tentative="1">
+      <w:start w:val="1"/>
+      <w:numFmt w:val="bullet"/>
+      <w:lvlText w:val="o"/>
+      <w:lvlJc w:val="left"/>
+      <w:pPr>
+        <w:ind w:left="3948" w:hanging="360"/>
+      </w:pPr>
+      <w:rPr>
+        <w:rFonts w:ascii="Courier New" w:hAnsi="Courier New" w:cs="Courier New" w:hint="default"/>
+      </w:rPr>
+    </w:lvl>
+    <w:lvl w:ilvl="5" w:tplc="08160005" w:tentative="1">
+      <w:start w:val="1"/>
+      <w:numFmt w:val="bullet"/>
+      <w:lvlText w:val=""/>
+      <w:lvlJc w:val="left"/>
+      <w:pPr>
+        <w:ind w:left="4668" w:hanging="360"/>
+      </w:pPr>
+      <w:rPr>
+        <w:rFonts w:ascii="Wingdings" w:hAnsi="Wingdings" w:hint="default"/>
+      </w:rPr>
+    </w:lvl>
+    <w:lvl w:ilvl="6" w:tplc="08160001" w:tentative="1">
+      <w:start w:val="1"/>
+      <w:numFmt w:val="bullet"/>
+      <w:lvlText w:val=""/>
+      <w:lvlJc w:val="left"/>
+      <w:pPr>
+        <w:ind w:left="5388" w:hanging="360"/>
+      </w:pPr>
+      <w:rPr>
+        <w:rFonts w:ascii="Symbol" w:hAnsi="Symbol" w:hint="default"/>
+      </w:rPr>
+    </w:lvl>
+    <w:lvl w:ilvl="7" w:tplc="08160003" w:tentative="1">
+      <w:start w:val="1"/>
+      <w:numFmt w:val="bullet"/>
+      <w:lvlText w:val="o"/>
+      <w:lvlJc w:val="left"/>
+      <w:pPr>
+        <w:ind w:left="6108" w:hanging="360"/>
+      </w:pPr>
+      <w:rPr>
+        <w:rFonts w:ascii="Courier New" w:hAnsi="Courier New" w:cs="Courier New" w:hint="default"/>
+      </w:rPr>
+    </w:lvl>
+    <w:lvl w:ilvl="8" w:tplc="08160005" w:tentative="1">
+      <w:start w:val="1"/>
+      <w:numFmt w:val="bullet"/>
+      <w:lvlText w:val=""/>
+      <w:lvlJc w:val="left"/>
+      <w:pPr>
+        <w:ind w:left="6828" w:hanging="360"/>
+      </w:pPr>
+      <w:rPr>
+        <w:rFonts w:ascii="Wingdings" w:hAnsi="Wingdings" w:hint="default"/>
+      </w:rPr>
+    </w:lvl>
+  </w:abstractNum>
+  <w:abstractNum w:abstractNumId="17" w15:restartNumberingAfterBreak="0">
     <w:nsid w:val="3227443D"/>
     <w:multiLevelType w:val="hybridMultilevel"/>
     <w:tmpl w:val="842E5440"/>
@@ -3751,7 +3788,120 @@
       </w:pPr>
     </w:lvl>
   </w:abstractNum>
-  <w:abstractNum w:abstractNumId="16" w15:restartNumberingAfterBreak="0">
+  <w:abstractNum w:abstractNumId="18" w15:restartNumberingAfterBreak="0">
+    <w:nsid w:val="37625E52"/>
+    <w:multiLevelType w:val="hybridMultilevel"/>
+    <w:tmpl w:val="951A9972"/>
+    <w:lvl w:ilvl="0" w:tplc="08160001">
+      <w:start w:val="1"/>
+      <w:numFmt w:val="bullet"/>
+      <w:lvlText w:val=""/>
+      <w:lvlJc w:val="left"/>
+      <w:pPr>
+        <w:ind w:left="1428" w:hanging="360"/>
+      </w:pPr>
+      <w:rPr>
+        <w:rFonts w:ascii="Symbol" w:hAnsi="Symbol" w:hint="default"/>
+      </w:rPr>
+    </w:lvl>
+    <w:lvl w:ilvl="1" w:tplc="08160003" w:tentative="1">
+      <w:start w:val="1"/>
+      <w:numFmt w:val="bullet"/>
+      <w:lvlText w:val="o"/>
+      <w:lvlJc w:val="left"/>
+      <w:pPr>
+        <w:ind w:left="2148" w:hanging="360"/>
+      </w:pPr>
+      <w:rPr>
+        <w:rFonts w:ascii="Courier New" w:hAnsi="Courier New" w:cs="Courier New" w:hint="default"/>
+      </w:rPr>
+    </w:lvl>
+    <w:lvl w:ilvl="2" w:tplc="08160005" w:tentative="1">
+      <w:start w:val="1"/>
+      <w:numFmt w:val="bullet"/>
+      <w:lvlText w:val=""/>
+      <w:lvlJc w:val="left"/>
+      <w:pPr>
+        <w:ind w:left="2868" w:hanging="360"/>
+      </w:pPr>
+      <w:rPr>
+        <w:rFonts w:ascii="Wingdings" w:hAnsi="Wingdings" w:hint="default"/>
+      </w:rPr>
+    </w:lvl>
+    <w:lvl w:ilvl="3" w:tplc="08160001" w:tentative="1">
+      <w:start w:val="1"/>
+      <w:numFmt w:val="bullet"/>
+      <w:lvlText w:val=""/>
+      <w:lvlJc w:val="left"/>
+      <w:pPr>
+        <w:ind w:left="3588" w:hanging="360"/>
+      </w:pPr>
+      <w:rPr>
+        <w:rFonts w:ascii="Symbol" w:hAnsi="Symbol" w:hint="default"/>
+      </w:rPr>
+    </w:lvl>
+    <w:lvl w:ilvl="4" w:tplc="08160003" w:tentative="1">
+      <w:start w:val="1"/>
+      <w:numFmt w:val="bullet"/>
+      <w:lvlText w:val="o"/>
+      <w:lvlJc w:val="left"/>
+      <w:pPr>
+        <w:ind w:left="4308" w:hanging="360"/>
+      </w:pPr>
+      <w:rPr>
+        <w:rFonts w:ascii="Courier New" w:hAnsi="Courier New" w:cs="Courier New" w:hint="default"/>
+      </w:rPr>
+    </w:lvl>
+    <w:lvl w:ilvl="5" w:tplc="08160005" w:tentative="1">
+      <w:start w:val="1"/>
+      <w:numFmt w:val="bullet"/>
+      <w:lvlText w:val=""/>
+      <w:lvlJc w:val="left"/>
+      <w:pPr>
+        <w:ind w:left="5028" w:hanging="360"/>
+      </w:pPr>
+      <w:rPr>
+        <w:rFonts w:ascii="Wingdings" w:hAnsi="Wingdings" w:hint="default"/>
+      </w:rPr>
+    </w:lvl>
+    <w:lvl w:ilvl="6" w:tplc="08160001" w:tentative="1">
+      <w:start w:val="1"/>
+      <w:numFmt w:val="bullet"/>
+      <w:lvlText w:val=""/>
+      <w:lvlJc w:val="left"/>
+      <w:pPr>
+        <w:ind w:left="5748" w:hanging="360"/>
+      </w:pPr>
+      <w:rPr>
+        <w:rFonts w:ascii="Symbol" w:hAnsi="Symbol" w:hint="default"/>
+      </w:rPr>
+    </w:lvl>
+    <w:lvl w:ilvl="7" w:tplc="08160003" w:tentative="1">
+      <w:start w:val="1"/>
+      <w:numFmt w:val="bullet"/>
+      <w:lvlText w:val="o"/>
+      <w:lvlJc w:val="left"/>
+      <w:pPr>
+        <w:ind w:left="6468" w:hanging="360"/>
+      </w:pPr>
+      <w:rPr>
+        <w:rFonts w:ascii="Courier New" w:hAnsi="Courier New" w:cs="Courier New" w:hint="default"/>
+      </w:rPr>
+    </w:lvl>
+    <w:lvl w:ilvl="8" w:tplc="08160005" w:tentative="1">
+      <w:start w:val="1"/>
+      <w:numFmt w:val="bullet"/>
+      <w:lvlText w:val=""/>
+      <w:lvlJc w:val="left"/>
+      <w:pPr>
+        <w:ind w:left="7188" w:hanging="360"/>
+      </w:pPr>
+      <w:rPr>
+        <w:rFonts w:ascii="Wingdings" w:hAnsi="Wingdings" w:hint="default"/>
+      </w:rPr>
+    </w:lvl>
+  </w:abstractNum>
+  <w:abstractNum w:abstractNumId="19" w15:restartNumberingAfterBreak="0">
     <w:nsid w:val="3D837EB9"/>
     <w:multiLevelType w:val="multilevel"/>
     <w:tmpl w:val="6082F5A0"/>
@@ -3837,7 +3987,7 @@
       </w:pPr>
     </w:lvl>
   </w:abstractNum>
-  <w:abstractNum w:abstractNumId="17" w15:restartNumberingAfterBreak="0">
+  <w:abstractNum w:abstractNumId="20" w15:restartNumberingAfterBreak="0">
     <w:nsid w:val="3DF77584"/>
     <w:multiLevelType w:val="hybridMultilevel"/>
     <w:tmpl w:val="3940A7BA"/>
@@ -3950,7 +4100,7 @@
       </w:rPr>
     </w:lvl>
   </w:abstractNum>
-  <w:abstractNum w:abstractNumId="18" w15:restartNumberingAfterBreak="0">
+  <w:abstractNum w:abstractNumId="21" w15:restartNumberingAfterBreak="0">
     <w:nsid w:val="3EC53B8F"/>
     <w:multiLevelType w:val="hybridMultilevel"/>
     <w:tmpl w:val="2C6233AE"/>
@@ -4063,7 +4213,7 @@
       </w:rPr>
     </w:lvl>
   </w:abstractNum>
-  <w:abstractNum w:abstractNumId="19" w15:restartNumberingAfterBreak="0">
+  <w:abstractNum w:abstractNumId="22" w15:restartNumberingAfterBreak="0">
     <w:nsid w:val="562043C1"/>
     <w:multiLevelType w:val="hybridMultilevel"/>
     <w:tmpl w:val="47A4D5E8"/>
@@ -4187,7 +4337,7 @@
       </w:pPr>
     </w:lvl>
   </w:abstractNum>
-  <w:abstractNum w:abstractNumId="20" w15:restartNumberingAfterBreak="0">
+  <w:abstractNum w:abstractNumId="23" w15:restartNumberingAfterBreak="0">
     <w:nsid w:val="5B5A530A"/>
     <w:multiLevelType w:val="hybridMultilevel"/>
     <w:tmpl w:val="E69460BA"/>
@@ -4300,10 +4450,10 @@
       </w:rPr>
     </w:lvl>
   </w:abstractNum>
-  <w:abstractNum w:abstractNumId="21" w15:restartNumberingAfterBreak="0">
+  <w:abstractNum w:abstractNumId="24" w15:restartNumberingAfterBreak="0">
     <w:nsid w:val="5DF01234"/>
     <w:multiLevelType w:val="multilevel"/>
-    <w:tmpl w:val="CE90DFC6"/>
+    <w:tmpl w:val="6F84767A"/>
     <w:lvl w:ilvl="0">
       <w:start w:val="1"/>
       <w:numFmt w:val="decimal"/>
@@ -4320,12 +4470,8 @@
       <w:lvlText w:val="%1.%2."/>
       <w:lvlJc w:val="left"/>
       <w:pPr>
-        <w:ind w:left="792" w:hanging="432"/>
-      </w:pPr>
-      <w:rPr>
-        <w:sz w:val="28"/>
-        <w:szCs w:val="28"/>
-      </w:rPr>
+        <w:ind w:left="432" w:hanging="432"/>
+      </w:pPr>
     </w:lvl>
     <w:lvl w:ilvl="2">
       <w:start w:val="1"/>
@@ -4335,6 +4481,10 @@
       <w:pPr>
         <w:ind w:left="1224" w:hanging="504"/>
       </w:pPr>
+      <w:rPr>
+        <w:sz w:val="24"/>
+        <w:szCs w:val="28"/>
+      </w:rPr>
     </w:lvl>
     <w:lvl w:ilvl="3">
       <w:start w:val="1"/>
@@ -4391,7 +4541,7 @@
       </w:pPr>
     </w:lvl>
   </w:abstractNum>
-  <w:abstractNum w:abstractNumId="22" w15:restartNumberingAfterBreak="0">
+  <w:abstractNum w:abstractNumId="25" w15:restartNumberingAfterBreak="0">
     <w:nsid w:val="62801760"/>
     <w:multiLevelType w:val="hybridMultilevel"/>
     <w:tmpl w:val="A50C523C"/>
@@ -4514,7 +4664,96 @@
       </w:pPr>
     </w:lvl>
   </w:abstractNum>
-  <w:abstractNum w:abstractNumId="23" w15:restartNumberingAfterBreak="0">
+  <w:abstractNum w:abstractNumId="26" w15:restartNumberingAfterBreak="0">
+    <w:nsid w:val="659E2541"/>
+    <w:multiLevelType w:val="hybridMultilevel"/>
+    <w:tmpl w:val="A5960D00"/>
+    <w:lvl w:ilvl="0" w:tplc="0816000F">
+      <w:start w:val="1"/>
+      <w:numFmt w:val="decimal"/>
+      <w:lvlText w:val="%1."/>
+      <w:lvlJc w:val="left"/>
+      <w:pPr>
+        <w:ind w:left="360" w:hanging="360"/>
+      </w:pPr>
+      <w:rPr>
+        <w:rFonts w:hint="default"/>
+      </w:rPr>
+    </w:lvl>
+    <w:lvl w:ilvl="1" w:tplc="08160019" w:tentative="1">
+      <w:start w:val="1"/>
+      <w:numFmt w:val="lowerLetter"/>
+      <w:lvlText w:val="%2."/>
+      <w:lvlJc w:val="left"/>
+      <w:pPr>
+        <w:ind w:left="1080" w:hanging="360"/>
+      </w:pPr>
+    </w:lvl>
+    <w:lvl w:ilvl="2" w:tplc="0816001B" w:tentative="1">
+      <w:start w:val="1"/>
+      <w:numFmt w:val="lowerRoman"/>
+      <w:lvlText w:val="%3."/>
+      <w:lvlJc w:val="right"/>
+      <w:pPr>
+        <w:ind w:left="1800" w:hanging="180"/>
+      </w:pPr>
+    </w:lvl>
+    <w:lvl w:ilvl="3" w:tplc="0816000F" w:tentative="1">
+      <w:start w:val="1"/>
+      <w:numFmt w:val="decimal"/>
+      <w:lvlText w:val="%4."/>
+      <w:lvlJc w:val="left"/>
+      <w:pPr>
+        <w:ind w:left="2520" w:hanging="360"/>
+      </w:pPr>
+    </w:lvl>
+    <w:lvl w:ilvl="4" w:tplc="08160019" w:tentative="1">
+      <w:start w:val="1"/>
+      <w:numFmt w:val="lowerLetter"/>
+      <w:lvlText w:val="%5."/>
+      <w:lvlJc w:val="left"/>
+      <w:pPr>
+        <w:ind w:left="3240" w:hanging="360"/>
+      </w:pPr>
+    </w:lvl>
+    <w:lvl w:ilvl="5" w:tplc="0816001B" w:tentative="1">
+      <w:start w:val="1"/>
+      <w:numFmt w:val="lowerRoman"/>
+      <w:lvlText w:val="%6."/>
+      <w:lvlJc w:val="right"/>
+      <w:pPr>
+        <w:ind w:left="3960" w:hanging="180"/>
+      </w:pPr>
+    </w:lvl>
+    <w:lvl w:ilvl="6" w:tplc="0816000F" w:tentative="1">
+      <w:start w:val="1"/>
+      <w:numFmt w:val="decimal"/>
+      <w:lvlText w:val="%7."/>
+      <w:lvlJc w:val="left"/>
+      <w:pPr>
+        <w:ind w:left="4680" w:hanging="360"/>
+      </w:pPr>
+    </w:lvl>
+    <w:lvl w:ilvl="7" w:tplc="08160019" w:tentative="1">
+      <w:start w:val="1"/>
+      <w:numFmt w:val="lowerLetter"/>
+      <w:lvlText w:val="%8."/>
+      <w:lvlJc w:val="left"/>
+      <w:pPr>
+        <w:ind w:left="5400" w:hanging="360"/>
+      </w:pPr>
+    </w:lvl>
+    <w:lvl w:ilvl="8" w:tplc="0816001B" w:tentative="1">
+      <w:start w:val="1"/>
+      <w:numFmt w:val="lowerRoman"/>
+      <w:lvlText w:val="%9."/>
+      <w:lvlJc w:val="right"/>
+      <w:pPr>
+        <w:ind w:left="6120" w:hanging="180"/>
+      </w:pPr>
+    </w:lvl>
+  </w:abstractNum>
+  <w:abstractNum w:abstractNumId="27" w15:restartNumberingAfterBreak="0">
     <w:nsid w:val="691759A1"/>
     <w:multiLevelType w:val="hybridMultilevel"/>
     <w:tmpl w:val="B5AC22F2"/>
@@ -4626,7 +4865,120 @@
       </w:rPr>
     </w:lvl>
   </w:abstractNum>
-  <w:abstractNum w:abstractNumId="24" w15:restartNumberingAfterBreak="0">
+  <w:abstractNum w:abstractNumId="28" w15:restartNumberingAfterBreak="0">
+    <w:nsid w:val="6C513814"/>
+    <w:multiLevelType w:val="hybridMultilevel"/>
+    <w:tmpl w:val="7B329B66"/>
+    <w:lvl w:ilvl="0" w:tplc="08160001">
+      <w:start w:val="1"/>
+      <w:numFmt w:val="bullet"/>
+      <w:lvlText w:val=""/>
+      <w:lvlJc w:val="left"/>
+      <w:pPr>
+        <w:ind w:left="1428" w:hanging="360"/>
+      </w:pPr>
+      <w:rPr>
+        <w:rFonts w:ascii="Symbol" w:hAnsi="Symbol" w:hint="default"/>
+      </w:rPr>
+    </w:lvl>
+    <w:lvl w:ilvl="1" w:tplc="08160003" w:tentative="1">
+      <w:start w:val="1"/>
+      <w:numFmt w:val="bullet"/>
+      <w:lvlText w:val="o"/>
+      <w:lvlJc w:val="left"/>
+      <w:pPr>
+        <w:ind w:left="2148" w:hanging="360"/>
+      </w:pPr>
+      <w:rPr>
+        <w:rFonts w:ascii="Courier New" w:hAnsi="Courier New" w:cs="Courier New" w:hint="default"/>
+      </w:rPr>
+    </w:lvl>
+    <w:lvl w:ilvl="2" w:tplc="08160005" w:tentative="1">
+      <w:start w:val="1"/>
+      <w:numFmt w:val="bullet"/>
+      <w:lvlText w:val=""/>
+      <w:lvlJc w:val="left"/>
+      <w:pPr>
+        <w:ind w:left="2868" w:hanging="360"/>
+      </w:pPr>
+      <w:rPr>
+        <w:rFonts w:ascii="Wingdings" w:hAnsi="Wingdings" w:hint="default"/>
+      </w:rPr>
+    </w:lvl>
+    <w:lvl w:ilvl="3" w:tplc="08160001" w:tentative="1">
+      <w:start w:val="1"/>
+      <w:numFmt w:val="bullet"/>
+      <w:lvlText w:val=""/>
+      <w:lvlJc w:val="left"/>
+      <w:pPr>
+        <w:ind w:left="3588" w:hanging="360"/>
+      </w:pPr>
+      <w:rPr>
+        <w:rFonts w:ascii="Symbol" w:hAnsi="Symbol" w:hint="default"/>
+      </w:rPr>
+    </w:lvl>
+    <w:lvl w:ilvl="4" w:tplc="08160003" w:tentative="1">
+      <w:start w:val="1"/>
+      <w:numFmt w:val="bullet"/>
+      <w:lvlText w:val="o"/>
+      <w:lvlJc w:val="left"/>
+      <w:pPr>
+        <w:ind w:left="4308" w:hanging="360"/>
+      </w:pPr>
+      <w:rPr>
+        <w:rFonts w:ascii="Courier New" w:hAnsi="Courier New" w:cs="Courier New" w:hint="default"/>
+      </w:rPr>
+    </w:lvl>
+    <w:lvl w:ilvl="5" w:tplc="08160005" w:tentative="1">
+      <w:start w:val="1"/>
+      <w:numFmt w:val="bullet"/>
+      <w:lvlText w:val=""/>
+      <w:lvlJc w:val="left"/>
+      <w:pPr>
+        <w:ind w:left="5028" w:hanging="360"/>
+      </w:pPr>
+      <w:rPr>
+        <w:rFonts w:ascii="Wingdings" w:hAnsi="Wingdings" w:hint="default"/>
+      </w:rPr>
+    </w:lvl>
+    <w:lvl w:ilvl="6" w:tplc="08160001" w:tentative="1">
+      <w:start w:val="1"/>
+      <w:numFmt w:val="bullet"/>
+      <w:lvlText w:val=""/>
+      <w:lvlJc w:val="left"/>
+      <w:pPr>
+        <w:ind w:left="5748" w:hanging="360"/>
+      </w:pPr>
+      <w:rPr>
+        <w:rFonts w:ascii="Symbol" w:hAnsi="Symbol" w:hint="default"/>
+      </w:rPr>
+    </w:lvl>
+    <w:lvl w:ilvl="7" w:tplc="08160003" w:tentative="1">
+      <w:start w:val="1"/>
+      <w:numFmt w:val="bullet"/>
+      <w:lvlText w:val="o"/>
+      <w:lvlJc w:val="left"/>
+      <w:pPr>
+        <w:ind w:left="6468" w:hanging="360"/>
+      </w:pPr>
+      <w:rPr>
+        <w:rFonts w:ascii="Courier New" w:hAnsi="Courier New" w:cs="Courier New" w:hint="default"/>
+      </w:rPr>
+    </w:lvl>
+    <w:lvl w:ilvl="8" w:tplc="08160005" w:tentative="1">
+      <w:start w:val="1"/>
+      <w:numFmt w:val="bullet"/>
+      <w:lvlText w:val=""/>
+      <w:lvlJc w:val="left"/>
+      <w:pPr>
+        <w:ind w:left="7188" w:hanging="360"/>
+      </w:pPr>
+      <w:rPr>
+        <w:rFonts w:ascii="Wingdings" w:hAnsi="Wingdings" w:hint="default"/>
+      </w:rPr>
+    </w:lvl>
+  </w:abstractNum>
+  <w:abstractNum w:abstractNumId="29" w15:restartNumberingAfterBreak="0">
     <w:nsid w:val="6C6708F6"/>
     <w:multiLevelType w:val="hybridMultilevel"/>
     <w:tmpl w:val="DC4E270C"/>
@@ -4739,32 +5091,145 @@
       </w:rPr>
     </w:lvl>
   </w:abstractNum>
+  <w:abstractNum w:abstractNumId="30" w15:restartNumberingAfterBreak="0">
+    <w:nsid w:val="6ED7741D"/>
+    <w:multiLevelType w:val="hybridMultilevel"/>
+    <w:tmpl w:val="BC62B182"/>
+    <w:lvl w:ilvl="0" w:tplc="08160001">
+      <w:start w:val="1"/>
+      <w:numFmt w:val="bullet"/>
+      <w:lvlText w:val=""/>
+      <w:lvlJc w:val="left"/>
+      <w:pPr>
+        <w:ind w:left="1068" w:hanging="360"/>
+      </w:pPr>
+      <w:rPr>
+        <w:rFonts w:ascii="Symbol" w:hAnsi="Symbol" w:hint="default"/>
+      </w:rPr>
+    </w:lvl>
+    <w:lvl w:ilvl="1" w:tplc="08160003" w:tentative="1">
+      <w:start w:val="1"/>
+      <w:numFmt w:val="bullet"/>
+      <w:lvlText w:val="o"/>
+      <w:lvlJc w:val="left"/>
+      <w:pPr>
+        <w:ind w:left="1788" w:hanging="360"/>
+      </w:pPr>
+      <w:rPr>
+        <w:rFonts w:ascii="Courier New" w:hAnsi="Courier New" w:cs="Courier New" w:hint="default"/>
+      </w:rPr>
+    </w:lvl>
+    <w:lvl w:ilvl="2" w:tplc="08160005" w:tentative="1">
+      <w:start w:val="1"/>
+      <w:numFmt w:val="bullet"/>
+      <w:lvlText w:val=""/>
+      <w:lvlJc w:val="left"/>
+      <w:pPr>
+        <w:ind w:left="2508" w:hanging="360"/>
+      </w:pPr>
+      <w:rPr>
+        <w:rFonts w:ascii="Wingdings" w:hAnsi="Wingdings" w:hint="default"/>
+      </w:rPr>
+    </w:lvl>
+    <w:lvl w:ilvl="3" w:tplc="08160001" w:tentative="1">
+      <w:start w:val="1"/>
+      <w:numFmt w:val="bullet"/>
+      <w:lvlText w:val=""/>
+      <w:lvlJc w:val="left"/>
+      <w:pPr>
+        <w:ind w:left="3228" w:hanging="360"/>
+      </w:pPr>
+      <w:rPr>
+        <w:rFonts w:ascii="Symbol" w:hAnsi="Symbol" w:hint="default"/>
+      </w:rPr>
+    </w:lvl>
+    <w:lvl w:ilvl="4" w:tplc="08160003" w:tentative="1">
+      <w:start w:val="1"/>
+      <w:numFmt w:val="bullet"/>
+      <w:lvlText w:val="o"/>
+      <w:lvlJc w:val="left"/>
+      <w:pPr>
+        <w:ind w:left="3948" w:hanging="360"/>
+      </w:pPr>
+      <w:rPr>
+        <w:rFonts w:ascii="Courier New" w:hAnsi="Courier New" w:cs="Courier New" w:hint="default"/>
+      </w:rPr>
+    </w:lvl>
+    <w:lvl w:ilvl="5" w:tplc="08160005" w:tentative="1">
+      <w:start w:val="1"/>
+      <w:numFmt w:val="bullet"/>
+      <w:lvlText w:val=""/>
+      <w:lvlJc w:val="left"/>
+      <w:pPr>
+        <w:ind w:left="4668" w:hanging="360"/>
+      </w:pPr>
+      <w:rPr>
+        <w:rFonts w:ascii="Wingdings" w:hAnsi="Wingdings" w:hint="default"/>
+      </w:rPr>
+    </w:lvl>
+    <w:lvl w:ilvl="6" w:tplc="08160001" w:tentative="1">
+      <w:start w:val="1"/>
+      <w:numFmt w:val="bullet"/>
+      <w:lvlText w:val=""/>
+      <w:lvlJc w:val="left"/>
+      <w:pPr>
+        <w:ind w:left="5388" w:hanging="360"/>
+      </w:pPr>
+      <w:rPr>
+        <w:rFonts w:ascii="Symbol" w:hAnsi="Symbol" w:hint="default"/>
+      </w:rPr>
+    </w:lvl>
+    <w:lvl w:ilvl="7" w:tplc="08160003" w:tentative="1">
+      <w:start w:val="1"/>
+      <w:numFmt w:val="bullet"/>
+      <w:lvlText w:val="o"/>
+      <w:lvlJc w:val="left"/>
+      <w:pPr>
+        <w:ind w:left="6108" w:hanging="360"/>
+      </w:pPr>
+      <w:rPr>
+        <w:rFonts w:ascii="Courier New" w:hAnsi="Courier New" w:cs="Courier New" w:hint="default"/>
+      </w:rPr>
+    </w:lvl>
+    <w:lvl w:ilvl="8" w:tplc="08160005" w:tentative="1">
+      <w:start w:val="1"/>
+      <w:numFmt w:val="bullet"/>
+      <w:lvlText w:val=""/>
+      <w:lvlJc w:val="left"/>
+      <w:pPr>
+        <w:ind w:left="6828" w:hanging="360"/>
+      </w:pPr>
+      <w:rPr>
+        <w:rFonts w:ascii="Wingdings" w:hAnsi="Wingdings" w:hint="default"/>
+      </w:rPr>
+    </w:lvl>
+  </w:abstractNum>
   <w:num w:numId="1" w16cid:durableId="1107655521">
-    <w:abstractNumId w:val="15"/>
+    <w:abstractNumId w:val="17"/>
   </w:num>
   <w:num w:numId="2" w16cid:durableId="1840926594">
     <w:abstractNumId w:val="10"/>
   </w:num>
   <w:num w:numId="3" w16cid:durableId="1412121303">
+    <w:abstractNumId w:val="25"/>
+  </w:num>
+  <w:num w:numId="4" w16cid:durableId="395081858">
     <w:abstractNumId w:val="22"/>
   </w:num>
-  <w:num w:numId="4" w16cid:durableId="395081858">
+  <w:num w:numId="5" w16cid:durableId="345637179">
+    <w:abstractNumId w:val="24"/>
+  </w:num>
+  <w:num w:numId="6" w16cid:durableId="340619793">
     <w:abstractNumId w:val="19"/>
   </w:num>
-  <w:num w:numId="5" w16cid:durableId="345637179">
-    <w:abstractNumId w:val="21"/>
-  </w:num>
-  <w:num w:numId="6" w16cid:durableId="340619793">
-    <w:abstractNumId w:val="16"/>
-  </w:num>
   <w:num w:numId="7" w16cid:durableId="1618178414">
-    <w:abstractNumId w:val="16"/>
+    <w:abstractNumId w:val="19"/>
   </w:num>
   <w:num w:numId="8" w16cid:durableId="1979067264">
-    <w:abstractNumId w:val="21"/>
+    <w:abstractNumId w:val="24"/>
   </w:num>
   <w:num w:numId="9" w16cid:durableId="1473983305">
-    <w:abstractNumId w:val="21"/>
+    <w:abstractNumId w:val="24"/>
   </w:num>
   <w:num w:numId="10" w16cid:durableId="645280811">
     <w:abstractNumId w:val="9"/>
@@ -4797,31 +5262,49 @@
     <w:abstractNumId w:val="0"/>
   </w:num>
   <w:num w:numId="20" w16cid:durableId="1065760358">
-    <w:abstractNumId w:val="23"/>
+    <w:abstractNumId w:val="27"/>
   </w:num>
   <w:num w:numId="21" w16cid:durableId="1852185008">
     <w:abstractNumId w:val="12"/>
   </w:num>
   <w:num w:numId="22" w16cid:durableId="2044821088">
-    <w:abstractNumId w:val="24"/>
+    <w:abstractNumId w:val="29"/>
   </w:num>
   <w:num w:numId="23" w16cid:durableId="1525437360">
-    <w:abstractNumId w:val="18"/>
+    <w:abstractNumId w:val="21"/>
   </w:num>
   <w:num w:numId="24" w16cid:durableId="109249029">
     <w:abstractNumId w:val="11"/>
   </w:num>
   <w:num w:numId="25" w16cid:durableId="149180885">
-    <w:abstractNumId w:val="14"/>
+    <w:abstractNumId w:val="15"/>
   </w:num>
   <w:num w:numId="26" w16cid:durableId="828135742">
-    <w:abstractNumId w:val="20"/>
+    <w:abstractNumId w:val="23"/>
   </w:num>
   <w:num w:numId="27" w16cid:durableId="669986496">
-    <w:abstractNumId w:val="17"/>
+    <w:abstractNumId w:val="20"/>
   </w:num>
   <w:num w:numId="28" w16cid:durableId="1357536842">
     <w:abstractNumId w:val="13"/>
+  </w:num>
+  <w:num w:numId="29" w16cid:durableId="1836997377">
+    <w:abstractNumId w:val="28"/>
+  </w:num>
+  <w:num w:numId="30" w16cid:durableId="286938739">
+    <w:abstractNumId w:val="18"/>
+  </w:num>
+  <w:num w:numId="31" w16cid:durableId="1083840797">
+    <w:abstractNumId w:val="14"/>
+  </w:num>
+  <w:num w:numId="32" w16cid:durableId="90396945">
+    <w:abstractNumId w:val="16"/>
+  </w:num>
+  <w:num w:numId="33" w16cid:durableId="1739816263">
+    <w:abstractNumId w:val="30"/>
+  </w:num>
+  <w:num w:numId="34" w16cid:durableId="1916278216">
+    <w:abstractNumId w:val="26"/>
   </w:num>
 </w:numbering>
 </file>

</xml_diff>